<commit_message>
inji verify 0.9.0 qa artifacts update and weekly mastersheet update
</commit_message>
<xml_diff>
--- a/inji verify/0.9.0/Inji_Verify_0.9.0_Functional_Test_Report.docx
+++ b/inji verify/0.9.0/Inji_Verify_0.9.0_Functional_Test_Report.docx
@@ -209,7 +209,7 @@
           <w:sz w:val="42"/>
           <w:szCs w:val="42"/>
         </w:rPr>
-        <w:t>18</w:t>
+        <w:t>05</w:t>
       </w:r>
       <w:r>
         <w:rPr>
@@ -225,7 +225,7 @@
           <w:sz w:val="42"/>
           <w:szCs w:val="42"/>
         </w:rPr>
-        <w:t>6</w:t>
+        <w:t>7</w:t>
       </w:r>
       <w:r>
         <w:rPr>
@@ -280,7 +280,7 @@
           <w:r>
             <w:fldChar w:fldCharType="separate"/>
           </w:r>
-          <w:hyperlink w:anchor="_Toc169710842" w:history="1">
+          <w:hyperlink w:anchor="_Toc171361164" w:history="1">
             <w:r>
               <w:rPr>
                 <w:rStyle w:val="Hyperlink"/>
@@ -307,7 +307,7 @@
                 <w:noProof/>
                 <w:webHidden/>
               </w:rPr>
-              <w:instrText xml:space="preserve"> PAGEREF _Toc169710842 \h </w:instrText>
+              <w:instrText xml:space="preserve"> PAGEREF _Toc171361164 \h </w:instrText>
             </w:r>
             <w:r>
               <w:rPr>
@@ -354,7 +354,7 @@
               <w14:ligatures w14:val="standardContextual"/>
             </w:rPr>
           </w:pPr>
-          <w:hyperlink w:anchor="_Toc169710843" w:history="1">
+          <w:hyperlink w:anchor="_Toc171361165" w:history="1">
             <w:r>
               <w:rPr>
                 <w:rStyle w:val="Hyperlink"/>
@@ -381,7 +381,7 @@
                 <w:noProof/>
                 <w:webHidden/>
               </w:rPr>
-              <w:instrText xml:space="preserve"> PAGEREF _Toc169710843 \h </w:instrText>
+              <w:instrText xml:space="preserve"> PAGEREF _Toc171361165 \h </w:instrText>
             </w:r>
             <w:r>
               <w:rPr>
@@ -428,7 +428,7 @@
               <w14:ligatures w14:val="standardContextual"/>
             </w:rPr>
           </w:pPr>
-          <w:hyperlink w:anchor="_Toc169710844" w:history="1">
+          <w:hyperlink w:anchor="_Toc171361166" w:history="1">
             <w:r>
               <w:rPr>
                 <w:rStyle w:val="Hyperlink"/>
@@ -455,7 +455,7 @@
                 <w:noProof/>
                 <w:webHidden/>
               </w:rPr>
-              <w:instrText xml:space="preserve"> PAGEREF _Toc169710844 \h </w:instrText>
+              <w:instrText xml:space="preserve"> PAGEREF _Toc171361166 \h </w:instrText>
             </w:r>
             <w:r>
               <w:rPr>
@@ -502,7 +502,7 @@
               <w14:ligatures w14:val="standardContextual"/>
             </w:rPr>
           </w:pPr>
-          <w:hyperlink w:anchor="_Toc169710845" w:history="1">
+          <w:hyperlink w:anchor="_Toc171361167" w:history="1">
             <w:r>
               <w:rPr>
                 <w:rStyle w:val="Hyperlink"/>
@@ -529,7 +529,7 @@
                 <w:noProof/>
                 <w:webHidden/>
               </w:rPr>
-              <w:instrText xml:space="preserve"> PAGEREF _Toc169710845 \h </w:instrText>
+              <w:instrText xml:space="preserve"> PAGEREF _Toc171361167 \h </w:instrText>
             </w:r>
             <w:r>
               <w:rPr>
@@ -576,7 +576,7 @@
               <w14:ligatures w14:val="standardContextual"/>
             </w:rPr>
           </w:pPr>
-          <w:hyperlink w:anchor="_Toc169710846" w:history="1">
+          <w:hyperlink w:anchor="_Toc171361168" w:history="1">
             <w:r>
               <w:rPr>
                 <w:rStyle w:val="Hyperlink"/>
@@ -603,7 +603,7 @@
                 <w:noProof/>
                 <w:webHidden/>
               </w:rPr>
-              <w:instrText xml:space="preserve"> PAGEREF _Toc169710846 \h </w:instrText>
+              <w:instrText xml:space="preserve"> PAGEREF _Toc171361168 \h </w:instrText>
             </w:r>
             <w:r>
               <w:rPr>
@@ -650,7 +650,7 @@
               <w14:ligatures w14:val="standardContextual"/>
             </w:rPr>
           </w:pPr>
-          <w:hyperlink w:anchor="_Toc169710847" w:history="1">
+          <w:hyperlink w:anchor="_Toc171361169" w:history="1">
             <w:r>
               <w:rPr>
                 <w:rStyle w:val="Hyperlink"/>
@@ -677,7 +677,7 @@
                 <w:noProof/>
                 <w:webHidden/>
               </w:rPr>
-              <w:instrText xml:space="preserve"> PAGEREF _Toc169710847 \h </w:instrText>
+              <w:instrText xml:space="preserve"> PAGEREF _Toc171361169 \h </w:instrText>
             </w:r>
             <w:r>
               <w:rPr>
@@ -724,13 +724,13 @@
               <w14:ligatures w14:val="standardContextual"/>
             </w:rPr>
           </w:pPr>
-          <w:hyperlink w:anchor="_Toc169710848" w:history="1">
+          <w:hyperlink w:anchor="_Toc171361170" w:history="1">
             <w:r>
               <w:rPr>
                 <w:rStyle w:val="Hyperlink"/>
                 <w:noProof/>
               </w:rPr>
-              <w:t>Detailed Test metrics</w:t>
+              <w:t>Test results for Upload and Scan</w:t>
             </w:r>
             <w:r>
               <w:rPr>
@@ -751,7 +751,7 @@
                 <w:noProof/>
                 <w:webHidden/>
               </w:rPr>
-              <w:instrText xml:space="preserve"> PAGEREF _Toc169710848 \h </w:instrText>
+              <w:instrText xml:space="preserve"> PAGEREF _Toc171361170 \h </w:instrText>
             </w:r>
             <w:r>
               <w:rPr>
@@ -772,6 +772,80 @@
                 <w:webHidden/>
               </w:rPr>
               <w:t>7</w:t>
+            </w:r>
+            <w:r>
+              <w:rPr>
+                <w:noProof/>
+                <w:webHidden/>
+              </w:rPr>
+              <w:fldChar w:fldCharType="end"/>
+            </w:r>
+          </w:hyperlink>
+        </w:p>
+        <w:p>
+          <w:pPr>
+            <w:pStyle w:val="TOC2"/>
+            <w:tabs>
+              <w:tab w:val="right" w:pos="9350"/>
+            </w:tabs>
+            <w:rPr>
+              <w:rFonts w:asciiTheme="minorHAnsi" w:eastAsiaTheme="minorEastAsia" w:hAnsiTheme="minorHAnsi" w:cstheme="minorBidi"/>
+              <w:noProof/>
+              <w:kern w:val="2"/>
+              <w:sz w:val="24"/>
+              <w:szCs w:val="24"/>
+              <w:lang w:val="en-IN"/>
+              <w14:ligatures w14:val="standardContextual"/>
+            </w:rPr>
+          </w:pPr>
+          <w:hyperlink w:anchor="_Toc171361171" w:history="1">
+            <w:r>
+              <w:rPr>
+                <w:rStyle w:val="Hyperlink"/>
+                <w:noProof/>
+              </w:rPr>
+              <w:t>Detailed Test metrics</w:t>
+            </w:r>
+            <w:r>
+              <w:rPr>
+                <w:noProof/>
+                <w:webHidden/>
+              </w:rPr>
+              <w:tab/>
+            </w:r>
+            <w:r>
+              <w:rPr>
+                <w:noProof/>
+                <w:webHidden/>
+              </w:rPr>
+              <w:fldChar w:fldCharType="begin"/>
+            </w:r>
+            <w:r>
+              <w:rPr>
+                <w:noProof/>
+                <w:webHidden/>
+              </w:rPr>
+              <w:instrText xml:space="preserve"> PAGEREF _Toc171361171 \h </w:instrText>
+            </w:r>
+            <w:r>
+              <w:rPr>
+                <w:noProof/>
+                <w:webHidden/>
+              </w:rPr>
+            </w:r>
+            <w:r>
+              <w:rPr>
+                <w:noProof/>
+                <w:webHidden/>
+              </w:rPr>
+              <w:fldChar w:fldCharType="separate"/>
+            </w:r>
+            <w:r>
+              <w:rPr>
+                <w:noProof/>
+                <w:webHidden/>
+              </w:rPr>
+              <w:t>8</w:t>
             </w:r>
             <w:r>
               <w:rPr>
@@ -815,7 +889,7 @@
       <w:pPr>
         <w:pStyle w:val="Heading1"/>
       </w:pPr>
-      <w:bookmarkStart w:id="3" w:name="_Toc169710842"/>
+      <w:bookmarkStart w:id="3" w:name="_Toc171361164"/>
       <w:r>
         <w:lastRenderedPageBreak/>
         <w:t>Testing Scope</w:t>
@@ -872,14 +946,7 @@
           <w:sz w:val="24"/>
           <w:szCs w:val="24"/>
         </w:rPr>
-        <w:t>Deploy ability</w:t>
-      </w:r>
-      <w:r>
-        <w:rPr>
-          <w:sz w:val="24"/>
-          <w:szCs w:val="24"/>
-        </w:rPr>
-        <w:t xml:space="preserve">  </w:t>
+        <w:t xml:space="preserve">Deploy ability  </w:t>
       </w:r>
     </w:p>
     <w:p>
@@ -1166,27 +1233,7 @@
           <w:szCs w:val="24"/>
           <w:highlight w:val="white"/>
         </w:rPr>
-        <w:t xml:space="preserve">Windows </w:t>
-      </w:r>
-      <w:proofErr w:type="gramStart"/>
-      <w:r>
-        <w:rPr>
-          <w:color w:val="1D1C1D"/>
-          <w:sz w:val="24"/>
-          <w:szCs w:val="24"/>
-          <w:highlight w:val="white"/>
-        </w:rPr>
-        <w:t>using</w:t>
-      </w:r>
-      <w:proofErr w:type="gramEnd"/>
-      <w:r>
-        <w:rPr>
-          <w:color w:val="1D1C1D"/>
-          <w:sz w:val="24"/>
-          <w:szCs w:val="24"/>
-          <w:highlight w:val="white"/>
-        </w:rPr>
-        <w:t xml:space="preserve"> Edge, Firefox and Chrome browsers. </w:t>
+        <w:t xml:space="preserve">Windows using Edge, Firefox and Chrome browsers. </w:t>
       </w:r>
     </w:p>
     <w:p>
@@ -1286,7 +1333,25 @@
           <w:szCs w:val="24"/>
           <w:highlight w:val="white"/>
         </w:rPr>
-        <w:t>Mobile phone Android with camera 16 megapixel using browsers Chrome.</w:t>
+        <w:t>Mobile phone Android with camera 16 megapixel</w:t>
+      </w:r>
+      <w:r>
+        <w:rPr>
+          <w:color w:val="1D1C1D"/>
+          <w:sz w:val="24"/>
+          <w:szCs w:val="24"/>
+          <w:highlight w:val="white"/>
+        </w:rPr>
+        <w:t xml:space="preserve"> and above</w:t>
+      </w:r>
+      <w:r>
+        <w:rPr>
+          <w:color w:val="1D1C1D"/>
+          <w:sz w:val="24"/>
+          <w:szCs w:val="24"/>
+          <w:highlight w:val="white"/>
+        </w:rPr>
+        <w:t xml:space="preserve"> using browsers Chrome.</w:t>
       </w:r>
     </w:p>
     <w:p>
@@ -1318,7 +1383,16 @@
           <w:szCs w:val="24"/>
           <w:highlight w:val="white"/>
         </w:rPr>
-        <w:t>12-megapixel</w:t>
+        <w:t>24</w:t>
+      </w:r>
+      <w:r>
+        <w:rPr>
+          <w:color w:val="1D1C1D"/>
+          <w:sz w:val="24"/>
+          <w:szCs w:val="24"/>
+          <w:highlight w:val="white"/>
+        </w:rPr>
+        <w:t>-megapixel</w:t>
       </w:r>
       <w:r>
         <w:rPr>
@@ -1463,7 +1537,7 @@
       <w:pPr>
         <w:pStyle w:val="Heading1"/>
       </w:pPr>
-      <w:bookmarkStart w:id="4" w:name="_Toc169710843"/>
+      <w:bookmarkStart w:id="4" w:name="_Toc171361165"/>
       <w:r>
         <w:lastRenderedPageBreak/>
         <w:t>Test Approach</w:t>
@@ -1551,14 +1625,7 @@
           <w:sz w:val="24"/>
           <w:szCs w:val="24"/>
         </w:rPr>
-        <w:t>deploy ability</w:t>
-      </w:r>
-      <w:r>
-        <w:rPr>
-          <w:sz w:val="24"/>
-          <w:szCs w:val="24"/>
-        </w:rPr>
-        <w:t xml:space="preserve">  </w:t>
+        <w:t xml:space="preserve">deploy ability  </w:t>
       </w:r>
     </w:p>
     <w:p>
@@ -1636,7 +1703,7 @@
       <w:pPr>
         <w:pStyle w:val="Heading1"/>
       </w:pPr>
-      <w:bookmarkStart w:id="5" w:name="_Toc169710844"/>
+      <w:bookmarkStart w:id="5" w:name="_Toc171361166"/>
       <w:r>
         <w:t>Verified configuration</w:t>
       </w:r>
@@ -1860,7 +1927,7 @@
       <w:pPr>
         <w:pStyle w:val="Heading1"/>
       </w:pPr>
-      <w:bookmarkStart w:id="6" w:name="_Toc169710845"/>
+      <w:bookmarkStart w:id="6" w:name="_Toc171361167"/>
       <w:r>
         <w:lastRenderedPageBreak/>
         <w:t>Feature Health</w:t>
@@ -1919,7 +1986,7 @@
       <w:pPr>
         <w:pStyle w:val="Heading1"/>
       </w:pPr>
-      <w:bookmarkStart w:id="7" w:name="_Toc169710846"/>
+      <w:bookmarkStart w:id="7" w:name="_Toc171361168"/>
       <w:r>
         <w:lastRenderedPageBreak/>
         <w:t>Test execution statistics</w:t>
@@ -1933,7 +2000,7 @@
       <w:pPr>
         <w:pStyle w:val="Heading2"/>
       </w:pPr>
-      <w:bookmarkStart w:id="8" w:name="_Toc169710847"/>
+      <w:bookmarkStart w:id="8" w:name="_Toc171361169"/>
       <w:r>
         <w:t>Functional test results</w:t>
       </w:r>
@@ -1951,23 +2018,7 @@
           <w:sz w:val="24"/>
           <w:szCs w:val="24"/>
         </w:rPr>
-        <w:t xml:space="preserve">Below are the test metrics by performing functional testing. The process followed was black box testing which based its test cases on the specifications of the software component under test. </w:t>
-      </w:r>
-      <w:proofErr w:type="gramStart"/>
-      <w:r>
-        <w:rPr>
-          <w:sz w:val="24"/>
-          <w:szCs w:val="24"/>
-        </w:rPr>
-        <w:t>Functional</w:t>
-      </w:r>
-      <w:proofErr w:type="gramEnd"/>
-      <w:r>
-        <w:rPr>
-          <w:sz w:val="24"/>
-          <w:szCs w:val="24"/>
-        </w:rPr>
-        <w:t xml:space="preserve"> test was performed in combination of individual module testing as well as integration testing. Test data were prepared in line with the user stories. Expected results were monitored by examining the user interface. The coverage includes GUI testing, System testing, End-To-End flows across multiple configurations. The testing cycle included simulation of multiple identity schema and respective UI schema configurations</w:t>
+        <w:t>Below are the test metrics by performing functional testing. The process followed was black box testing which based its test cases on the specifications of the software component under test. Functional test was performed in combination of individual module testing as well as integration testing. Test data were prepared in line with the user stories. Expected results were monitored by examining the user interface. The coverage includes GUI testing, System testing, End-To-End flows across multiple configurations. The testing cycle included simulation of multiple identity schema and respective UI schema configurations</w:t>
       </w:r>
       <w:r>
         <w:rPr>
@@ -2529,7 +2580,35 @@
                 <w:sz w:val="24"/>
                 <w:szCs w:val="24"/>
               </w:rPr>
-              <w:t>INJI Web Ui Verification</w:t>
+              <w:t xml:space="preserve">INJI </w:t>
+            </w:r>
+            <w:r>
+              <w:rPr>
+                <w:sz w:val="24"/>
+                <w:szCs w:val="24"/>
+              </w:rPr>
+              <w:t>Verify</w:t>
+            </w:r>
+            <w:r>
+              <w:rPr>
+                <w:sz w:val="24"/>
+                <w:szCs w:val="24"/>
+              </w:rPr>
+              <w:t xml:space="preserve"> U</w:t>
+            </w:r>
+            <w:r>
+              <w:rPr>
+                <w:sz w:val="24"/>
+                <w:szCs w:val="24"/>
+              </w:rPr>
+              <w:t>I</w:t>
+            </w:r>
+            <w:r>
+              <w:rPr>
+                <w:sz w:val="24"/>
+                <w:szCs w:val="24"/>
+              </w:rPr>
+              <w:t xml:space="preserve"> Verification</w:t>
             </w:r>
           </w:p>
         </w:tc>
@@ -2966,12 +3045,4196 @@
       <w:pPr>
         <w:pStyle w:val="Heading2"/>
       </w:pPr>
-      <w:bookmarkStart w:id="9" w:name="_Toc169710848"/>
+      <w:bookmarkStart w:id="9" w:name="_Toc171361170"/>
+      <w:r>
+        <w:lastRenderedPageBreak/>
+        <w:t>Test results for Upload and Scan</w:t>
+      </w:r>
+      <w:bookmarkEnd w:id="9"/>
+    </w:p>
+    <w:p/>
+    <w:tbl>
+      <w:tblPr>
+        <w:tblW w:w="9073" w:type="dxa"/>
+        <w:tblInd w:w="-152" w:type="dxa"/>
+        <w:tblLook w:val="04A0" w:firstRow="1" w:lastRow="0" w:firstColumn="1" w:lastColumn="0" w:noHBand="0" w:noVBand="1"/>
+      </w:tblPr>
+      <w:tblGrid>
+        <w:gridCol w:w="1276"/>
+        <w:gridCol w:w="1076"/>
+        <w:gridCol w:w="1051"/>
+        <w:gridCol w:w="992"/>
+        <w:gridCol w:w="992"/>
+        <w:gridCol w:w="2625"/>
+        <w:gridCol w:w="1061"/>
+      </w:tblGrid>
+      <w:tr>
+        <w:trPr>
+          <w:trHeight w:val="670"/>
+        </w:trPr>
+        <w:tc>
+          <w:tcPr>
+            <w:tcW w:w="1276" w:type="dxa"/>
+            <w:tcBorders>
+              <w:top w:val="single" w:sz="8" w:space="0" w:color="auto"/>
+              <w:left w:val="single" w:sz="8" w:space="0" w:color="auto"/>
+              <w:bottom w:val="single" w:sz="8" w:space="0" w:color="auto"/>
+              <w:right w:val="single" w:sz="8" w:space="0" w:color="auto"/>
+            </w:tcBorders>
+            <w:shd w:val="clear" w:color="000000" w:fill="FFFFFF"/>
+            <w:vAlign w:val="center"/>
+            <w:hideMark/>
+          </w:tcPr>
+          <w:p>
+            <w:pPr>
+              <w:spacing w:line="240" w:lineRule="auto"/>
+              <w:jc w:val="center"/>
+              <w:rPr>
+                <w:rFonts w:asciiTheme="majorHAnsi" w:eastAsia="Times New Roman" w:hAnsiTheme="majorHAnsi" w:cstheme="majorHAnsi"/>
+                <w:color w:val="172B4D"/>
+                <w:lang w:val="en-IN"/>
+              </w:rPr>
+            </w:pPr>
+            <w:r>
+              <w:rPr>
+                <w:rFonts w:asciiTheme="majorHAnsi" w:eastAsia="Times New Roman" w:hAnsiTheme="majorHAnsi" w:cstheme="majorHAnsi"/>
+                <w:color w:val="172B4D"/>
+                <w:lang w:val="en-IN"/>
+              </w:rPr>
+              <w:t> </w:t>
+            </w:r>
+          </w:p>
+        </w:tc>
+        <w:tc>
+          <w:tcPr>
+            <w:tcW w:w="1076" w:type="dxa"/>
+            <w:tcBorders>
+              <w:top w:val="single" w:sz="8" w:space="0" w:color="auto"/>
+              <w:left w:val="nil"/>
+              <w:bottom w:val="single" w:sz="8" w:space="0" w:color="auto"/>
+              <w:right w:val="single" w:sz="8" w:space="0" w:color="auto"/>
+            </w:tcBorders>
+            <w:shd w:val="clear" w:color="000000" w:fill="FFFFFF"/>
+            <w:vAlign w:val="center"/>
+            <w:hideMark/>
+          </w:tcPr>
+          <w:p>
+            <w:pPr>
+              <w:spacing w:line="240" w:lineRule="auto"/>
+              <w:jc w:val="center"/>
+              <w:rPr>
+                <w:rFonts w:asciiTheme="majorHAnsi" w:eastAsia="Times New Roman" w:hAnsiTheme="majorHAnsi" w:cstheme="majorHAnsi"/>
+                <w:color w:val="172B4D"/>
+                <w:lang w:val="en-IN"/>
+              </w:rPr>
+            </w:pPr>
+            <w:r>
+              <w:rPr>
+                <w:rFonts w:asciiTheme="majorHAnsi" w:eastAsia="Times New Roman" w:hAnsiTheme="majorHAnsi" w:cstheme="majorHAnsi"/>
+                <w:color w:val="172B4D"/>
+                <w:lang w:val="en-IN"/>
+              </w:rPr>
+              <w:t> </w:t>
+            </w:r>
+          </w:p>
+        </w:tc>
+        <w:tc>
+          <w:tcPr>
+            <w:tcW w:w="1051" w:type="dxa"/>
+            <w:tcBorders>
+              <w:top w:val="single" w:sz="8" w:space="0" w:color="auto"/>
+              <w:left w:val="nil"/>
+              <w:bottom w:val="single" w:sz="8" w:space="0" w:color="auto"/>
+              <w:right w:val="single" w:sz="8" w:space="0" w:color="auto"/>
+            </w:tcBorders>
+            <w:shd w:val="clear" w:color="000000" w:fill="FFFFFF"/>
+            <w:vAlign w:val="center"/>
+            <w:hideMark/>
+          </w:tcPr>
+          <w:p>
+            <w:pPr>
+              <w:spacing w:line="240" w:lineRule="auto"/>
+              <w:jc w:val="center"/>
+              <w:rPr>
+                <w:rFonts w:asciiTheme="majorHAnsi" w:eastAsia="Times New Roman" w:hAnsiTheme="majorHAnsi" w:cstheme="majorHAnsi"/>
+                <w:b/>
+                <w:bCs/>
+                <w:color w:val="172B4D"/>
+                <w:lang w:val="en-IN"/>
+              </w:rPr>
+            </w:pPr>
+            <w:r>
+              <w:rPr>
+                <w:rFonts w:asciiTheme="majorHAnsi" w:eastAsia="Times New Roman" w:hAnsiTheme="majorHAnsi" w:cstheme="majorHAnsi"/>
+                <w:b/>
+                <w:bCs/>
+                <w:color w:val="172B4D"/>
+                <w:lang w:val="en-IN"/>
+              </w:rPr>
+              <w:t>Upload button</w:t>
+            </w:r>
+          </w:p>
+        </w:tc>
+        <w:tc>
+          <w:tcPr>
+            <w:tcW w:w="992" w:type="dxa"/>
+            <w:tcBorders>
+              <w:top w:val="single" w:sz="8" w:space="0" w:color="auto"/>
+              <w:left w:val="nil"/>
+              <w:bottom w:val="single" w:sz="8" w:space="0" w:color="auto"/>
+              <w:right w:val="single" w:sz="8" w:space="0" w:color="auto"/>
+            </w:tcBorders>
+            <w:shd w:val="clear" w:color="000000" w:fill="FFFFFF"/>
+            <w:vAlign w:val="center"/>
+            <w:hideMark/>
+          </w:tcPr>
+          <w:p>
+            <w:pPr>
+              <w:spacing w:line="240" w:lineRule="auto"/>
+              <w:jc w:val="center"/>
+              <w:rPr>
+                <w:rFonts w:asciiTheme="majorHAnsi" w:eastAsia="Times New Roman" w:hAnsiTheme="majorHAnsi" w:cstheme="majorHAnsi"/>
+                <w:b/>
+                <w:bCs/>
+                <w:color w:val="172B4D"/>
+                <w:lang w:val="en-IN"/>
+              </w:rPr>
+            </w:pPr>
+            <w:r>
+              <w:rPr>
+                <w:rFonts w:asciiTheme="majorHAnsi" w:eastAsia="Times New Roman" w:hAnsiTheme="majorHAnsi" w:cstheme="majorHAnsi"/>
+                <w:b/>
+                <w:bCs/>
+                <w:color w:val="172B4D"/>
+                <w:lang w:val="en-IN"/>
+              </w:rPr>
+              <w:t>Upload feature</w:t>
+            </w:r>
+          </w:p>
+        </w:tc>
+        <w:tc>
+          <w:tcPr>
+            <w:tcW w:w="992" w:type="dxa"/>
+            <w:tcBorders>
+              <w:top w:val="single" w:sz="8" w:space="0" w:color="auto"/>
+              <w:left w:val="nil"/>
+              <w:bottom w:val="single" w:sz="8" w:space="0" w:color="auto"/>
+              <w:right w:val="single" w:sz="8" w:space="0" w:color="auto"/>
+            </w:tcBorders>
+            <w:shd w:val="clear" w:color="000000" w:fill="FFFFFF"/>
+            <w:vAlign w:val="center"/>
+            <w:hideMark/>
+          </w:tcPr>
+          <w:p>
+            <w:pPr>
+              <w:spacing w:line="240" w:lineRule="auto"/>
+              <w:jc w:val="center"/>
+              <w:rPr>
+                <w:rFonts w:asciiTheme="majorHAnsi" w:eastAsia="Times New Roman" w:hAnsiTheme="majorHAnsi" w:cstheme="majorHAnsi"/>
+                <w:b/>
+                <w:bCs/>
+                <w:color w:val="172B4D"/>
+                <w:lang w:val="en-IN"/>
+              </w:rPr>
+            </w:pPr>
+            <w:r>
+              <w:rPr>
+                <w:rFonts w:asciiTheme="majorHAnsi" w:eastAsia="Times New Roman" w:hAnsiTheme="majorHAnsi" w:cstheme="majorHAnsi"/>
+                <w:b/>
+                <w:bCs/>
+                <w:color w:val="172B4D"/>
+                <w:lang w:val="en-IN"/>
+              </w:rPr>
+              <w:t>Scan Button</w:t>
+            </w:r>
+          </w:p>
+        </w:tc>
+        <w:tc>
+          <w:tcPr>
+            <w:tcW w:w="2625" w:type="dxa"/>
+            <w:tcBorders>
+              <w:top w:val="single" w:sz="8" w:space="0" w:color="auto"/>
+              <w:left w:val="nil"/>
+              <w:bottom w:val="single" w:sz="8" w:space="0" w:color="auto"/>
+              <w:right w:val="single" w:sz="8" w:space="0" w:color="auto"/>
+            </w:tcBorders>
+            <w:shd w:val="clear" w:color="000000" w:fill="FFFFFF"/>
+            <w:vAlign w:val="center"/>
+            <w:hideMark/>
+          </w:tcPr>
+          <w:p>
+            <w:pPr>
+              <w:spacing w:line="240" w:lineRule="auto"/>
+              <w:jc w:val="center"/>
+              <w:rPr>
+                <w:rFonts w:asciiTheme="majorHAnsi" w:eastAsia="Times New Roman" w:hAnsiTheme="majorHAnsi" w:cstheme="majorHAnsi"/>
+                <w:b/>
+                <w:bCs/>
+                <w:color w:val="172B4D"/>
+                <w:lang w:val="en-IN"/>
+              </w:rPr>
+            </w:pPr>
+            <w:r>
+              <w:rPr>
+                <w:rFonts w:asciiTheme="majorHAnsi" w:eastAsia="Times New Roman" w:hAnsiTheme="majorHAnsi" w:cstheme="majorHAnsi"/>
+                <w:b/>
+                <w:bCs/>
+                <w:color w:val="172B4D"/>
+                <w:lang w:val="en-IN"/>
+              </w:rPr>
+              <w:t>Scan Feature</w:t>
+            </w:r>
+          </w:p>
+        </w:tc>
+        <w:tc>
+          <w:tcPr>
+            <w:tcW w:w="1061" w:type="dxa"/>
+            <w:tcBorders>
+              <w:top w:val="single" w:sz="8" w:space="0" w:color="auto"/>
+              <w:left w:val="nil"/>
+              <w:bottom w:val="single" w:sz="8" w:space="0" w:color="auto"/>
+              <w:right w:val="single" w:sz="8" w:space="0" w:color="auto"/>
+            </w:tcBorders>
+            <w:shd w:val="clear" w:color="000000" w:fill="FFFFFF"/>
+            <w:vAlign w:val="center"/>
+            <w:hideMark/>
+          </w:tcPr>
+          <w:p>
+            <w:pPr>
+              <w:spacing w:line="240" w:lineRule="auto"/>
+              <w:jc w:val="center"/>
+              <w:rPr>
+                <w:rFonts w:asciiTheme="majorHAnsi" w:eastAsia="Times New Roman" w:hAnsiTheme="majorHAnsi" w:cstheme="majorHAnsi"/>
+                <w:b/>
+                <w:bCs/>
+                <w:color w:val="172B4D"/>
+                <w:lang w:val="en-IN"/>
+              </w:rPr>
+            </w:pPr>
+            <w:r>
+              <w:rPr>
+                <w:rFonts w:asciiTheme="majorHAnsi" w:eastAsia="Times New Roman" w:hAnsiTheme="majorHAnsi" w:cstheme="majorHAnsi"/>
+                <w:b/>
+                <w:bCs/>
+                <w:color w:val="172B4D"/>
+                <w:lang w:val="en-IN"/>
+              </w:rPr>
+              <w:t>Overall layout</w:t>
+            </w:r>
+          </w:p>
+        </w:tc>
+      </w:tr>
+      <w:tr>
+        <w:trPr>
+          <w:trHeight w:val="670"/>
+        </w:trPr>
+        <w:tc>
+          <w:tcPr>
+            <w:tcW w:w="1276" w:type="dxa"/>
+            <w:vMerge w:val="restart"/>
+            <w:tcBorders>
+              <w:top w:val="nil"/>
+              <w:left w:val="single" w:sz="8" w:space="0" w:color="auto"/>
+              <w:bottom w:val="single" w:sz="4" w:space="0" w:color="auto"/>
+              <w:right w:val="single" w:sz="8" w:space="0" w:color="auto"/>
+            </w:tcBorders>
+            <w:shd w:val="clear" w:color="000000" w:fill="FFFFFF"/>
+            <w:vAlign w:val="center"/>
+            <w:hideMark/>
+          </w:tcPr>
+          <w:p>
+            <w:pPr>
+              <w:spacing w:line="240" w:lineRule="auto"/>
+              <w:jc w:val="center"/>
+              <w:rPr>
+                <w:rFonts w:asciiTheme="majorHAnsi" w:eastAsia="Times New Roman" w:hAnsiTheme="majorHAnsi" w:cstheme="majorHAnsi"/>
+                <w:b/>
+                <w:bCs/>
+                <w:color w:val="172B4D"/>
+                <w:lang w:val="en-IN"/>
+              </w:rPr>
+            </w:pPr>
+            <w:r>
+              <w:rPr>
+                <w:rFonts w:asciiTheme="majorHAnsi" w:eastAsia="Times New Roman" w:hAnsiTheme="majorHAnsi" w:cstheme="majorHAnsi"/>
+                <w:b/>
+                <w:bCs/>
+                <w:color w:val="172B4D"/>
+                <w:lang w:val="en-IN"/>
+              </w:rPr>
+              <w:t>Windows</w:t>
+            </w:r>
+          </w:p>
+        </w:tc>
+        <w:tc>
+          <w:tcPr>
+            <w:tcW w:w="1076" w:type="dxa"/>
+            <w:tcBorders>
+              <w:top w:val="nil"/>
+              <w:left w:val="nil"/>
+              <w:bottom w:val="single" w:sz="4" w:space="0" w:color="auto"/>
+              <w:right w:val="single" w:sz="4" w:space="0" w:color="auto"/>
+            </w:tcBorders>
+            <w:shd w:val="clear" w:color="000000" w:fill="FBE2D5"/>
+            <w:vAlign w:val="center"/>
+            <w:hideMark/>
+          </w:tcPr>
+          <w:p>
+            <w:pPr>
+              <w:spacing w:line="240" w:lineRule="auto"/>
+              <w:jc w:val="center"/>
+              <w:rPr>
+                <w:rFonts w:asciiTheme="majorHAnsi" w:eastAsia="Times New Roman" w:hAnsiTheme="majorHAnsi" w:cstheme="majorHAnsi"/>
+                <w:b/>
+                <w:bCs/>
+                <w:color w:val="172B4D"/>
+                <w:lang w:val="en-IN"/>
+              </w:rPr>
+            </w:pPr>
+            <w:r>
+              <w:rPr>
+                <w:rFonts w:asciiTheme="majorHAnsi" w:eastAsia="Times New Roman" w:hAnsiTheme="majorHAnsi" w:cstheme="majorHAnsi"/>
+                <w:b/>
+                <w:bCs/>
+                <w:color w:val="172B4D"/>
+                <w:lang w:val="en-IN"/>
+              </w:rPr>
+              <w:t>Firefox</w:t>
+            </w:r>
+          </w:p>
+        </w:tc>
+        <w:tc>
+          <w:tcPr>
+            <w:tcW w:w="1051" w:type="dxa"/>
+            <w:tcBorders>
+              <w:top w:val="nil"/>
+              <w:left w:val="nil"/>
+              <w:bottom w:val="single" w:sz="4" w:space="0" w:color="auto"/>
+              <w:right w:val="single" w:sz="4" w:space="0" w:color="auto"/>
+            </w:tcBorders>
+            <w:shd w:val="clear" w:color="000000" w:fill="4EA72E"/>
+            <w:vAlign w:val="center"/>
+            <w:hideMark/>
+          </w:tcPr>
+          <w:p>
+            <w:pPr>
+              <w:spacing w:line="240" w:lineRule="auto"/>
+              <w:jc w:val="center"/>
+              <w:rPr>
+                <w:rFonts w:asciiTheme="majorHAnsi" w:eastAsia="Times New Roman" w:hAnsiTheme="majorHAnsi" w:cstheme="majorHAnsi"/>
+                <w:color w:val="FFFFFF"/>
+                <w:lang w:val="en-IN"/>
+              </w:rPr>
+            </w:pPr>
+            <w:r>
+              <w:rPr>
+                <w:rFonts w:asciiTheme="majorHAnsi" w:eastAsia="Times New Roman" w:hAnsiTheme="majorHAnsi" w:cstheme="majorHAnsi"/>
+                <w:color w:val="FFFFFF"/>
+                <w:lang w:val="en-IN"/>
+              </w:rPr>
+              <w:t>Pass</w:t>
+            </w:r>
+          </w:p>
+        </w:tc>
+        <w:tc>
+          <w:tcPr>
+            <w:tcW w:w="992" w:type="dxa"/>
+            <w:tcBorders>
+              <w:top w:val="nil"/>
+              <w:left w:val="nil"/>
+              <w:bottom w:val="single" w:sz="4" w:space="0" w:color="auto"/>
+              <w:right w:val="single" w:sz="4" w:space="0" w:color="auto"/>
+            </w:tcBorders>
+            <w:shd w:val="clear" w:color="000000" w:fill="4EA72E"/>
+            <w:vAlign w:val="center"/>
+            <w:hideMark/>
+          </w:tcPr>
+          <w:p>
+            <w:pPr>
+              <w:spacing w:line="240" w:lineRule="auto"/>
+              <w:jc w:val="center"/>
+              <w:rPr>
+                <w:rFonts w:asciiTheme="majorHAnsi" w:eastAsia="Times New Roman" w:hAnsiTheme="majorHAnsi" w:cstheme="majorHAnsi"/>
+                <w:color w:val="FFFFFF"/>
+                <w:lang w:val="en-IN"/>
+              </w:rPr>
+            </w:pPr>
+            <w:r>
+              <w:rPr>
+                <w:rFonts w:asciiTheme="majorHAnsi" w:eastAsia="Times New Roman" w:hAnsiTheme="majorHAnsi" w:cstheme="majorHAnsi"/>
+                <w:color w:val="FFFFFF"/>
+                <w:lang w:val="en-IN"/>
+              </w:rPr>
+              <w:t>Pass</w:t>
+            </w:r>
+          </w:p>
+        </w:tc>
+        <w:tc>
+          <w:tcPr>
+            <w:tcW w:w="992" w:type="dxa"/>
+            <w:tcBorders>
+              <w:top w:val="nil"/>
+              <w:left w:val="nil"/>
+              <w:bottom w:val="single" w:sz="4" w:space="0" w:color="auto"/>
+              <w:right w:val="single" w:sz="4" w:space="0" w:color="auto"/>
+            </w:tcBorders>
+            <w:shd w:val="clear" w:color="000000" w:fill="4EA72E"/>
+            <w:vAlign w:val="center"/>
+            <w:hideMark/>
+          </w:tcPr>
+          <w:p>
+            <w:pPr>
+              <w:spacing w:line="240" w:lineRule="auto"/>
+              <w:jc w:val="center"/>
+              <w:rPr>
+                <w:rFonts w:asciiTheme="majorHAnsi" w:eastAsia="Times New Roman" w:hAnsiTheme="majorHAnsi" w:cstheme="majorHAnsi"/>
+                <w:color w:val="FFFFFF"/>
+                <w:lang w:val="en-IN"/>
+              </w:rPr>
+            </w:pPr>
+            <w:r>
+              <w:rPr>
+                <w:rFonts w:asciiTheme="majorHAnsi" w:eastAsia="Times New Roman" w:hAnsiTheme="majorHAnsi" w:cstheme="majorHAnsi"/>
+                <w:color w:val="FFFFFF"/>
+                <w:lang w:val="en-IN"/>
+              </w:rPr>
+              <w:t>Pass</w:t>
+            </w:r>
+          </w:p>
+        </w:tc>
+        <w:tc>
+          <w:tcPr>
+            <w:tcW w:w="2625" w:type="dxa"/>
+            <w:tcBorders>
+              <w:top w:val="nil"/>
+              <w:left w:val="nil"/>
+              <w:bottom w:val="single" w:sz="4" w:space="0" w:color="auto"/>
+              <w:right w:val="single" w:sz="4" w:space="0" w:color="auto"/>
+            </w:tcBorders>
+            <w:shd w:val="clear" w:color="000000" w:fill="E97132"/>
+            <w:vAlign w:val="center"/>
+            <w:hideMark/>
+          </w:tcPr>
+          <w:p>
+            <w:pPr>
+              <w:spacing w:line="240" w:lineRule="auto"/>
+              <w:jc w:val="center"/>
+              <w:rPr>
+                <w:rFonts w:asciiTheme="majorHAnsi" w:eastAsia="Times New Roman" w:hAnsiTheme="majorHAnsi" w:cstheme="majorHAnsi"/>
+                <w:color w:val="FFFFFF"/>
+                <w:lang w:val="en-IN"/>
+              </w:rPr>
+            </w:pPr>
+            <w:r>
+              <w:rPr>
+                <w:rFonts w:asciiTheme="majorHAnsi" w:eastAsia="Times New Roman" w:hAnsiTheme="majorHAnsi" w:cstheme="majorHAnsi"/>
+                <w:color w:val="FFFFFF"/>
+                <w:lang w:val="en-IN"/>
+              </w:rPr>
+              <w:t>In-consistent (Camera resolutions)</w:t>
+            </w:r>
+          </w:p>
+        </w:tc>
+        <w:tc>
+          <w:tcPr>
+            <w:tcW w:w="1061" w:type="dxa"/>
+            <w:tcBorders>
+              <w:top w:val="nil"/>
+              <w:left w:val="nil"/>
+              <w:bottom w:val="single" w:sz="4" w:space="0" w:color="auto"/>
+              <w:right w:val="single" w:sz="4" w:space="0" w:color="auto"/>
+            </w:tcBorders>
+            <w:shd w:val="clear" w:color="000000" w:fill="4EA72E"/>
+            <w:vAlign w:val="center"/>
+            <w:hideMark/>
+          </w:tcPr>
+          <w:p>
+            <w:pPr>
+              <w:spacing w:line="240" w:lineRule="auto"/>
+              <w:jc w:val="center"/>
+              <w:rPr>
+                <w:rFonts w:asciiTheme="majorHAnsi" w:eastAsia="Times New Roman" w:hAnsiTheme="majorHAnsi" w:cstheme="majorHAnsi"/>
+                <w:color w:val="FFFFFF"/>
+                <w:lang w:val="en-IN"/>
+              </w:rPr>
+            </w:pPr>
+            <w:r>
+              <w:rPr>
+                <w:rFonts w:asciiTheme="majorHAnsi" w:eastAsia="Times New Roman" w:hAnsiTheme="majorHAnsi" w:cstheme="majorHAnsi"/>
+                <w:color w:val="FFFFFF"/>
+                <w:lang w:val="en-IN"/>
+              </w:rPr>
+              <w:t>Pass</w:t>
+            </w:r>
+          </w:p>
+        </w:tc>
+      </w:tr>
+      <w:tr>
+        <w:trPr>
+          <w:trHeight w:val="660"/>
+        </w:trPr>
+        <w:tc>
+          <w:tcPr>
+            <w:tcW w:w="1276" w:type="dxa"/>
+            <w:vMerge/>
+            <w:tcBorders>
+              <w:top w:val="nil"/>
+              <w:left w:val="single" w:sz="8" w:space="0" w:color="auto"/>
+              <w:bottom w:val="single" w:sz="4" w:space="0" w:color="auto"/>
+              <w:right w:val="single" w:sz="8" w:space="0" w:color="auto"/>
+            </w:tcBorders>
+            <w:vAlign w:val="center"/>
+            <w:hideMark/>
+          </w:tcPr>
+          <w:p>
+            <w:pPr>
+              <w:spacing w:line="240" w:lineRule="auto"/>
+              <w:rPr>
+                <w:rFonts w:asciiTheme="majorHAnsi" w:eastAsia="Times New Roman" w:hAnsiTheme="majorHAnsi" w:cstheme="majorHAnsi"/>
+                <w:b/>
+                <w:bCs/>
+                <w:color w:val="172B4D"/>
+                <w:lang w:val="en-IN"/>
+              </w:rPr>
+            </w:pPr>
+          </w:p>
+        </w:tc>
+        <w:tc>
+          <w:tcPr>
+            <w:tcW w:w="1076" w:type="dxa"/>
+            <w:tcBorders>
+              <w:top w:val="nil"/>
+              <w:left w:val="nil"/>
+              <w:bottom w:val="single" w:sz="4" w:space="0" w:color="auto"/>
+              <w:right w:val="single" w:sz="4" w:space="0" w:color="auto"/>
+            </w:tcBorders>
+            <w:shd w:val="clear" w:color="000000" w:fill="FBE2D5"/>
+            <w:vAlign w:val="center"/>
+            <w:hideMark/>
+          </w:tcPr>
+          <w:p>
+            <w:pPr>
+              <w:spacing w:line="240" w:lineRule="auto"/>
+              <w:jc w:val="center"/>
+              <w:rPr>
+                <w:rFonts w:asciiTheme="majorHAnsi" w:eastAsia="Times New Roman" w:hAnsiTheme="majorHAnsi" w:cstheme="majorHAnsi"/>
+                <w:b/>
+                <w:bCs/>
+                <w:color w:val="172B4D"/>
+                <w:lang w:val="en-IN"/>
+              </w:rPr>
+            </w:pPr>
+            <w:r>
+              <w:rPr>
+                <w:rFonts w:asciiTheme="majorHAnsi" w:eastAsia="Times New Roman" w:hAnsiTheme="majorHAnsi" w:cstheme="majorHAnsi"/>
+                <w:b/>
+                <w:bCs/>
+                <w:color w:val="172B4D"/>
+                <w:lang w:val="en-IN"/>
+              </w:rPr>
+              <w:t>Edge</w:t>
+            </w:r>
+          </w:p>
+        </w:tc>
+        <w:tc>
+          <w:tcPr>
+            <w:tcW w:w="1051" w:type="dxa"/>
+            <w:tcBorders>
+              <w:top w:val="single" w:sz="8" w:space="0" w:color="auto"/>
+              <w:left w:val="nil"/>
+              <w:bottom w:val="single" w:sz="4" w:space="0" w:color="auto"/>
+              <w:right w:val="single" w:sz="4" w:space="0" w:color="auto"/>
+            </w:tcBorders>
+            <w:shd w:val="clear" w:color="000000" w:fill="4EA72E"/>
+            <w:vAlign w:val="center"/>
+            <w:hideMark/>
+          </w:tcPr>
+          <w:p>
+            <w:pPr>
+              <w:spacing w:line="240" w:lineRule="auto"/>
+              <w:jc w:val="center"/>
+              <w:rPr>
+                <w:rFonts w:asciiTheme="majorHAnsi" w:eastAsia="Times New Roman" w:hAnsiTheme="majorHAnsi" w:cstheme="majorHAnsi"/>
+                <w:color w:val="FFFFFF"/>
+                <w:lang w:val="en-IN"/>
+              </w:rPr>
+            </w:pPr>
+            <w:r>
+              <w:rPr>
+                <w:rFonts w:asciiTheme="majorHAnsi" w:eastAsia="Times New Roman" w:hAnsiTheme="majorHAnsi" w:cstheme="majorHAnsi"/>
+                <w:color w:val="FFFFFF"/>
+                <w:lang w:val="en-IN"/>
+              </w:rPr>
+              <w:t>Pass</w:t>
+            </w:r>
+          </w:p>
+        </w:tc>
+        <w:tc>
+          <w:tcPr>
+            <w:tcW w:w="992" w:type="dxa"/>
+            <w:tcBorders>
+              <w:top w:val="single" w:sz="8" w:space="0" w:color="auto"/>
+              <w:left w:val="nil"/>
+              <w:bottom w:val="single" w:sz="4" w:space="0" w:color="auto"/>
+              <w:right w:val="single" w:sz="4" w:space="0" w:color="auto"/>
+            </w:tcBorders>
+            <w:shd w:val="clear" w:color="000000" w:fill="4EA72E"/>
+            <w:vAlign w:val="center"/>
+            <w:hideMark/>
+          </w:tcPr>
+          <w:p>
+            <w:pPr>
+              <w:spacing w:line="240" w:lineRule="auto"/>
+              <w:jc w:val="center"/>
+              <w:rPr>
+                <w:rFonts w:asciiTheme="majorHAnsi" w:eastAsia="Times New Roman" w:hAnsiTheme="majorHAnsi" w:cstheme="majorHAnsi"/>
+                <w:color w:val="FFFFFF"/>
+                <w:lang w:val="en-IN"/>
+              </w:rPr>
+            </w:pPr>
+            <w:r>
+              <w:rPr>
+                <w:rFonts w:asciiTheme="majorHAnsi" w:eastAsia="Times New Roman" w:hAnsiTheme="majorHAnsi" w:cstheme="majorHAnsi"/>
+                <w:color w:val="FFFFFF"/>
+                <w:lang w:val="en-IN"/>
+              </w:rPr>
+              <w:t>Pass</w:t>
+            </w:r>
+          </w:p>
+        </w:tc>
+        <w:tc>
+          <w:tcPr>
+            <w:tcW w:w="992" w:type="dxa"/>
+            <w:tcBorders>
+              <w:top w:val="single" w:sz="8" w:space="0" w:color="auto"/>
+              <w:left w:val="nil"/>
+              <w:bottom w:val="single" w:sz="4" w:space="0" w:color="auto"/>
+              <w:right w:val="single" w:sz="4" w:space="0" w:color="auto"/>
+            </w:tcBorders>
+            <w:shd w:val="clear" w:color="000000" w:fill="4EA72E"/>
+            <w:vAlign w:val="center"/>
+            <w:hideMark/>
+          </w:tcPr>
+          <w:p>
+            <w:pPr>
+              <w:spacing w:line="240" w:lineRule="auto"/>
+              <w:jc w:val="center"/>
+              <w:rPr>
+                <w:rFonts w:asciiTheme="majorHAnsi" w:eastAsia="Times New Roman" w:hAnsiTheme="majorHAnsi" w:cstheme="majorHAnsi"/>
+                <w:color w:val="FFFFFF"/>
+                <w:lang w:val="en-IN"/>
+              </w:rPr>
+            </w:pPr>
+            <w:r>
+              <w:rPr>
+                <w:rFonts w:asciiTheme="majorHAnsi" w:eastAsia="Times New Roman" w:hAnsiTheme="majorHAnsi" w:cstheme="majorHAnsi"/>
+                <w:color w:val="FFFFFF"/>
+                <w:lang w:val="en-IN"/>
+              </w:rPr>
+              <w:t>Pass</w:t>
+            </w:r>
+          </w:p>
+        </w:tc>
+        <w:tc>
+          <w:tcPr>
+            <w:tcW w:w="2625" w:type="dxa"/>
+            <w:tcBorders>
+              <w:top w:val="nil"/>
+              <w:left w:val="nil"/>
+              <w:bottom w:val="single" w:sz="4" w:space="0" w:color="auto"/>
+              <w:right w:val="single" w:sz="4" w:space="0" w:color="auto"/>
+            </w:tcBorders>
+            <w:shd w:val="clear" w:color="000000" w:fill="E97132"/>
+            <w:vAlign w:val="center"/>
+            <w:hideMark/>
+          </w:tcPr>
+          <w:p>
+            <w:pPr>
+              <w:spacing w:line="240" w:lineRule="auto"/>
+              <w:jc w:val="center"/>
+              <w:rPr>
+                <w:rFonts w:asciiTheme="majorHAnsi" w:eastAsia="Times New Roman" w:hAnsiTheme="majorHAnsi" w:cstheme="majorHAnsi"/>
+                <w:color w:val="FFFFFF"/>
+                <w:lang w:val="en-IN"/>
+              </w:rPr>
+            </w:pPr>
+            <w:r>
+              <w:rPr>
+                <w:rFonts w:asciiTheme="majorHAnsi" w:eastAsia="Times New Roman" w:hAnsiTheme="majorHAnsi" w:cstheme="majorHAnsi"/>
+                <w:color w:val="FFFFFF"/>
+                <w:lang w:val="en-IN"/>
+              </w:rPr>
+              <w:t>In-consistent (Camera resolutions)</w:t>
+            </w:r>
+          </w:p>
+        </w:tc>
+        <w:tc>
+          <w:tcPr>
+            <w:tcW w:w="1061" w:type="dxa"/>
+            <w:tcBorders>
+              <w:top w:val="single" w:sz="8" w:space="0" w:color="auto"/>
+              <w:left w:val="nil"/>
+              <w:bottom w:val="single" w:sz="4" w:space="0" w:color="auto"/>
+              <w:right w:val="single" w:sz="4" w:space="0" w:color="auto"/>
+            </w:tcBorders>
+            <w:shd w:val="clear" w:color="000000" w:fill="4EA72E"/>
+            <w:vAlign w:val="center"/>
+            <w:hideMark/>
+          </w:tcPr>
+          <w:p>
+            <w:pPr>
+              <w:spacing w:line="240" w:lineRule="auto"/>
+              <w:jc w:val="center"/>
+              <w:rPr>
+                <w:rFonts w:asciiTheme="majorHAnsi" w:eastAsia="Times New Roman" w:hAnsiTheme="majorHAnsi" w:cstheme="majorHAnsi"/>
+                <w:color w:val="FFFFFF"/>
+                <w:lang w:val="en-IN"/>
+              </w:rPr>
+            </w:pPr>
+            <w:r>
+              <w:rPr>
+                <w:rFonts w:asciiTheme="majorHAnsi" w:eastAsia="Times New Roman" w:hAnsiTheme="majorHAnsi" w:cstheme="majorHAnsi"/>
+                <w:color w:val="FFFFFF"/>
+                <w:lang w:val="en-IN"/>
+              </w:rPr>
+              <w:t>Pass</w:t>
+            </w:r>
+          </w:p>
+        </w:tc>
+      </w:tr>
+      <w:tr>
+        <w:trPr>
+          <w:trHeight w:val="340"/>
+        </w:trPr>
+        <w:tc>
+          <w:tcPr>
+            <w:tcW w:w="1276" w:type="dxa"/>
+            <w:vMerge/>
+            <w:tcBorders>
+              <w:top w:val="nil"/>
+              <w:left w:val="single" w:sz="8" w:space="0" w:color="auto"/>
+              <w:bottom w:val="single" w:sz="4" w:space="0" w:color="auto"/>
+              <w:right w:val="single" w:sz="8" w:space="0" w:color="auto"/>
+            </w:tcBorders>
+            <w:vAlign w:val="center"/>
+            <w:hideMark/>
+          </w:tcPr>
+          <w:p>
+            <w:pPr>
+              <w:spacing w:line="240" w:lineRule="auto"/>
+              <w:rPr>
+                <w:rFonts w:asciiTheme="majorHAnsi" w:eastAsia="Times New Roman" w:hAnsiTheme="majorHAnsi" w:cstheme="majorHAnsi"/>
+                <w:b/>
+                <w:bCs/>
+                <w:color w:val="172B4D"/>
+                <w:lang w:val="en-IN"/>
+              </w:rPr>
+            </w:pPr>
+          </w:p>
+        </w:tc>
+        <w:tc>
+          <w:tcPr>
+            <w:tcW w:w="1076" w:type="dxa"/>
+            <w:tcBorders>
+              <w:top w:val="nil"/>
+              <w:left w:val="nil"/>
+              <w:bottom w:val="single" w:sz="4" w:space="0" w:color="auto"/>
+              <w:right w:val="single" w:sz="4" w:space="0" w:color="auto"/>
+            </w:tcBorders>
+            <w:shd w:val="clear" w:color="000000" w:fill="FBE2D5"/>
+            <w:vAlign w:val="center"/>
+            <w:hideMark/>
+          </w:tcPr>
+          <w:p>
+            <w:pPr>
+              <w:spacing w:line="240" w:lineRule="auto"/>
+              <w:jc w:val="center"/>
+              <w:rPr>
+                <w:rFonts w:asciiTheme="majorHAnsi" w:eastAsia="Times New Roman" w:hAnsiTheme="majorHAnsi" w:cstheme="majorHAnsi"/>
+                <w:b/>
+                <w:bCs/>
+                <w:color w:val="172B4D"/>
+                <w:lang w:val="en-IN"/>
+              </w:rPr>
+            </w:pPr>
+            <w:r>
+              <w:rPr>
+                <w:rFonts w:asciiTheme="majorHAnsi" w:eastAsia="Times New Roman" w:hAnsiTheme="majorHAnsi" w:cstheme="majorHAnsi"/>
+                <w:b/>
+                <w:bCs/>
+                <w:color w:val="172B4D"/>
+                <w:lang w:val="en-IN"/>
+              </w:rPr>
+              <w:t>Safari</w:t>
+            </w:r>
+          </w:p>
+        </w:tc>
+        <w:tc>
+          <w:tcPr>
+            <w:tcW w:w="1051" w:type="dxa"/>
+            <w:tcBorders>
+              <w:top w:val="nil"/>
+              <w:left w:val="nil"/>
+              <w:bottom w:val="single" w:sz="4" w:space="0" w:color="auto"/>
+              <w:right w:val="single" w:sz="4" w:space="0" w:color="auto"/>
+            </w:tcBorders>
+            <w:shd w:val="clear" w:color="000000" w:fill="E97132"/>
+            <w:vAlign w:val="center"/>
+            <w:hideMark/>
+          </w:tcPr>
+          <w:p>
+            <w:pPr>
+              <w:spacing w:line="240" w:lineRule="auto"/>
+              <w:jc w:val="center"/>
+              <w:rPr>
+                <w:rFonts w:asciiTheme="majorHAnsi" w:eastAsia="Times New Roman" w:hAnsiTheme="majorHAnsi" w:cstheme="majorHAnsi"/>
+                <w:color w:val="FFFFFF"/>
+                <w:lang w:val="en-IN"/>
+              </w:rPr>
+            </w:pPr>
+            <w:r>
+              <w:rPr>
+                <w:rFonts w:asciiTheme="majorHAnsi" w:eastAsia="Times New Roman" w:hAnsiTheme="majorHAnsi" w:cstheme="majorHAnsi"/>
+                <w:color w:val="FFFFFF"/>
+                <w:lang w:val="en-IN"/>
+              </w:rPr>
+              <w:t>NA</w:t>
+            </w:r>
+          </w:p>
+        </w:tc>
+        <w:tc>
+          <w:tcPr>
+            <w:tcW w:w="992" w:type="dxa"/>
+            <w:tcBorders>
+              <w:top w:val="nil"/>
+              <w:left w:val="nil"/>
+              <w:bottom w:val="single" w:sz="4" w:space="0" w:color="auto"/>
+              <w:right w:val="single" w:sz="4" w:space="0" w:color="auto"/>
+            </w:tcBorders>
+            <w:shd w:val="clear" w:color="000000" w:fill="E97132"/>
+            <w:vAlign w:val="center"/>
+            <w:hideMark/>
+          </w:tcPr>
+          <w:p>
+            <w:pPr>
+              <w:spacing w:line="240" w:lineRule="auto"/>
+              <w:jc w:val="center"/>
+              <w:rPr>
+                <w:rFonts w:asciiTheme="majorHAnsi" w:eastAsia="Times New Roman" w:hAnsiTheme="majorHAnsi" w:cstheme="majorHAnsi"/>
+                <w:color w:val="FFFFFF"/>
+                <w:lang w:val="en-IN"/>
+              </w:rPr>
+            </w:pPr>
+            <w:r>
+              <w:rPr>
+                <w:rFonts w:asciiTheme="majorHAnsi" w:eastAsia="Times New Roman" w:hAnsiTheme="majorHAnsi" w:cstheme="majorHAnsi"/>
+                <w:color w:val="FFFFFF"/>
+                <w:lang w:val="en-IN"/>
+              </w:rPr>
+              <w:t>NA</w:t>
+            </w:r>
+          </w:p>
+        </w:tc>
+        <w:tc>
+          <w:tcPr>
+            <w:tcW w:w="992" w:type="dxa"/>
+            <w:tcBorders>
+              <w:top w:val="nil"/>
+              <w:left w:val="nil"/>
+              <w:bottom w:val="single" w:sz="4" w:space="0" w:color="auto"/>
+              <w:right w:val="single" w:sz="4" w:space="0" w:color="auto"/>
+            </w:tcBorders>
+            <w:shd w:val="clear" w:color="000000" w:fill="E97132"/>
+            <w:vAlign w:val="center"/>
+            <w:hideMark/>
+          </w:tcPr>
+          <w:p>
+            <w:pPr>
+              <w:spacing w:line="240" w:lineRule="auto"/>
+              <w:jc w:val="center"/>
+              <w:rPr>
+                <w:rFonts w:asciiTheme="majorHAnsi" w:eastAsia="Times New Roman" w:hAnsiTheme="majorHAnsi" w:cstheme="majorHAnsi"/>
+                <w:color w:val="FFFFFF"/>
+                <w:lang w:val="en-IN"/>
+              </w:rPr>
+            </w:pPr>
+            <w:r>
+              <w:rPr>
+                <w:rFonts w:asciiTheme="majorHAnsi" w:eastAsia="Times New Roman" w:hAnsiTheme="majorHAnsi" w:cstheme="majorHAnsi"/>
+                <w:color w:val="FFFFFF"/>
+                <w:lang w:val="en-IN"/>
+              </w:rPr>
+              <w:t>NA</w:t>
+            </w:r>
+          </w:p>
+        </w:tc>
+        <w:tc>
+          <w:tcPr>
+            <w:tcW w:w="2625" w:type="dxa"/>
+            <w:tcBorders>
+              <w:top w:val="nil"/>
+              <w:left w:val="nil"/>
+              <w:bottom w:val="single" w:sz="4" w:space="0" w:color="auto"/>
+              <w:right w:val="single" w:sz="4" w:space="0" w:color="auto"/>
+            </w:tcBorders>
+            <w:shd w:val="clear" w:color="000000" w:fill="E97132"/>
+            <w:vAlign w:val="center"/>
+            <w:hideMark/>
+          </w:tcPr>
+          <w:p>
+            <w:pPr>
+              <w:spacing w:line="240" w:lineRule="auto"/>
+              <w:jc w:val="center"/>
+              <w:rPr>
+                <w:rFonts w:asciiTheme="majorHAnsi" w:eastAsia="Times New Roman" w:hAnsiTheme="majorHAnsi" w:cstheme="majorHAnsi"/>
+                <w:color w:val="FFFFFF"/>
+                <w:lang w:val="en-IN"/>
+              </w:rPr>
+            </w:pPr>
+            <w:r>
+              <w:rPr>
+                <w:rFonts w:asciiTheme="majorHAnsi" w:eastAsia="Times New Roman" w:hAnsiTheme="majorHAnsi" w:cstheme="majorHAnsi"/>
+                <w:color w:val="FFFFFF"/>
+                <w:lang w:val="en-IN"/>
+              </w:rPr>
+              <w:t>NA</w:t>
+            </w:r>
+          </w:p>
+        </w:tc>
+        <w:tc>
+          <w:tcPr>
+            <w:tcW w:w="1061" w:type="dxa"/>
+            <w:tcBorders>
+              <w:top w:val="nil"/>
+              <w:left w:val="nil"/>
+              <w:bottom w:val="single" w:sz="4" w:space="0" w:color="auto"/>
+              <w:right w:val="single" w:sz="8" w:space="0" w:color="auto"/>
+            </w:tcBorders>
+            <w:shd w:val="clear" w:color="000000" w:fill="E97132"/>
+            <w:vAlign w:val="center"/>
+            <w:hideMark/>
+          </w:tcPr>
+          <w:p>
+            <w:pPr>
+              <w:spacing w:line="240" w:lineRule="auto"/>
+              <w:jc w:val="center"/>
+              <w:rPr>
+                <w:rFonts w:asciiTheme="majorHAnsi" w:eastAsia="Times New Roman" w:hAnsiTheme="majorHAnsi" w:cstheme="majorHAnsi"/>
+                <w:color w:val="FFFFFF"/>
+                <w:lang w:val="en-IN"/>
+              </w:rPr>
+            </w:pPr>
+            <w:r>
+              <w:rPr>
+                <w:rFonts w:asciiTheme="majorHAnsi" w:eastAsia="Times New Roman" w:hAnsiTheme="majorHAnsi" w:cstheme="majorHAnsi"/>
+                <w:color w:val="FFFFFF"/>
+                <w:lang w:val="en-IN"/>
+              </w:rPr>
+              <w:t>NA</w:t>
+            </w:r>
+          </w:p>
+        </w:tc>
+      </w:tr>
+      <w:tr>
+        <w:trPr>
+          <w:trHeight w:val="670"/>
+        </w:trPr>
+        <w:tc>
+          <w:tcPr>
+            <w:tcW w:w="1276" w:type="dxa"/>
+            <w:vMerge/>
+            <w:tcBorders>
+              <w:top w:val="nil"/>
+              <w:left w:val="single" w:sz="8" w:space="0" w:color="auto"/>
+              <w:bottom w:val="single" w:sz="4" w:space="0" w:color="auto"/>
+              <w:right w:val="single" w:sz="8" w:space="0" w:color="auto"/>
+            </w:tcBorders>
+            <w:vAlign w:val="center"/>
+            <w:hideMark/>
+          </w:tcPr>
+          <w:p>
+            <w:pPr>
+              <w:spacing w:line="240" w:lineRule="auto"/>
+              <w:rPr>
+                <w:rFonts w:asciiTheme="majorHAnsi" w:eastAsia="Times New Roman" w:hAnsiTheme="majorHAnsi" w:cstheme="majorHAnsi"/>
+                <w:b/>
+                <w:bCs/>
+                <w:color w:val="172B4D"/>
+                <w:lang w:val="en-IN"/>
+              </w:rPr>
+            </w:pPr>
+          </w:p>
+        </w:tc>
+        <w:tc>
+          <w:tcPr>
+            <w:tcW w:w="1076" w:type="dxa"/>
+            <w:tcBorders>
+              <w:top w:val="nil"/>
+              <w:left w:val="nil"/>
+              <w:bottom w:val="nil"/>
+              <w:right w:val="single" w:sz="4" w:space="0" w:color="auto"/>
+            </w:tcBorders>
+            <w:shd w:val="clear" w:color="000000" w:fill="FBE2D5"/>
+            <w:vAlign w:val="center"/>
+            <w:hideMark/>
+          </w:tcPr>
+          <w:p>
+            <w:pPr>
+              <w:spacing w:line="240" w:lineRule="auto"/>
+              <w:jc w:val="center"/>
+              <w:rPr>
+                <w:rFonts w:asciiTheme="majorHAnsi" w:eastAsia="Times New Roman" w:hAnsiTheme="majorHAnsi" w:cstheme="majorHAnsi"/>
+                <w:b/>
+                <w:bCs/>
+                <w:color w:val="172B4D"/>
+                <w:lang w:val="en-IN"/>
+              </w:rPr>
+            </w:pPr>
+            <w:r>
+              <w:rPr>
+                <w:rFonts w:asciiTheme="majorHAnsi" w:eastAsia="Times New Roman" w:hAnsiTheme="majorHAnsi" w:cstheme="majorHAnsi"/>
+                <w:b/>
+                <w:bCs/>
+                <w:color w:val="172B4D"/>
+                <w:lang w:val="en-IN"/>
+              </w:rPr>
+              <w:t>Chrome</w:t>
+            </w:r>
+          </w:p>
+        </w:tc>
+        <w:tc>
+          <w:tcPr>
+            <w:tcW w:w="1051" w:type="dxa"/>
+            <w:tcBorders>
+              <w:top w:val="single" w:sz="8" w:space="0" w:color="auto"/>
+              <w:left w:val="nil"/>
+              <w:bottom w:val="nil"/>
+              <w:right w:val="single" w:sz="4" w:space="0" w:color="auto"/>
+            </w:tcBorders>
+            <w:shd w:val="clear" w:color="000000" w:fill="4EA72E"/>
+            <w:vAlign w:val="center"/>
+            <w:hideMark/>
+          </w:tcPr>
+          <w:p>
+            <w:pPr>
+              <w:spacing w:line="240" w:lineRule="auto"/>
+              <w:jc w:val="center"/>
+              <w:rPr>
+                <w:rFonts w:asciiTheme="majorHAnsi" w:eastAsia="Times New Roman" w:hAnsiTheme="majorHAnsi" w:cstheme="majorHAnsi"/>
+                <w:color w:val="FFFFFF"/>
+                <w:lang w:val="en-IN"/>
+              </w:rPr>
+            </w:pPr>
+            <w:r>
+              <w:rPr>
+                <w:rFonts w:asciiTheme="majorHAnsi" w:eastAsia="Times New Roman" w:hAnsiTheme="majorHAnsi" w:cstheme="majorHAnsi"/>
+                <w:color w:val="FFFFFF"/>
+                <w:lang w:val="en-IN"/>
+              </w:rPr>
+              <w:t>Pass</w:t>
+            </w:r>
+          </w:p>
+        </w:tc>
+        <w:tc>
+          <w:tcPr>
+            <w:tcW w:w="992" w:type="dxa"/>
+            <w:tcBorders>
+              <w:top w:val="single" w:sz="8" w:space="0" w:color="auto"/>
+              <w:left w:val="nil"/>
+              <w:bottom w:val="nil"/>
+              <w:right w:val="single" w:sz="4" w:space="0" w:color="auto"/>
+            </w:tcBorders>
+            <w:shd w:val="clear" w:color="000000" w:fill="4EA72E"/>
+            <w:vAlign w:val="center"/>
+            <w:hideMark/>
+          </w:tcPr>
+          <w:p>
+            <w:pPr>
+              <w:spacing w:line="240" w:lineRule="auto"/>
+              <w:jc w:val="center"/>
+              <w:rPr>
+                <w:rFonts w:asciiTheme="majorHAnsi" w:eastAsia="Times New Roman" w:hAnsiTheme="majorHAnsi" w:cstheme="majorHAnsi"/>
+                <w:color w:val="FFFFFF"/>
+                <w:lang w:val="en-IN"/>
+              </w:rPr>
+            </w:pPr>
+            <w:r>
+              <w:rPr>
+                <w:rFonts w:asciiTheme="majorHAnsi" w:eastAsia="Times New Roman" w:hAnsiTheme="majorHAnsi" w:cstheme="majorHAnsi"/>
+                <w:color w:val="FFFFFF"/>
+                <w:lang w:val="en-IN"/>
+              </w:rPr>
+              <w:t>Pass</w:t>
+            </w:r>
+          </w:p>
+        </w:tc>
+        <w:tc>
+          <w:tcPr>
+            <w:tcW w:w="992" w:type="dxa"/>
+            <w:tcBorders>
+              <w:top w:val="single" w:sz="8" w:space="0" w:color="auto"/>
+              <w:left w:val="nil"/>
+              <w:bottom w:val="nil"/>
+              <w:right w:val="single" w:sz="4" w:space="0" w:color="auto"/>
+            </w:tcBorders>
+            <w:shd w:val="clear" w:color="000000" w:fill="4EA72E"/>
+            <w:vAlign w:val="center"/>
+            <w:hideMark/>
+          </w:tcPr>
+          <w:p>
+            <w:pPr>
+              <w:spacing w:line="240" w:lineRule="auto"/>
+              <w:jc w:val="center"/>
+              <w:rPr>
+                <w:rFonts w:asciiTheme="majorHAnsi" w:eastAsia="Times New Roman" w:hAnsiTheme="majorHAnsi" w:cstheme="majorHAnsi"/>
+                <w:color w:val="FFFFFF"/>
+                <w:lang w:val="en-IN"/>
+              </w:rPr>
+            </w:pPr>
+            <w:r>
+              <w:rPr>
+                <w:rFonts w:asciiTheme="majorHAnsi" w:eastAsia="Times New Roman" w:hAnsiTheme="majorHAnsi" w:cstheme="majorHAnsi"/>
+                <w:color w:val="FFFFFF"/>
+                <w:lang w:val="en-IN"/>
+              </w:rPr>
+              <w:t>Pass</w:t>
+            </w:r>
+          </w:p>
+        </w:tc>
+        <w:tc>
+          <w:tcPr>
+            <w:tcW w:w="2625" w:type="dxa"/>
+            <w:tcBorders>
+              <w:top w:val="nil"/>
+              <w:left w:val="nil"/>
+              <w:bottom w:val="nil"/>
+              <w:right w:val="single" w:sz="4" w:space="0" w:color="auto"/>
+            </w:tcBorders>
+            <w:shd w:val="clear" w:color="000000" w:fill="E97132"/>
+            <w:vAlign w:val="center"/>
+            <w:hideMark/>
+          </w:tcPr>
+          <w:p>
+            <w:pPr>
+              <w:spacing w:line="240" w:lineRule="auto"/>
+              <w:jc w:val="center"/>
+              <w:rPr>
+                <w:rFonts w:asciiTheme="majorHAnsi" w:eastAsia="Times New Roman" w:hAnsiTheme="majorHAnsi" w:cstheme="majorHAnsi"/>
+                <w:color w:val="FFFFFF"/>
+                <w:lang w:val="en-IN"/>
+              </w:rPr>
+            </w:pPr>
+            <w:r>
+              <w:rPr>
+                <w:rFonts w:asciiTheme="majorHAnsi" w:eastAsia="Times New Roman" w:hAnsiTheme="majorHAnsi" w:cstheme="majorHAnsi"/>
+                <w:color w:val="FFFFFF"/>
+                <w:lang w:val="en-IN"/>
+              </w:rPr>
+              <w:t>In-consistent (Camera resolutions)</w:t>
+            </w:r>
+          </w:p>
+        </w:tc>
+        <w:tc>
+          <w:tcPr>
+            <w:tcW w:w="1061" w:type="dxa"/>
+            <w:tcBorders>
+              <w:top w:val="single" w:sz="8" w:space="0" w:color="auto"/>
+              <w:left w:val="nil"/>
+              <w:bottom w:val="nil"/>
+              <w:right w:val="single" w:sz="4" w:space="0" w:color="auto"/>
+            </w:tcBorders>
+            <w:shd w:val="clear" w:color="000000" w:fill="4EA72E"/>
+            <w:vAlign w:val="center"/>
+            <w:hideMark/>
+          </w:tcPr>
+          <w:p>
+            <w:pPr>
+              <w:spacing w:line="240" w:lineRule="auto"/>
+              <w:jc w:val="center"/>
+              <w:rPr>
+                <w:rFonts w:asciiTheme="majorHAnsi" w:eastAsia="Times New Roman" w:hAnsiTheme="majorHAnsi" w:cstheme="majorHAnsi"/>
+                <w:color w:val="FFFFFF"/>
+                <w:lang w:val="en-IN"/>
+              </w:rPr>
+            </w:pPr>
+            <w:r>
+              <w:rPr>
+                <w:rFonts w:asciiTheme="majorHAnsi" w:eastAsia="Times New Roman" w:hAnsiTheme="majorHAnsi" w:cstheme="majorHAnsi"/>
+                <w:color w:val="FFFFFF"/>
+                <w:lang w:val="en-IN"/>
+              </w:rPr>
+              <w:t>Pass</w:t>
+            </w:r>
+          </w:p>
+        </w:tc>
+      </w:tr>
+      <w:tr>
+        <w:trPr>
+          <w:trHeight w:val="340"/>
+        </w:trPr>
+        <w:tc>
+          <w:tcPr>
+            <w:tcW w:w="9073" w:type="dxa"/>
+            <w:gridSpan w:val="7"/>
+            <w:tcBorders>
+              <w:top w:val="single" w:sz="8" w:space="0" w:color="auto"/>
+              <w:left w:val="single" w:sz="8" w:space="0" w:color="auto"/>
+              <w:bottom w:val="single" w:sz="8" w:space="0" w:color="auto"/>
+              <w:right w:val="single" w:sz="8" w:space="0" w:color="000000"/>
+            </w:tcBorders>
+            <w:shd w:val="clear" w:color="000000" w:fill="F1F2F4"/>
+            <w:vAlign w:val="center"/>
+            <w:hideMark/>
+          </w:tcPr>
+          <w:p>
+            <w:pPr>
+              <w:spacing w:line="240" w:lineRule="auto"/>
+              <w:jc w:val="center"/>
+              <w:rPr>
+                <w:rFonts w:asciiTheme="majorHAnsi" w:eastAsia="Times New Roman" w:hAnsiTheme="majorHAnsi" w:cstheme="majorHAnsi"/>
+                <w:color w:val="172B4D"/>
+                <w:lang w:val="en-IN"/>
+              </w:rPr>
+            </w:pPr>
+            <w:r>
+              <w:rPr>
+                <w:rFonts w:asciiTheme="majorHAnsi" w:eastAsia="Times New Roman" w:hAnsiTheme="majorHAnsi" w:cstheme="majorHAnsi"/>
+                <w:color w:val="172B4D"/>
+                <w:lang w:val="en-IN"/>
+              </w:rPr>
+              <w:t> </w:t>
+            </w:r>
+          </w:p>
+        </w:tc>
+      </w:tr>
+      <w:tr>
+        <w:trPr>
+          <w:trHeight w:val="340"/>
+        </w:trPr>
+        <w:tc>
+          <w:tcPr>
+            <w:tcW w:w="1276" w:type="dxa"/>
+            <w:vMerge w:val="restart"/>
+            <w:tcBorders>
+              <w:top w:val="nil"/>
+              <w:left w:val="single" w:sz="8" w:space="0" w:color="auto"/>
+              <w:bottom w:val="single" w:sz="4" w:space="0" w:color="auto"/>
+              <w:right w:val="single" w:sz="8" w:space="0" w:color="auto"/>
+            </w:tcBorders>
+            <w:shd w:val="clear" w:color="000000" w:fill="FFFFFF"/>
+            <w:vAlign w:val="center"/>
+            <w:hideMark/>
+          </w:tcPr>
+          <w:p>
+            <w:pPr>
+              <w:spacing w:line="240" w:lineRule="auto"/>
+              <w:jc w:val="center"/>
+              <w:rPr>
+                <w:rFonts w:asciiTheme="majorHAnsi" w:eastAsia="Times New Roman" w:hAnsiTheme="majorHAnsi" w:cstheme="majorHAnsi"/>
+                <w:b/>
+                <w:bCs/>
+                <w:color w:val="172B4D"/>
+                <w:lang w:val="en-IN"/>
+              </w:rPr>
+            </w:pPr>
+            <w:r>
+              <w:rPr>
+                <w:rFonts w:asciiTheme="majorHAnsi" w:eastAsia="Times New Roman" w:hAnsiTheme="majorHAnsi" w:cstheme="majorHAnsi"/>
+                <w:b/>
+                <w:bCs/>
+                <w:color w:val="172B4D"/>
+                <w:lang w:val="en-IN"/>
+              </w:rPr>
+              <w:t>Mac</w:t>
+            </w:r>
+          </w:p>
+        </w:tc>
+        <w:tc>
+          <w:tcPr>
+            <w:tcW w:w="1076" w:type="dxa"/>
+            <w:tcBorders>
+              <w:top w:val="nil"/>
+              <w:left w:val="nil"/>
+              <w:bottom w:val="single" w:sz="4" w:space="0" w:color="auto"/>
+              <w:right w:val="single" w:sz="4" w:space="0" w:color="auto"/>
+            </w:tcBorders>
+            <w:shd w:val="clear" w:color="000000" w:fill="FBE2D5"/>
+            <w:vAlign w:val="center"/>
+            <w:hideMark/>
+          </w:tcPr>
+          <w:p>
+            <w:pPr>
+              <w:spacing w:line="240" w:lineRule="auto"/>
+              <w:jc w:val="center"/>
+              <w:rPr>
+                <w:rFonts w:asciiTheme="majorHAnsi" w:eastAsia="Times New Roman" w:hAnsiTheme="majorHAnsi" w:cstheme="majorHAnsi"/>
+                <w:b/>
+                <w:bCs/>
+                <w:color w:val="172B4D"/>
+                <w:lang w:val="en-IN"/>
+              </w:rPr>
+            </w:pPr>
+            <w:r>
+              <w:rPr>
+                <w:rFonts w:asciiTheme="majorHAnsi" w:eastAsia="Times New Roman" w:hAnsiTheme="majorHAnsi" w:cstheme="majorHAnsi"/>
+                <w:b/>
+                <w:bCs/>
+                <w:color w:val="172B4D"/>
+                <w:lang w:val="en-IN"/>
+              </w:rPr>
+              <w:t>Firefox</w:t>
+            </w:r>
+          </w:p>
+        </w:tc>
+        <w:tc>
+          <w:tcPr>
+            <w:tcW w:w="1051" w:type="dxa"/>
+            <w:tcBorders>
+              <w:top w:val="nil"/>
+              <w:left w:val="nil"/>
+              <w:bottom w:val="single" w:sz="4" w:space="0" w:color="auto"/>
+              <w:right w:val="single" w:sz="4" w:space="0" w:color="auto"/>
+            </w:tcBorders>
+            <w:shd w:val="clear" w:color="000000" w:fill="4EA72E"/>
+            <w:vAlign w:val="center"/>
+            <w:hideMark/>
+          </w:tcPr>
+          <w:p>
+            <w:pPr>
+              <w:spacing w:line="240" w:lineRule="auto"/>
+              <w:jc w:val="center"/>
+              <w:rPr>
+                <w:rFonts w:asciiTheme="majorHAnsi" w:eastAsia="Times New Roman" w:hAnsiTheme="majorHAnsi" w:cstheme="majorHAnsi"/>
+                <w:color w:val="FFFFFF"/>
+                <w:lang w:val="en-IN"/>
+              </w:rPr>
+            </w:pPr>
+            <w:r>
+              <w:rPr>
+                <w:rFonts w:asciiTheme="majorHAnsi" w:eastAsia="Times New Roman" w:hAnsiTheme="majorHAnsi" w:cstheme="majorHAnsi"/>
+                <w:color w:val="FFFFFF"/>
+                <w:lang w:val="en-IN"/>
+              </w:rPr>
+              <w:t>Pass</w:t>
+            </w:r>
+          </w:p>
+        </w:tc>
+        <w:tc>
+          <w:tcPr>
+            <w:tcW w:w="992" w:type="dxa"/>
+            <w:tcBorders>
+              <w:top w:val="nil"/>
+              <w:left w:val="nil"/>
+              <w:bottom w:val="single" w:sz="4" w:space="0" w:color="auto"/>
+              <w:right w:val="single" w:sz="4" w:space="0" w:color="auto"/>
+            </w:tcBorders>
+            <w:shd w:val="clear" w:color="000000" w:fill="4EA72E"/>
+            <w:vAlign w:val="center"/>
+            <w:hideMark/>
+          </w:tcPr>
+          <w:p>
+            <w:pPr>
+              <w:spacing w:line="240" w:lineRule="auto"/>
+              <w:jc w:val="center"/>
+              <w:rPr>
+                <w:rFonts w:asciiTheme="majorHAnsi" w:eastAsia="Times New Roman" w:hAnsiTheme="majorHAnsi" w:cstheme="majorHAnsi"/>
+                <w:color w:val="FFFFFF"/>
+                <w:lang w:val="en-IN"/>
+              </w:rPr>
+            </w:pPr>
+            <w:r>
+              <w:rPr>
+                <w:rFonts w:asciiTheme="majorHAnsi" w:eastAsia="Times New Roman" w:hAnsiTheme="majorHAnsi" w:cstheme="majorHAnsi"/>
+                <w:color w:val="FFFFFF"/>
+                <w:lang w:val="en-IN"/>
+              </w:rPr>
+              <w:t>Pass</w:t>
+            </w:r>
+          </w:p>
+        </w:tc>
+        <w:tc>
+          <w:tcPr>
+            <w:tcW w:w="992" w:type="dxa"/>
+            <w:tcBorders>
+              <w:top w:val="nil"/>
+              <w:left w:val="nil"/>
+              <w:bottom w:val="single" w:sz="4" w:space="0" w:color="auto"/>
+              <w:right w:val="single" w:sz="4" w:space="0" w:color="auto"/>
+            </w:tcBorders>
+            <w:shd w:val="clear" w:color="000000" w:fill="4EA72E"/>
+            <w:vAlign w:val="center"/>
+            <w:hideMark/>
+          </w:tcPr>
+          <w:p>
+            <w:pPr>
+              <w:spacing w:line="240" w:lineRule="auto"/>
+              <w:jc w:val="center"/>
+              <w:rPr>
+                <w:rFonts w:asciiTheme="majorHAnsi" w:eastAsia="Times New Roman" w:hAnsiTheme="majorHAnsi" w:cstheme="majorHAnsi"/>
+                <w:color w:val="FFFFFF"/>
+                <w:lang w:val="en-IN"/>
+              </w:rPr>
+            </w:pPr>
+            <w:r>
+              <w:rPr>
+                <w:rFonts w:asciiTheme="majorHAnsi" w:eastAsia="Times New Roman" w:hAnsiTheme="majorHAnsi" w:cstheme="majorHAnsi"/>
+                <w:color w:val="FFFFFF"/>
+                <w:lang w:val="en-IN"/>
+              </w:rPr>
+              <w:t>Pass</w:t>
+            </w:r>
+          </w:p>
+        </w:tc>
+        <w:tc>
+          <w:tcPr>
+            <w:tcW w:w="2625" w:type="dxa"/>
+            <w:tcBorders>
+              <w:top w:val="nil"/>
+              <w:left w:val="nil"/>
+              <w:bottom w:val="single" w:sz="4" w:space="0" w:color="auto"/>
+              <w:right w:val="single" w:sz="4" w:space="0" w:color="auto"/>
+            </w:tcBorders>
+            <w:shd w:val="clear" w:color="000000" w:fill="4EA72E"/>
+            <w:vAlign w:val="center"/>
+            <w:hideMark/>
+          </w:tcPr>
+          <w:p>
+            <w:pPr>
+              <w:spacing w:line="240" w:lineRule="auto"/>
+              <w:jc w:val="center"/>
+              <w:rPr>
+                <w:rFonts w:asciiTheme="majorHAnsi" w:eastAsia="Times New Roman" w:hAnsiTheme="majorHAnsi" w:cstheme="majorHAnsi"/>
+                <w:color w:val="FFFFFF"/>
+                <w:lang w:val="en-IN"/>
+              </w:rPr>
+            </w:pPr>
+            <w:r>
+              <w:rPr>
+                <w:rFonts w:asciiTheme="majorHAnsi" w:eastAsia="Times New Roman" w:hAnsiTheme="majorHAnsi" w:cstheme="majorHAnsi"/>
+                <w:color w:val="FFFFFF"/>
+                <w:lang w:val="en-IN"/>
+              </w:rPr>
+              <w:t>Pass</w:t>
+            </w:r>
+          </w:p>
+        </w:tc>
+        <w:tc>
+          <w:tcPr>
+            <w:tcW w:w="1061" w:type="dxa"/>
+            <w:tcBorders>
+              <w:top w:val="nil"/>
+              <w:left w:val="nil"/>
+              <w:bottom w:val="single" w:sz="4" w:space="0" w:color="auto"/>
+              <w:right w:val="single" w:sz="4" w:space="0" w:color="auto"/>
+            </w:tcBorders>
+            <w:shd w:val="clear" w:color="000000" w:fill="4EA72E"/>
+            <w:vAlign w:val="center"/>
+            <w:hideMark/>
+          </w:tcPr>
+          <w:p>
+            <w:pPr>
+              <w:spacing w:line="240" w:lineRule="auto"/>
+              <w:jc w:val="center"/>
+              <w:rPr>
+                <w:rFonts w:asciiTheme="majorHAnsi" w:eastAsia="Times New Roman" w:hAnsiTheme="majorHAnsi" w:cstheme="majorHAnsi"/>
+                <w:color w:val="FFFFFF"/>
+                <w:lang w:val="en-IN"/>
+              </w:rPr>
+            </w:pPr>
+            <w:r>
+              <w:rPr>
+                <w:rFonts w:asciiTheme="majorHAnsi" w:eastAsia="Times New Roman" w:hAnsiTheme="majorHAnsi" w:cstheme="majorHAnsi"/>
+                <w:color w:val="FFFFFF"/>
+                <w:lang w:val="en-IN"/>
+              </w:rPr>
+              <w:t>Pass</w:t>
+            </w:r>
+          </w:p>
+        </w:tc>
+      </w:tr>
+      <w:tr>
+        <w:trPr>
+          <w:trHeight w:val="340"/>
+        </w:trPr>
+        <w:tc>
+          <w:tcPr>
+            <w:tcW w:w="1276" w:type="dxa"/>
+            <w:vMerge/>
+            <w:tcBorders>
+              <w:top w:val="nil"/>
+              <w:left w:val="single" w:sz="8" w:space="0" w:color="auto"/>
+              <w:bottom w:val="single" w:sz="4" w:space="0" w:color="auto"/>
+              <w:right w:val="single" w:sz="8" w:space="0" w:color="auto"/>
+            </w:tcBorders>
+            <w:vAlign w:val="center"/>
+            <w:hideMark/>
+          </w:tcPr>
+          <w:p>
+            <w:pPr>
+              <w:spacing w:line="240" w:lineRule="auto"/>
+              <w:rPr>
+                <w:rFonts w:asciiTheme="majorHAnsi" w:eastAsia="Times New Roman" w:hAnsiTheme="majorHAnsi" w:cstheme="majorHAnsi"/>
+                <w:b/>
+                <w:bCs/>
+                <w:color w:val="172B4D"/>
+                <w:lang w:val="en-IN"/>
+              </w:rPr>
+            </w:pPr>
+          </w:p>
+        </w:tc>
+        <w:tc>
+          <w:tcPr>
+            <w:tcW w:w="1076" w:type="dxa"/>
+            <w:tcBorders>
+              <w:top w:val="nil"/>
+              <w:left w:val="nil"/>
+              <w:bottom w:val="single" w:sz="4" w:space="0" w:color="auto"/>
+              <w:right w:val="single" w:sz="4" w:space="0" w:color="auto"/>
+            </w:tcBorders>
+            <w:shd w:val="clear" w:color="000000" w:fill="FBE2D5"/>
+            <w:vAlign w:val="center"/>
+            <w:hideMark/>
+          </w:tcPr>
+          <w:p>
+            <w:pPr>
+              <w:spacing w:line="240" w:lineRule="auto"/>
+              <w:jc w:val="center"/>
+              <w:rPr>
+                <w:rFonts w:asciiTheme="majorHAnsi" w:eastAsia="Times New Roman" w:hAnsiTheme="majorHAnsi" w:cstheme="majorHAnsi"/>
+                <w:b/>
+                <w:bCs/>
+                <w:color w:val="172B4D"/>
+                <w:lang w:val="en-IN"/>
+              </w:rPr>
+            </w:pPr>
+            <w:r>
+              <w:rPr>
+                <w:rFonts w:asciiTheme="majorHAnsi" w:eastAsia="Times New Roman" w:hAnsiTheme="majorHAnsi" w:cstheme="majorHAnsi"/>
+                <w:b/>
+                <w:bCs/>
+                <w:color w:val="172B4D"/>
+                <w:lang w:val="en-IN"/>
+              </w:rPr>
+              <w:t>Edge</w:t>
+            </w:r>
+          </w:p>
+        </w:tc>
+        <w:tc>
+          <w:tcPr>
+            <w:tcW w:w="1051" w:type="dxa"/>
+            <w:tcBorders>
+              <w:top w:val="single" w:sz="8" w:space="0" w:color="auto"/>
+              <w:left w:val="nil"/>
+              <w:bottom w:val="single" w:sz="4" w:space="0" w:color="auto"/>
+              <w:right w:val="single" w:sz="4" w:space="0" w:color="auto"/>
+            </w:tcBorders>
+            <w:shd w:val="clear" w:color="000000" w:fill="4EA72E"/>
+            <w:vAlign w:val="center"/>
+            <w:hideMark/>
+          </w:tcPr>
+          <w:p>
+            <w:pPr>
+              <w:spacing w:line="240" w:lineRule="auto"/>
+              <w:jc w:val="center"/>
+              <w:rPr>
+                <w:rFonts w:asciiTheme="majorHAnsi" w:eastAsia="Times New Roman" w:hAnsiTheme="majorHAnsi" w:cstheme="majorHAnsi"/>
+                <w:color w:val="FFFFFF"/>
+                <w:lang w:val="en-IN"/>
+              </w:rPr>
+            </w:pPr>
+            <w:r>
+              <w:rPr>
+                <w:rFonts w:asciiTheme="majorHAnsi" w:eastAsia="Times New Roman" w:hAnsiTheme="majorHAnsi" w:cstheme="majorHAnsi"/>
+                <w:color w:val="FFFFFF"/>
+                <w:lang w:val="en-IN"/>
+              </w:rPr>
+              <w:t>Pass</w:t>
+            </w:r>
+          </w:p>
+        </w:tc>
+        <w:tc>
+          <w:tcPr>
+            <w:tcW w:w="992" w:type="dxa"/>
+            <w:tcBorders>
+              <w:top w:val="single" w:sz="8" w:space="0" w:color="auto"/>
+              <w:left w:val="nil"/>
+              <w:bottom w:val="single" w:sz="4" w:space="0" w:color="auto"/>
+              <w:right w:val="single" w:sz="4" w:space="0" w:color="auto"/>
+            </w:tcBorders>
+            <w:shd w:val="clear" w:color="000000" w:fill="4EA72E"/>
+            <w:vAlign w:val="center"/>
+            <w:hideMark/>
+          </w:tcPr>
+          <w:p>
+            <w:pPr>
+              <w:spacing w:line="240" w:lineRule="auto"/>
+              <w:jc w:val="center"/>
+              <w:rPr>
+                <w:rFonts w:asciiTheme="majorHAnsi" w:eastAsia="Times New Roman" w:hAnsiTheme="majorHAnsi" w:cstheme="majorHAnsi"/>
+                <w:color w:val="FFFFFF"/>
+                <w:lang w:val="en-IN"/>
+              </w:rPr>
+            </w:pPr>
+            <w:r>
+              <w:rPr>
+                <w:rFonts w:asciiTheme="majorHAnsi" w:eastAsia="Times New Roman" w:hAnsiTheme="majorHAnsi" w:cstheme="majorHAnsi"/>
+                <w:color w:val="FFFFFF"/>
+                <w:lang w:val="en-IN"/>
+              </w:rPr>
+              <w:t>Pass</w:t>
+            </w:r>
+          </w:p>
+        </w:tc>
+        <w:tc>
+          <w:tcPr>
+            <w:tcW w:w="992" w:type="dxa"/>
+            <w:tcBorders>
+              <w:top w:val="single" w:sz="8" w:space="0" w:color="auto"/>
+              <w:left w:val="nil"/>
+              <w:bottom w:val="single" w:sz="4" w:space="0" w:color="auto"/>
+              <w:right w:val="single" w:sz="4" w:space="0" w:color="auto"/>
+            </w:tcBorders>
+            <w:shd w:val="clear" w:color="000000" w:fill="4EA72E"/>
+            <w:vAlign w:val="center"/>
+            <w:hideMark/>
+          </w:tcPr>
+          <w:p>
+            <w:pPr>
+              <w:spacing w:line="240" w:lineRule="auto"/>
+              <w:jc w:val="center"/>
+              <w:rPr>
+                <w:rFonts w:asciiTheme="majorHAnsi" w:eastAsia="Times New Roman" w:hAnsiTheme="majorHAnsi" w:cstheme="majorHAnsi"/>
+                <w:color w:val="FFFFFF"/>
+                <w:lang w:val="en-IN"/>
+              </w:rPr>
+            </w:pPr>
+            <w:r>
+              <w:rPr>
+                <w:rFonts w:asciiTheme="majorHAnsi" w:eastAsia="Times New Roman" w:hAnsiTheme="majorHAnsi" w:cstheme="majorHAnsi"/>
+                <w:color w:val="FFFFFF"/>
+                <w:lang w:val="en-IN"/>
+              </w:rPr>
+              <w:t>Pass</w:t>
+            </w:r>
+          </w:p>
+        </w:tc>
+        <w:tc>
+          <w:tcPr>
+            <w:tcW w:w="2625" w:type="dxa"/>
+            <w:tcBorders>
+              <w:top w:val="single" w:sz="8" w:space="0" w:color="auto"/>
+              <w:left w:val="nil"/>
+              <w:bottom w:val="single" w:sz="4" w:space="0" w:color="auto"/>
+              <w:right w:val="single" w:sz="4" w:space="0" w:color="auto"/>
+            </w:tcBorders>
+            <w:shd w:val="clear" w:color="000000" w:fill="4EA72E"/>
+            <w:vAlign w:val="center"/>
+            <w:hideMark/>
+          </w:tcPr>
+          <w:p>
+            <w:pPr>
+              <w:spacing w:line="240" w:lineRule="auto"/>
+              <w:jc w:val="center"/>
+              <w:rPr>
+                <w:rFonts w:asciiTheme="majorHAnsi" w:eastAsia="Times New Roman" w:hAnsiTheme="majorHAnsi" w:cstheme="majorHAnsi"/>
+                <w:color w:val="FFFFFF"/>
+                <w:lang w:val="en-IN"/>
+              </w:rPr>
+            </w:pPr>
+            <w:r>
+              <w:rPr>
+                <w:rFonts w:asciiTheme="majorHAnsi" w:eastAsia="Times New Roman" w:hAnsiTheme="majorHAnsi" w:cstheme="majorHAnsi"/>
+                <w:color w:val="FFFFFF"/>
+                <w:lang w:val="en-IN"/>
+              </w:rPr>
+              <w:t>Pass</w:t>
+            </w:r>
+          </w:p>
+        </w:tc>
+        <w:tc>
+          <w:tcPr>
+            <w:tcW w:w="1061" w:type="dxa"/>
+            <w:tcBorders>
+              <w:top w:val="single" w:sz="8" w:space="0" w:color="auto"/>
+              <w:left w:val="nil"/>
+              <w:bottom w:val="single" w:sz="4" w:space="0" w:color="auto"/>
+              <w:right w:val="single" w:sz="4" w:space="0" w:color="auto"/>
+            </w:tcBorders>
+            <w:shd w:val="clear" w:color="000000" w:fill="4EA72E"/>
+            <w:vAlign w:val="center"/>
+            <w:hideMark/>
+          </w:tcPr>
+          <w:p>
+            <w:pPr>
+              <w:spacing w:line="240" w:lineRule="auto"/>
+              <w:jc w:val="center"/>
+              <w:rPr>
+                <w:rFonts w:asciiTheme="majorHAnsi" w:eastAsia="Times New Roman" w:hAnsiTheme="majorHAnsi" w:cstheme="majorHAnsi"/>
+                <w:color w:val="FFFFFF"/>
+                <w:lang w:val="en-IN"/>
+              </w:rPr>
+            </w:pPr>
+            <w:r>
+              <w:rPr>
+                <w:rFonts w:asciiTheme="majorHAnsi" w:eastAsia="Times New Roman" w:hAnsiTheme="majorHAnsi" w:cstheme="majorHAnsi"/>
+                <w:color w:val="FFFFFF"/>
+                <w:lang w:val="en-IN"/>
+              </w:rPr>
+              <w:t>Pass</w:t>
+            </w:r>
+          </w:p>
+        </w:tc>
+      </w:tr>
+      <w:tr>
+        <w:trPr>
+          <w:trHeight w:val="340"/>
+        </w:trPr>
+        <w:tc>
+          <w:tcPr>
+            <w:tcW w:w="1276" w:type="dxa"/>
+            <w:vMerge/>
+            <w:tcBorders>
+              <w:top w:val="nil"/>
+              <w:left w:val="single" w:sz="8" w:space="0" w:color="auto"/>
+              <w:bottom w:val="single" w:sz="4" w:space="0" w:color="auto"/>
+              <w:right w:val="single" w:sz="8" w:space="0" w:color="auto"/>
+            </w:tcBorders>
+            <w:vAlign w:val="center"/>
+            <w:hideMark/>
+          </w:tcPr>
+          <w:p>
+            <w:pPr>
+              <w:spacing w:line="240" w:lineRule="auto"/>
+              <w:rPr>
+                <w:rFonts w:asciiTheme="majorHAnsi" w:eastAsia="Times New Roman" w:hAnsiTheme="majorHAnsi" w:cstheme="majorHAnsi"/>
+                <w:b/>
+                <w:bCs/>
+                <w:color w:val="172B4D"/>
+                <w:lang w:val="en-IN"/>
+              </w:rPr>
+            </w:pPr>
+          </w:p>
+        </w:tc>
+        <w:tc>
+          <w:tcPr>
+            <w:tcW w:w="1076" w:type="dxa"/>
+            <w:tcBorders>
+              <w:top w:val="nil"/>
+              <w:left w:val="nil"/>
+              <w:bottom w:val="single" w:sz="4" w:space="0" w:color="auto"/>
+              <w:right w:val="single" w:sz="4" w:space="0" w:color="auto"/>
+            </w:tcBorders>
+            <w:shd w:val="clear" w:color="000000" w:fill="FBE2D5"/>
+            <w:vAlign w:val="center"/>
+            <w:hideMark/>
+          </w:tcPr>
+          <w:p>
+            <w:pPr>
+              <w:spacing w:line="240" w:lineRule="auto"/>
+              <w:jc w:val="center"/>
+              <w:rPr>
+                <w:rFonts w:asciiTheme="majorHAnsi" w:eastAsia="Times New Roman" w:hAnsiTheme="majorHAnsi" w:cstheme="majorHAnsi"/>
+                <w:b/>
+                <w:bCs/>
+                <w:color w:val="172B4D"/>
+                <w:lang w:val="en-IN"/>
+              </w:rPr>
+            </w:pPr>
+            <w:r>
+              <w:rPr>
+                <w:rFonts w:asciiTheme="majorHAnsi" w:eastAsia="Times New Roman" w:hAnsiTheme="majorHAnsi" w:cstheme="majorHAnsi"/>
+                <w:b/>
+                <w:bCs/>
+                <w:color w:val="172B4D"/>
+                <w:lang w:val="en-IN"/>
+              </w:rPr>
+              <w:t>Safari</w:t>
+            </w:r>
+          </w:p>
+        </w:tc>
+        <w:tc>
+          <w:tcPr>
+            <w:tcW w:w="1051" w:type="dxa"/>
+            <w:tcBorders>
+              <w:top w:val="single" w:sz="8" w:space="0" w:color="auto"/>
+              <w:left w:val="nil"/>
+              <w:bottom w:val="single" w:sz="4" w:space="0" w:color="auto"/>
+              <w:right w:val="single" w:sz="4" w:space="0" w:color="auto"/>
+            </w:tcBorders>
+            <w:shd w:val="clear" w:color="000000" w:fill="4EA72E"/>
+            <w:vAlign w:val="center"/>
+            <w:hideMark/>
+          </w:tcPr>
+          <w:p>
+            <w:pPr>
+              <w:spacing w:line="240" w:lineRule="auto"/>
+              <w:jc w:val="center"/>
+              <w:rPr>
+                <w:rFonts w:asciiTheme="majorHAnsi" w:eastAsia="Times New Roman" w:hAnsiTheme="majorHAnsi" w:cstheme="majorHAnsi"/>
+                <w:color w:val="FFFFFF"/>
+                <w:lang w:val="en-IN"/>
+              </w:rPr>
+            </w:pPr>
+            <w:r>
+              <w:rPr>
+                <w:rFonts w:asciiTheme="majorHAnsi" w:eastAsia="Times New Roman" w:hAnsiTheme="majorHAnsi" w:cstheme="majorHAnsi"/>
+                <w:color w:val="FFFFFF"/>
+                <w:lang w:val="en-IN"/>
+              </w:rPr>
+              <w:t>Pass</w:t>
+            </w:r>
+          </w:p>
+        </w:tc>
+        <w:tc>
+          <w:tcPr>
+            <w:tcW w:w="992" w:type="dxa"/>
+            <w:tcBorders>
+              <w:top w:val="single" w:sz="8" w:space="0" w:color="auto"/>
+              <w:left w:val="nil"/>
+              <w:bottom w:val="single" w:sz="4" w:space="0" w:color="auto"/>
+              <w:right w:val="single" w:sz="4" w:space="0" w:color="auto"/>
+            </w:tcBorders>
+            <w:shd w:val="clear" w:color="000000" w:fill="4EA72E"/>
+            <w:vAlign w:val="center"/>
+            <w:hideMark/>
+          </w:tcPr>
+          <w:p>
+            <w:pPr>
+              <w:spacing w:line="240" w:lineRule="auto"/>
+              <w:jc w:val="center"/>
+              <w:rPr>
+                <w:rFonts w:asciiTheme="majorHAnsi" w:eastAsia="Times New Roman" w:hAnsiTheme="majorHAnsi" w:cstheme="majorHAnsi"/>
+                <w:color w:val="FFFFFF"/>
+                <w:lang w:val="en-IN"/>
+              </w:rPr>
+            </w:pPr>
+            <w:r>
+              <w:rPr>
+                <w:rFonts w:asciiTheme="majorHAnsi" w:eastAsia="Times New Roman" w:hAnsiTheme="majorHAnsi" w:cstheme="majorHAnsi"/>
+                <w:color w:val="FFFFFF"/>
+                <w:lang w:val="en-IN"/>
+              </w:rPr>
+              <w:t>Pass</w:t>
+            </w:r>
+          </w:p>
+        </w:tc>
+        <w:tc>
+          <w:tcPr>
+            <w:tcW w:w="992" w:type="dxa"/>
+            <w:tcBorders>
+              <w:top w:val="single" w:sz="8" w:space="0" w:color="auto"/>
+              <w:left w:val="nil"/>
+              <w:bottom w:val="single" w:sz="4" w:space="0" w:color="auto"/>
+              <w:right w:val="single" w:sz="4" w:space="0" w:color="auto"/>
+            </w:tcBorders>
+            <w:shd w:val="clear" w:color="000000" w:fill="4EA72E"/>
+            <w:vAlign w:val="center"/>
+            <w:hideMark/>
+          </w:tcPr>
+          <w:p>
+            <w:pPr>
+              <w:spacing w:line="240" w:lineRule="auto"/>
+              <w:jc w:val="center"/>
+              <w:rPr>
+                <w:rFonts w:asciiTheme="majorHAnsi" w:eastAsia="Times New Roman" w:hAnsiTheme="majorHAnsi" w:cstheme="majorHAnsi"/>
+                <w:color w:val="FFFFFF"/>
+                <w:lang w:val="en-IN"/>
+              </w:rPr>
+            </w:pPr>
+            <w:r>
+              <w:rPr>
+                <w:rFonts w:asciiTheme="majorHAnsi" w:eastAsia="Times New Roman" w:hAnsiTheme="majorHAnsi" w:cstheme="majorHAnsi"/>
+                <w:color w:val="FFFFFF"/>
+                <w:lang w:val="en-IN"/>
+              </w:rPr>
+              <w:t>Pass</w:t>
+            </w:r>
+          </w:p>
+        </w:tc>
+        <w:tc>
+          <w:tcPr>
+            <w:tcW w:w="2625" w:type="dxa"/>
+            <w:tcBorders>
+              <w:top w:val="single" w:sz="8" w:space="0" w:color="auto"/>
+              <w:left w:val="nil"/>
+              <w:bottom w:val="single" w:sz="4" w:space="0" w:color="auto"/>
+              <w:right w:val="single" w:sz="4" w:space="0" w:color="auto"/>
+            </w:tcBorders>
+            <w:shd w:val="clear" w:color="000000" w:fill="4EA72E"/>
+            <w:vAlign w:val="center"/>
+            <w:hideMark/>
+          </w:tcPr>
+          <w:p>
+            <w:pPr>
+              <w:spacing w:line="240" w:lineRule="auto"/>
+              <w:jc w:val="center"/>
+              <w:rPr>
+                <w:rFonts w:asciiTheme="majorHAnsi" w:eastAsia="Times New Roman" w:hAnsiTheme="majorHAnsi" w:cstheme="majorHAnsi"/>
+                <w:color w:val="FFFFFF"/>
+                <w:lang w:val="en-IN"/>
+              </w:rPr>
+            </w:pPr>
+            <w:r>
+              <w:rPr>
+                <w:rFonts w:asciiTheme="majorHAnsi" w:eastAsia="Times New Roman" w:hAnsiTheme="majorHAnsi" w:cstheme="majorHAnsi"/>
+                <w:color w:val="FFFFFF"/>
+                <w:lang w:val="en-IN"/>
+              </w:rPr>
+              <w:t>Pass</w:t>
+            </w:r>
+          </w:p>
+        </w:tc>
+        <w:tc>
+          <w:tcPr>
+            <w:tcW w:w="1061" w:type="dxa"/>
+            <w:tcBorders>
+              <w:top w:val="single" w:sz="8" w:space="0" w:color="auto"/>
+              <w:left w:val="nil"/>
+              <w:bottom w:val="single" w:sz="4" w:space="0" w:color="auto"/>
+              <w:right w:val="single" w:sz="4" w:space="0" w:color="auto"/>
+            </w:tcBorders>
+            <w:shd w:val="clear" w:color="000000" w:fill="4EA72E"/>
+            <w:vAlign w:val="center"/>
+            <w:hideMark/>
+          </w:tcPr>
+          <w:p>
+            <w:pPr>
+              <w:spacing w:line="240" w:lineRule="auto"/>
+              <w:jc w:val="center"/>
+              <w:rPr>
+                <w:rFonts w:asciiTheme="majorHAnsi" w:eastAsia="Times New Roman" w:hAnsiTheme="majorHAnsi" w:cstheme="majorHAnsi"/>
+                <w:color w:val="FFFFFF"/>
+                <w:lang w:val="en-IN"/>
+              </w:rPr>
+            </w:pPr>
+            <w:r>
+              <w:rPr>
+                <w:rFonts w:asciiTheme="majorHAnsi" w:eastAsia="Times New Roman" w:hAnsiTheme="majorHAnsi" w:cstheme="majorHAnsi"/>
+                <w:color w:val="FFFFFF"/>
+                <w:lang w:val="en-IN"/>
+              </w:rPr>
+              <w:t>Pass</w:t>
+            </w:r>
+          </w:p>
+        </w:tc>
+      </w:tr>
+      <w:tr>
+        <w:trPr>
+          <w:trHeight w:val="340"/>
+        </w:trPr>
+        <w:tc>
+          <w:tcPr>
+            <w:tcW w:w="1276" w:type="dxa"/>
+            <w:vMerge/>
+            <w:tcBorders>
+              <w:top w:val="nil"/>
+              <w:left w:val="single" w:sz="8" w:space="0" w:color="auto"/>
+              <w:bottom w:val="single" w:sz="4" w:space="0" w:color="auto"/>
+              <w:right w:val="single" w:sz="8" w:space="0" w:color="auto"/>
+            </w:tcBorders>
+            <w:vAlign w:val="center"/>
+            <w:hideMark/>
+          </w:tcPr>
+          <w:p>
+            <w:pPr>
+              <w:spacing w:line="240" w:lineRule="auto"/>
+              <w:rPr>
+                <w:rFonts w:asciiTheme="majorHAnsi" w:eastAsia="Times New Roman" w:hAnsiTheme="majorHAnsi" w:cstheme="majorHAnsi"/>
+                <w:b/>
+                <w:bCs/>
+                <w:color w:val="172B4D"/>
+                <w:lang w:val="en-IN"/>
+              </w:rPr>
+            </w:pPr>
+          </w:p>
+        </w:tc>
+        <w:tc>
+          <w:tcPr>
+            <w:tcW w:w="1076" w:type="dxa"/>
+            <w:tcBorders>
+              <w:top w:val="nil"/>
+              <w:left w:val="nil"/>
+              <w:bottom w:val="nil"/>
+              <w:right w:val="single" w:sz="4" w:space="0" w:color="auto"/>
+            </w:tcBorders>
+            <w:shd w:val="clear" w:color="000000" w:fill="FBE2D5"/>
+            <w:vAlign w:val="center"/>
+            <w:hideMark/>
+          </w:tcPr>
+          <w:p>
+            <w:pPr>
+              <w:spacing w:line="240" w:lineRule="auto"/>
+              <w:jc w:val="center"/>
+              <w:rPr>
+                <w:rFonts w:asciiTheme="majorHAnsi" w:eastAsia="Times New Roman" w:hAnsiTheme="majorHAnsi" w:cstheme="majorHAnsi"/>
+                <w:b/>
+                <w:bCs/>
+                <w:color w:val="172B4D"/>
+                <w:lang w:val="en-IN"/>
+              </w:rPr>
+            </w:pPr>
+            <w:r>
+              <w:rPr>
+                <w:rFonts w:asciiTheme="majorHAnsi" w:eastAsia="Times New Roman" w:hAnsiTheme="majorHAnsi" w:cstheme="majorHAnsi"/>
+                <w:b/>
+                <w:bCs/>
+                <w:color w:val="172B4D"/>
+                <w:lang w:val="en-IN"/>
+              </w:rPr>
+              <w:t>Chrome</w:t>
+            </w:r>
+          </w:p>
+        </w:tc>
+        <w:tc>
+          <w:tcPr>
+            <w:tcW w:w="1051" w:type="dxa"/>
+            <w:tcBorders>
+              <w:top w:val="single" w:sz="8" w:space="0" w:color="auto"/>
+              <w:left w:val="nil"/>
+              <w:bottom w:val="nil"/>
+              <w:right w:val="single" w:sz="4" w:space="0" w:color="auto"/>
+            </w:tcBorders>
+            <w:shd w:val="clear" w:color="000000" w:fill="4EA72E"/>
+            <w:vAlign w:val="center"/>
+            <w:hideMark/>
+          </w:tcPr>
+          <w:p>
+            <w:pPr>
+              <w:spacing w:line="240" w:lineRule="auto"/>
+              <w:jc w:val="center"/>
+              <w:rPr>
+                <w:rFonts w:asciiTheme="majorHAnsi" w:eastAsia="Times New Roman" w:hAnsiTheme="majorHAnsi" w:cstheme="majorHAnsi"/>
+                <w:color w:val="FFFFFF"/>
+                <w:lang w:val="en-IN"/>
+              </w:rPr>
+            </w:pPr>
+            <w:r>
+              <w:rPr>
+                <w:rFonts w:asciiTheme="majorHAnsi" w:eastAsia="Times New Roman" w:hAnsiTheme="majorHAnsi" w:cstheme="majorHAnsi"/>
+                <w:color w:val="FFFFFF"/>
+                <w:lang w:val="en-IN"/>
+              </w:rPr>
+              <w:t>Pass</w:t>
+            </w:r>
+          </w:p>
+        </w:tc>
+        <w:tc>
+          <w:tcPr>
+            <w:tcW w:w="992" w:type="dxa"/>
+            <w:tcBorders>
+              <w:top w:val="single" w:sz="8" w:space="0" w:color="auto"/>
+              <w:left w:val="nil"/>
+              <w:bottom w:val="nil"/>
+              <w:right w:val="single" w:sz="4" w:space="0" w:color="auto"/>
+            </w:tcBorders>
+            <w:shd w:val="clear" w:color="000000" w:fill="4EA72E"/>
+            <w:vAlign w:val="center"/>
+            <w:hideMark/>
+          </w:tcPr>
+          <w:p>
+            <w:pPr>
+              <w:spacing w:line="240" w:lineRule="auto"/>
+              <w:jc w:val="center"/>
+              <w:rPr>
+                <w:rFonts w:asciiTheme="majorHAnsi" w:eastAsia="Times New Roman" w:hAnsiTheme="majorHAnsi" w:cstheme="majorHAnsi"/>
+                <w:color w:val="FFFFFF"/>
+                <w:lang w:val="en-IN"/>
+              </w:rPr>
+            </w:pPr>
+            <w:r>
+              <w:rPr>
+                <w:rFonts w:asciiTheme="majorHAnsi" w:eastAsia="Times New Roman" w:hAnsiTheme="majorHAnsi" w:cstheme="majorHAnsi"/>
+                <w:color w:val="FFFFFF"/>
+                <w:lang w:val="en-IN"/>
+              </w:rPr>
+              <w:t>Pass</w:t>
+            </w:r>
+          </w:p>
+        </w:tc>
+        <w:tc>
+          <w:tcPr>
+            <w:tcW w:w="992" w:type="dxa"/>
+            <w:tcBorders>
+              <w:top w:val="single" w:sz="8" w:space="0" w:color="auto"/>
+              <w:left w:val="nil"/>
+              <w:bottom w:val="nil"/>
+              <w:right w:val="single" w:sz="4" w:space="0" w:color="auto"/>
+            </w:tcBorders>
+            <w:shd w:val="clear" w:color="000000" w:fill="4EA72E"/>
+            <w:vAlign w:val="center"/>
+            <w:hideMark/>
+          </w:tcPr>
+          <w:p>
+            <w:pPr>
+              <w:spacing w:line="240" w:lineRule="auto"/>
+              <w:jc w:val="center"/>
+              <w:rPr>
+                <w:rFonts w:asciiTheme="majorHAnsi" w:eastAsia="Times New Roman" w:hAnsiTheme="majorHAnsi" w:cstheme="majorHAnsi"/>
+                <w:color w:val="FFFFFF"/>
+                <w:lang w:val="en-IN"/>
+              </w:rPr>
+            </w:pPr>
+            <w:r>
+              <w:rPr>
+                <w:rFonts w:asciiTheme="majorHAnsi" w:eastAsia="Times New Roman" w:hAnsiTheme="majorHAnsi" w:cstheme="majorHAnsi"/>
+                <w:color w:val="FFFFFF"/>
+                <w:lang w:val="en-IN"/>
+              </w:rPr>
+              <w:t>Pass</w:t>
+            </w:r>
+          </w:p>
+        </w:tc>
+        <w:tc>
+          <w:tcPr>
+            <w:tcW w:w="2625" w:type="dxa"/>
+            <w:tcBorders>
+              <w:top w:val="single" w:sz="8" w:space="0" w:color="auto"/>
+              <w:left w:val="nil"/>
+              <w:bottom w:val="nil"/>
+              <w:right w:val="single" w:sz="4" w:space="0" w:color="auto"/>
+            </w:tcBorders>
+            <w:shd w:val="clear" w:color="000000" w:fill="4EA72E"/>
+            <w:vAlign w:val="center"/>
+            <w:hideMark/>
+          </w:tcPr>
+          <w:p>
+            <w:pPr>
+              <w:spacing w:line="240" w:lineRule="auto"/>
+              <w:jc w:val="center"/>
+              <w:rPr>
+                <w:rFonts w:asciiTheme="majorHAnsi" w:eastAsia="Times New Roman" w:hAnsiTheme="majorHAnsi" w:cstheme="majorHAnsi"/>
+                <w:color w:val="FFFFFF"/>
+                <w:lang w:val="en-IN"/>
+              </w:rPr>
+            </w:pPr>
+            <w:r>
+              <w:rPr>
+                <w:rFonts w:asciiTheme="majorHAnsi" w:eastAsia="Times New Roman" w:hAnsiTheme="majorHAnsi" w:cstheme="majorHAnsi"/>
+                <w:color w:val="FFFFFF"/>
+                <w:lang w:val="en-IN"/>
+              </w:rPr>
+              <w:t>Pass</w:t>
+            </w:r>
+          </w:p>
+        </w:tc>
+        <w:tc>
+          <w:tcPr>
+            <w:tcW w:w="1061" w:type="dxa"/>
+            <w:tcBorders>
+              <w:top w:val="single" w:sz="8" w:space="0" w:color="auto"/>
+              <w:left w:val="nil"/>
+              <w:bottom w:val="nil"/>
+              <w:right w:val="single" w:sz="4" w:space="0" w:color="auto"/>
+            </w:tcBorders>
+            <w:shd w:val="clear" w:color="000000" w:fill="4EA72E"/>
+            <w:vAlign w:val="center"/>
+            <w:hideMark/>
+          </w:tcPr>
+          <w:p>
+            <w:pPr>
+              <w:spacing w:line="240" w:lineRule="auto"/>
+              <w:jc w:val="center"/>
+              <w:rPr>
+                <w:rFonts w:asciiTheme="majorHAnsi" w:eastAsia="Times New Roman" w:hAnsiTheme="majorHAnsi" w:cstheme="majorHAnsi"/>
+                <w:color w:val="FFFFFF"/>
+                <w:lang w:val="en-IN"/>
+              </w:rPr>
+            </w:pPr>
+            <w:r>
+              <w:rPr>
+                <w:rFonts w:asciiTheme="majorHAnsi" w:eastAsia="Times New Roman" w:hAnsiTheme="majorHAnsi" w:cstheme="majorHAnsi"/>
+                <w:color w:val="FFFFFF"/>
+                <w:lang w:val="en-IN"/>
+              </w:rPr>
+              <w:t>Pass</w:t>
+            </w:r>
+          </w:p>
+        </w:tc>
+      </w:tr>
+      <w:tr>
+        <w:trPr>
+          <w:trHeight w:val="340"/>
+        </w:trPr>
+        <w:tc>
+          <w:tcPr>
+            <w:tcW w:w="9073" w:type="dxa"/>
+            <w:gridSpan w:val="7"/>
+            <w:tcBorders>
+              <w:top w:val="single" w:sz="8" w:space="0" w:color="auto"/>
+              <w:left w:val="single" w:sz="8" w:space="0" w:color="auto"/>
+              <w:bottom w:val="single" w:sz="8" w:space="0" w:color="auto"/>
+              <w:right w:val="single" w:sz="8" w:space="0" w:color="000000"/>
+            </w:tcBorders>
+            <w:shd w:val="clear" w:color="000000" w:fill="F1F2F4"/>
+            <w:vAlign w:val="center"/>
+            <w:hideMark/>
+          </w:tcPr>
+          <w:p>
+            <w:pPr>
+              <w:spacing w:line="240" w:lineRule="auto"/>
+              <w:jc w:val="center"/>
+              <w:rPr>
+                <w:rFonts w:asciiTheme="majorHAnsi" w:eastAsia="Times New Roman" w:hAnsiTheme="majorHAnsi" w:cstheme="majorHAnsi"/>
+                <w:color w:val="172B4D"/>
+                <w:lang w:val="en-IN"/>
+              </w:rPr>
+            </w:pPr>
+            <w:r>
+              <w:rPr>
+                <w:rFonts w:asciiTheme="majorHAnsi" w:eastAsia="Times New Roman" w:hAnsiTheme="majorHAnsi" w:cstheme="majorHAnsi"/>
+                <w:color w:val="172B4D"/>
+                <w:lang w:val="en-IN"/>
+              </w:rPr>
+              <w:t> </w:t>
+            </w:r>
+          </w:p>
+        </w:tc>
+      </w:tr>
+      <w:tr>
+        <w:trPr>
+          <w:trHeight w:val="340"/>
+        </w:trPr>
+        <w:tc>
+          <w:tcPr>
+            <w:tcW w:w="1276" w:type="dxa"/>
+            <w:vMerge w:val="restart"/>
+            <w:tcBorders>
+              <w:top w:val="nil"/>
+              <w:left w:val="single" w:sz="8" w:space="0" w:color="auto"/>
+              <w:bottom w:val="single" w:sz="4" w:space="0" w:color="auto"/>
+              <w:right w:val="single" w:sz="8" w:space="0" w:color="auto"/>
+            </w:tcBorders>
+            <w:shd w:val="clear" w:color="000000" w:fill="FFFFFF"/>
+            <w:vAlign w:val="center"/>
+            <w:hideMark/>
+          </w:tcPr>
+          <w:p>
+            <w:pPr>
+              <w:spacing w:line="240" w:lineRule="auto"/>
+              <w:jc w:val="center"/>
+              <w:rPr>
+                <w:rFonts w:asciiTheme="majorHAnsi" w:eastAsia="Times New Roman" w:hAnsiTheme="majorHAnsi" w:cstheme="majorHAnsi"/>
+                <w:b/>
+                <w:bCs/>
+                <w:color w:val="172B4D"/>
+                <w:lang w:val="en-IN"/>
+              </w:rPr>
+            </w:pPr>
+            <w:r>
+              <w:rPr>
+                <w:rFonts w:asciiTheme="majorHAnsi" w:eastAsia="Times New Roman" w:hAnsiTheme="majorHAnsi" w:cstheme="majorHAnsi"/>
+                <w:b/>
+                <w:bCs/>
+                <w:color w:val="172B4D"/>
+                <w:lang w:val="en-IN"/>
+              </w:rPr>
+              <w:t>iPhone</w:t>
+            </w:r>
+          </w:p>
+        </w:tc>
+        <w:tc>
+          <w:tcPr>
+            <w:tcW w:w="1076" w:type="dxa"/>
+            <w:tcBorders>
+              <w:top w:val="nil"/>
+              <w:left w:val="nil"/>
+              <w:bottom w:val="single" w:sz="4" w:space="0" w:color="auto"/>
+              <w:right w:val="single" w:sz="4" w:space="0" w:color="auto"/>
+            </w:tcBorders>
+            <w:shd w:val="clear" w:color="000000" w:fill="FBE2D5"/>
+            <w:vAlign w:val="center"/>
+            <w:hideMark/>
+          </w:tcPr>
+          <w:p>
+            <w:pPr>
+              <w:spacing w:line="240" w:lineRule="auto"/>
+              <w:jc w:val="center"/>
+              <w:rPr>
+                <w:rFonts w:asciiTheme="majorHAnsi" w:eastAsia="Times New Roman" w:hAnsiTheme="majorHAnsi" w:cstheme="majorHAnsi"/>
+                <w:b/>
+                <w:bCs/>
+                <w:color w:val="172B4D"/>
+                <w:lang w:val="en-IN"/>
+              </w:rPr>
+            </w:pPr>
+            <w:r>
+              <w:rPr>
+                <w:rFonts w:asciiTheme="majorHAnsi" w:eastAsia="Times New Roman" w:hAnsiTheme="majorHAnsi" w:cstheme="majorHAnsi"/>
+                <w:b/>
+                <w:bCs/>
+                <w:color w:val="172B4D"/>
+                <w:lang w:val="en-IN"/>
+              </w:rPr>
+              <w:t>Firefox</w:t>
+            </w:r>
+          </w:p>
+        </w:tc>
+        <w:tc>
+          <w:tcPr>
+            <w:tcW w:w="1051" w:type="dxa"/>
+            <w:tcBorders>
+              <w:top w:val="nil"/>
+              <w:left w:val="nil"/>
+              <w:bottom w:val="single" w:sz="4" w:space="0" w:color="auto"/>
+              <w:right w:val="single" w:sz="4" w:space="0" w:color="auto"/>
+            </w:tcBorders>
+            <w:shd w:val="clear" w:color="000000" w:fill="4EA72E"/>
+            <w:vAlign w:val="center"/>
+            <w:hideMark/>
+          </w:tcPr>
+          <w:p>
+            <w:pPr>
+              <w:spacing w:line="240" w:lineRule="auto"/>
+              <w:jc w:val="center"/>
+              <w:rPr>
+                <w:rFonts w:asciiTheme="majorHAnsi" w:eastAsia="Times New Roman" w:hAnsiTheme="majorHAnsi" w:cstheme="majorHAnsi"/>
+                <w:color w:val="FFFFFF"/>
+                <w:lang w:val="en-IN"/>
+              </w:rPr>
+            </w:pPr>
+            <w:r>
+              <w:rPr>
+                <w:rFonts w:asciiTheme="majorHAnsi" w:eastAsia="Times New Roman" w:hAnsiTheme="majorHAnsi" w:cstheme="majorHAnsi"/>
+                <w:color w:val="FFFFFF"/>
+                <w:lang w:val="en-IN"/>
+              </w:rPr>
+              <w:t>Pass</w:t>
+            </w:r>
+          </w:p>
+        </w:tc>
+        <w:tc>
+          <w:tcPr>
+            <w:tcW w:w="992" w:type="dxa"/>
+            <w:tcBorders>
+              <w:top w:val="nil"/>
+              <w:left w:val="nil"/>
+              <w:bottom w:val="single" w:sz="4" w:space="0" w:color="auto"/>
+              <w:right w:val="single" w:sz="4" w:space="0" w:color="auto"/>
+            </w:tcBorders>
+            <w:shd w:val="clear" w:color="000000" w:fill="4EA72E"/>
+            <w:vAlign w:val="center"/>
+            <w:hideMark/>
+          </w:tcPr>
+          <w:p>
+            <w:pPr>
+              <w:spacing w:line="240" w:lineRule="auto"/>
+              <w:jc w:val="center"/>
+              <w:rPr>
+                <w:rFonts w:asciiTheme="majorHAnsi" w:eastAsia="Times New Roman" w:hAnsiTheme="majorHAnsi" w:cstheme="majorHAnsi"/>
+                <w:color w:val="FFFFFF"/>
+                <w:lang w:val="en-IN"/>
+              </w:rPr>
+            </w:pPr>
+            <w:r>
+              <w:rPr>
+                <w:rFonts w:asciiTheme="majorHAnsi" w:eastAsia="Times New Roman" w:hAnsiTheme="majorHAnsi" w:cstheme="majorHAnsi"/>
+                <w:color w:val="FFFFFF"/>
+                <w:lang w:val="en-IN"/>
+              </w:rPr>
+              <w:t>Pass</w:t>
+            </w:r>
+          </w:p>
+        </w:tc>
+        <w:tc>
+          <w:tcPr>
+            <w:tcW w:w="992" w:type="dxa"/>
+            <w:tcBorders>
+              <w:top w:val="nil"/>
+              <w:left w:val="nil"/>
+              <w:bottom w:val="single" w:sz="4" w:space="0" w:color="auto"/>
+              <w:right w:val="single" w:sz="4" w:space="0" w:color="auto"/>
+            </w:tcBorders>
+            <w:shd w:val="clear" w:color="000000" w:fill="4EA72E"/>
+            <w:vAlign w:val="center"/>
+            <w:hideMark/>
+          </w:tcPr>
+          <w:p>
+            <w:pPr>
+              <w:spacing w:line="240" w:lineRule="auto"/>
+              <w:jc w:val="center"/>
+              <w:rPr>
+                <w:rFonts w:asciiTheme="majorHAnsi" w:eastAsia="Times New Roman" w:hAnsiTheme="majorHAnsi" w:cstheme="majorHAnsi"/>
+                <w:color w:val="FFFFFF"/>
+                <w:lang w:val="en-IN"/>
+              </w:rPr>
+            </w:pPr>
+            <w:r>
+              <w:rPr>
+                <w:rFonts w:asciiTheme="majorHAnsi" w:eastAsia="Times New Roman" w:hAnsiTheme="majorHAnsi" w:cstheme="majorHAnsi"/>
+                <w:color w:val="FFFFFF"/>
+                <w:lang w:val="en-IN"/>
+              </w:rPr>
+              <w:t>Pass</w:t>
+            </w:r>
+          </w:p>
+        </w:tc>
+        <w:tc>
+          <w:tcPr>
+            <w:tcW w:w="2625" w:type="dxa"/>
+            <w:tcBorders>
+              <w:top w:val="nil"/>
+              <w:left w:val="nil"/>
+              <w:bottom w:val="single" w:sz="4" w:space="0" w:color="auto"/>
+              <w:right w:val="single" w:sz="4" w:space="0" w:color="auto"/>
+            </w:tcBorders>
+            <w:shd w:val="clear" w:color="000000" w:fill="4EA72E"/>
+            <w:vAlign w:val="center"/>
+            <w:hideMark/>
+          </w:tcPr>
+          <w:p>
+            <w:pPr>
+              <w:spacing w:line="240" w:lineRule="auto"/>
+              <w:jc w:val="center"/>
+              <w:rPr>
+                <w:rFonts w:asciiTheme="majorHAnsi" w:eastAsia="Times New Roman" w:hAnsiTheme="majorHAnsi" w:cstheme="majorHAnsi"/>
+                <w:color w:val="FFFFFF"/>
+                <w:lang w:val="en-IN"/>
+              </w:rPr>
+            </w:pPr>
+            <w:r>
+              <w:rPr>
+                <w:rFonts w:asciiTheme="majorHAnsi" w:eastAsia="Times New Roman" w:hAnsiTheme="majorHAnsi" w:cstheme="majorHAnsi"/>
+                <w:color w:val="FFFFFF"/>
+                <w:lang w:val="en-IN"/>
+              </w:rPr>
+              <w:t>Pass</w:t>
+            </w:r>
+          </w:p>
+        </w:tc>
+        <w:tc>
+          <w:tcPr>
+            <w:tcW w:w="1061" w:type="dxa"/>
+            <w:tcBorders>
+              <w:top w:val="nil"/>
+              <w:left w:val="nil"/>
+              <w:bottom w:val="single" w:sz="4" w:space="0" w:color="auto"/>
+              <w:right w:val="single" w:sz="4" w:space="0" w:color="auto"/>
+            </w:tcBorders>
+            <w:shd w:val="clear" w:color="000000" w:fill="4EA72E"/>
+            <w:vAlign w:val="center"/>
+            <w:hideMark/>
+          </w:tcPr>
+          <w:p>
+            <w:pPr>
+              <w:spacing w:line="240" w:lineRule="auto"/>
+              <w:jc w:val="center"/>
+              <w:rPr>
+                <w:rFonts w:asciiTheme="majorHAnsi" w:eastAsia="Times New Roman" w:hAnsiTheme="majorHAnsi" w:cstheme="majorHAnsi"/>
+                <w:color w:val="FFFFFF"/>
+                <w:lang w:val="en-IN"/>
+              </w:rPr>
+            </w:pPr>
+            <w:r>
+              <w:rPr>
+                <w:rFonts w:asciiTheme="majorHAnsi" w:eastAsia="Times New Roman" w:hAnsiTheme="majorHAnsi" w:cstheme="majorHAnsi"/>
+                <w:color w:val="FFFFFF"/>
+                <w:lang w:val="en-IN"/>
+              </w:rPr>
+              <w:t>Pass</w:t>
+            </w:r>
+          </w:p>
+        </w:tc>
+      </w:tr>
+      <w:tr>
+        <w:trPr>
+          <w:trHeight w:val="340"/>
+        </w:trPr>
+        <w:tc>
+          <w:tcPr>
+            <w:tcW w:w="1276" w:type="dxa"/>
+            <w:vMerge/>
+            <w:tcBorders>
+              <w:top w:val="nil"/>
+              <w:left w:val="single" w:sz="8" w:space="0" w:color="auto"/>
+              <w:bottom w:val="single" w:sz="4" w:space="0" w:color="auto"/>
+              <w:right w:val="single" w:sz="8" w:space="0" w:color="auto"/>
+            </w:tcBorders>
+            <w:vAlign w:val="center"/>
+            <w:hideMark/>
+          </w:tcPr>
+          <w:p>
+            <w:pPr>
+              <w:spacing w:line="240" w:lineRule="auto"/>
+              <w:rPr>
+                <w:rFonts w:asciiTheme="majorHAnsi" w:eastAsia="Times New Roman" w:hAnsiTheme="majorHAnsi" w:cstheme="majorHAnsi"/>
+                <w:b/>
+                <w:bCs/>
+                <w:color w:val="172B4D"/>
+                <w:lang w:val="en-IN"/>
+              </w:rPr>
+            </w:pPr>
+          </w:p>
+        </w:tc>
+        <w:tc>
+          <w:tcPr>
+            <w:tcW w:w="1076" w:type="dxa"/>
+            <w:tcBorders>
+              <w:top w:val="nil"/>
+              <w:left w:val="nil"/>
+              <w:bottom w:val="single" w:sz="4" w:space="0" w:color="auto"/>
+              <w:right w:val="single" w:sz="4" w:space="0" w:color="auto"/>
+            </w:tcBorders>
+            <w:shd w:val="clear" w:color="000000" w:fill="FBE2D5"/>
+            <w:vAlign w:val="center"/>
+            <w:hideMark/>
+          </w:tcPr>
+          <w:p>
+            <w:pPr>
+              <w:spacing w:line="240" w:lineRule="auto"/>
+              <w:jc w:val="center"/>
+              <w:rPr>
+                <w:rFonts w:asciiTheme="majorHAnsi" w:eastAsia="Times New Roman" w:hAnsiTheme="majorHAnsi" w:cstheme="majorHAnsi"/>
+                <w:b/>
+                <w:bCs/>
+                <w:color w:val="172B4D"/>
+                <w:lang w:val="en-IN"/>
+              </w:rPr>
+            </w:pPr>
+            <w:r>
+              <w:rPr>
+                <w:rFonts w:asciiTheme="majorHAnsi" w:eastAsia="Times New Roman" w:hAnsiTheme="majorHAnsi" w:cstheme="majorHAnsi"/>
+                <w:b/>
+                <w:bCs/>
+                <w:color w:val="172B4D"/>
+                <w:lang w:val="en-IN"/>
+              </w:rPr>
+              <w:t>Edge</w:t>
+            </w:r>
+          </w:p>
+        </w:tc>
+        <w:tc>
+          <w:tcPr>
+            <w:tcW w:w="1051" w:type="dxa"/>
+            <w:tcBorders>
+              <w:top w:val="single" w:sz="8" w:space="0" w:color="auto"/>
+              <w:left w:val="nil"/>
+              <w:bottom w:val="single" w:sz="4" w:space="0" w:color="auto"/>
+              <w:right w:val="single" w:sz="4" w:space="0" w:color="auto"/>
+            </w:tcBorders>
+            <w:shd w:val="clear" w:color="000000" w:fill="4EA72E"/>
+            <w:vAlign w:val="center"/>
+            <w:hideMark/>
+          </w:tcPr>
+          <w:p>
+            <w:pPr>
+              <w:spacing w:line="240" w:lineRule="auto"/>
+              <w:jc w:val="center"/>
+              <w:rPr>
+                <w:rFonts w:asciiTheme="majorHAnsi" w:eastAsia="Times New Roman" w:hAnsiTheme="majorHAnsi" w:cstheme="majorHAnsi"/>
+                <w:color w:val="FFFFFF"/>
+                <w:lang w:val="en-IN"/>
+              </w:rPr>
+            </w:pPr>
+            <w:r>
+              <w:rPr>
+                <w:rFonts w:asciiTheme="majorHAnsi" w:eastAsia="Times New Roman" w:hAnsiTheme="majorHAnsi" w:cstheme="majorHAnsi"/>
+                <w:color w:val="FFFFFF"/>
+                <w:lang w:val="en-IN"/>
+              </w:rPr>
+              <w:t>Pass</w:t>
+            </w:r>
+          </w:p>
+        </w:tc>
+        <w:tc>
+          <w:tcPr>
+            <w:tcW w:w="992" w:type="dxa"/>
+            <w:tcBorders>
+              <w:top w:val="single" w:sz="8" w:space="0" w:color="auto"/>
+              <w:left w:val="nil"/>
+              <w:bottom w:val="single" w:sz="4" w:space="0" w:color="auto"/>
+              <w:right w:val="single" w:sz="4" w:space="0" w:color="auto"/>
+            </w:tcBorders>
+            <w:shd w:val="clear" w:color="000000" w:fill="4EA72E"/>
+            <w:vAlign w:val="center"/>
+            <w:hideMark/>
+          </w:tcPr>
+          <w:p>
+            <w:pPr>
+              <w:spacing w:line="240" w:lineRule="auto"/>
+              <w:jc w:val="center"/>
+              <w:rPr>
+                <w:rFonts w:asciiTheme="majorHAnsi" w:eastAsia="Times New Roman" w:hAnsiTheme="majorHAnsi" w:cstheme="majorHAnsi"/>
+                <w:color w:val="FFFFFF"/>
+                <w:lang w:val="en-IN"/>
+              </w:rPr>
+            </w:pPr>
+            <w:r>
+              <w:rPr>
+                <w:rFonts w:asciiTheme="majorHAnsi" w:eastAsia="Times New Roman" w:hAnsiTheme="majorHAnsi" w:cstheme="majorHAnsi"/>
+                <w:color w:val="FFFFFF"/>
+                <w:lang w:val="en-IN"/>
+              </w:rPr>
+              <w:t>Pass</w:t>
+            </w:r>
+          </w:p>
+        </w:tc>
+        <w:tc>
+          <w:tcPr>
+            <w:tcW w:w="992" w:type="dxa"/>
+            <w:tcBorders>
+              <w:top w:val="single" w:sz="8" w:space="0" w:color="auto"/>
+              <w:left w:val="nil"/>
+              <w:bottom w:val="single" w:sz="4" w:space="0" w:color="auto"/>
+              <w:right w:val="single" w:sz="4" w:space="0" w:color="auto"/>
+            </w:tcBorders>
+            <w:shd w:val="clear" w:color="000000" w:fill="4EA72E"/>
+            <w:vAlign w:val="center"/>
+            <w:hideMark/>
+          </w:tcPr>
+          <w:p>
+            <w:pPr>
+              <w:spacing w:line="240" w:lineRule="auto"/>
+              <w:jc w:val="center"/>
+              <w:rPr>
+                <w:rFonts w:asciiTheme="majorHAnsi" w:eastAsia="Times New Roman" w:hAnsiTheme="majorHAnsi" w:cstheme="majorHAnsi"/>
+                <w:color w:val="FFFFFF"/>
+                <w:lang w:val="en-IN"/>
+              </w:rPr>
+            </w:pPr>
+            <w:r>
+              <w:rPr>
+                <w:rFonts w:asciiTheme="majorHAnsi" w:eastAsia="Times New Roman" w:hAnsiTheme="majorHAnsi" w:cstheme="majorHAnsi"/>
+                <w:color w:val="FFFFFF"/>
+                <w:lang w:val="en-IN"/>
+              </w:rPr>
+              <w:t>Pass</w:t>
+            </w:r>
+          </w:p>
+        </w:tc>
+        <w:tc>
+          <w:tcPr>
+            <w:tcW w:w="2625" w:type="dxa"/>
+            <w:tcBorders>
+              <w:top w:val="single" w:sz="8" w:space="0" w:color="auto"/>
+              <w:left w:val="nil"/>
+              <w:bottom w:val="single" w:sz="4" w:space="0" w:color="auto"/>
+              <w:right w:val="single" w:sz="4" w:space="0" w:color="auto"/>
+            </w:tcBorders>
+            <w:shd w:val="clear" w:color="000000" w:fill="4EA72E"/>
+            <w:vAlign w:val="center"/>
+            <w:hideMark/>
+          </w:tcPr>
+          <w:p>
+            <w:pPr>
+              <w:spacing w:line="240" w:lineRule="auto"/>
+              <w:jc w:val="center"/>
+              <w:rPr>
+                <w:rFonts w:asciiTheme="majorHAnsi" w:eastAsia="Times New Roman" w:hAnsiTheme="majorHAnsi" w:cstheme="majorHAnsi"/>
+                <w:color w:val="FFFFFF"/>
+                <w:lang w:val="en-IN"/>
+              </w:rPr>
+            </w:pPr>
+            <w:r>
+              <w:rPr>
+                <w:rFonts w:asciiTheme="majorHAnsi" w:eastAsia="Times New Roman" w:hAnsiTheme="majorHAnsi" w:cstheme="majorHAnsi"/>
+                <w:color w:val="FFFFFF"/>
+                <w:lang w:val="en-IN"/>
+              </w:rPr>
+              <w:t>Pass</w:t>
+            </w:r>
+          </w:p>
+        </w:tc>
+        <w:tc>
+          <w:tcPr>
+            <w:tcW w:w="1061" w:type="dxa"/>
+            <w:tcBorders>
+              <w:top w:val="single" w:sz="8" w:space="0" w:color="auto"/>
+              <w:left w:val="nil"/>
+              <w:bottom w:val="single" w:sz="4" w:space="0" w:color="auto"/>
+              <w:right w:val="single" w:sz="4" w:space="0" w:color="auto"/>
+            </w:tcBorders>
+            <w:shd w:val="clear" w:color="000000" w:fill="4EA72E"/>
+            <w:vAlign w:val="center"/>
+            <w:hideMark/>
+          </w:tcPr>
+          <w:p>
+            <w:pPr>
+              <w:spacing w:line="240" w:lineRule="auto"/>
+              <w:jc w:val="center"/>
+              <w:rPr>
+                <w:rFonts w:asciiTheme="majorHAnsi" w:eastAsia="Times New Roman" w:hAnsiTheme="majorHAnsi" w:cstheme="majorHAnsi"/>
+                <w:color w:val="FFFFFF"/>
+                <w:lang w:val="en-IN"/>
+              </w:rPr>
+            </w:pPr>
+            <w:r>
+              <w:rPr>
+                <w:rFonts w:asciiTheme="majorHAnsi" w:eastAsia="Times New Roman" w:hAnsiTheme="majorHAnsi" w:cstheme="majorHAnsi"/>
+                <w:color w:val="FFFFFF"/>
+                <w:lang w:val="en-IN"/>
+              </w:rPr>
+              <w:t>Pass</w:t>
+            </w:r>
+          </w:p>
+        </w:tc>
+      </w:tr>
+      <w:tr>
+        <w:trPr>
+          <w:trHeight w:val="340"/>
+        </w:trPr>
+        <w:tc>
+          <w:tcPr>
+            <w:tcW w:w="1276" w:type="dxa"/>
+            <w:vMerge/>
+            <w:tcBorders>
+              <w:top w:val="nil"/>
+              <w:left w:val="single" w:sz="8" w:space="0" w:color="auto"/>
+              <w:bottom w:val="single" w:sz="4" w:space="0" w:color="auto"/>
+              <w:right w:val="single" w:sz="8" w:space="0" w:color="auto"/>
+            </w:tcBorders>
+            <w:vAlign w:val="center"/>
+            <w:hideMark/>
+          </w:tcPr>
+          <w:p>
+            <w:pPr>
+              <w:spacing w:line="240" w:lineRule="auto"/>
+              <w:rPr>
+                <w:rFonts w:asciiTheme="majorHAnsi" w:eastAsia="Times New Roman" w:hAnsiTheme="majorHAnsi" w:cstheme="majorHAnsi"/>
+                <w:b/>
+                <w:bCs/>
+                <w:color w:val="172B4D"/>
+                <w:lang w:val="en-IN"/>
+              </w:rPr>
+            </w:pPr>
+          </w:p>
+        </w:tc>
+        <w:tc>
+          <w:tcPr>
+            <w:tcW w:w="1076" w:type="dxa"/>
+            <w:tcBorders>
+              <w:top w:val="nil"/>
+              <w:left w:val="nil"/>
+              <w:bottom w:val="single" w:sz="4" w:space="0" w:color="auto"/>
+              <w:right w:val="single" w:sz="4" w:space="0" w:color="auto"/>
+            </w:tcBorders>
+            <w:shd w:val="clear" w:color="000000" w:fill="FBE2D5"/>
+            <w:vAlign w:val="center"/>
+            <w:hideMark/>
+          </w:tcPr>
+          <w:p>
+            <w:pPr>
+              <w:spacing w:line="240" w:lineRule="auto"/>
+              <w:jc w:val="center"/>
+              <w:rPr>
+                <w:rFonts w:asciiTheme="majorHAnsi" w:eastAsia="Times New Roman" w:hAnsiTheme="majorHAnsi" w:cstheme="majorHAnsi"/>
+                <w:b/>
+                <w:bCs/>
+                <w:color w:val="172B4D"/>
+                <w:lang w:val="en-IN"/>
+              </w:rPr>
+            </w:pPr>
+            <w:r>
+              <w:rPr>
+                <w:rFonts w:asciiTheme="majorHAnsi" w:eastAsia="Times New Roman" w:hAnsiTheme="majorHAnsi" w:cstheme="majorHAnsi"/>
+                <w:b/>
+                <w:bCs/>
+                <w:color w:val="172B4D"/>
+                <w:lang w:val="en-IN"/>
+              </w:rPr>
+              <w:t>Safari</w:t>
+            </w:r>
+          </w:p>
+        </w:tc>
+        <w:tc>
+          <w:tcPr>
+            <w:tcW w:w="1051" w:type="dxa"/>
+            <w:tcBorders>
+              <w:top w:val="single" w:sz="8" w:space="0" w:color="auto"/>
+              <w:left w:val="nil"/>
+              <w:bottom w:val="single" w:sz="4" w:space="0" w:color="auto"/>
+              <w:right w:val="single" w:sz="4" w:space="0" w:color="auto"/>
+            </w:tcBorders>
+            <w:shd w:val="clear" w:color="000000" w:fill="4EA72E"/>
+            <w:vAlign w:val="center"/>
+            <w:hideMark/>
+          </w:tcPr>
+          <w:p>
+            <w:pPr>
+              <w:spacing w:line="240" w:lineRule="auto"/>
+              <w:jc w:val="center"/>
+              <w:rPr>
+                <w:rFonts w:asciiTheme="majorHAnsi" w:eastAsia="Times New Roman" w:hAnsiTheme="majorHAnsi" w:cstheme="majorHAnsi"/>
+                <w:color w:val="FFFFFF"/>
+                <w:lang w:val="en-IN"/>
+              </w:rPr>
+            </w:pPr>
+            <w:r>
+              <w:rPr>
+                <w:rFonts w:asciiTheme="majorHAnsi" w:eastAsia="Times New Roman" w:hAnsiTheme="majorHAnsi" w:cstheme="majorHAnsi"/>
+                <w:color w:val="FFFFFF"/>
+                <w:lang w:val="en-IN"/>
+              </w:rPr>
+              <w:t>Pass</w:t>
+            </w:r>
+          </w:p>
+        </w:tc>
+        <w:tc>
+          <w:tcPr>
+            <w:tcW w:w="992" w:type="dxa"/>
+            <w:tcBorders>
+              <w:top w:val="single" w:sz="8" w:space="0" w:color="auto"/>
+              <w:left w:val="nil"/>
+              <w:bottom w:val="single" w:sz="4" w:space="0" w:color="auto"/>
+              <w:right w:val="single" w:sz="4" w:space="0" w:color="auto"/>
+            </w:tcBorders>
+            <w:shd w:val="clear" w:color="000000" w:fill="4EA72E"/>
+            <w:vAlign w:val="center"/>
+            <w:hideMark/>
+          </w:tcPr>
+          <w:p>
+            <w:pPr>
+              <w:spacing w:line="240" w:lineRule="auto"/>
+              <w:jc w:val="center"/>
+              <w:rPr>
+                <w:rFonts w:asciiTheme="majorHAnsi" w:eastAsia="Times New Roman" w:hAnsiTheme="majorHAnsi" w:cstheme="majorHAnsi"/>
+                <w:color w:val="FFFFFF"/>
+                <w:lang w:val="en-IN"/>
+              </w:rPr>
+            </w:pPr>
+            <w:r>
+              <w:rPr>
+                <w:rFonts w:asciiTheme="majorHAnsi" w:eastAsia="Times New Roman" w:hAnsiTheme="majorHAnsi" w:cstheme="majorHAnsi"/>
+                <w:color w:val="FFFFFF"/>
+                <w:lang w:val="en-IN"/>
+              </w:rPr>
+              <w:t>Pass</w:t>
+            </w:r>
+          </w:p>
+        </w:tc>
+        <w:tc>
+          <w:tcPr>
+            <w:tcW w:w="992" w:type="dxa"/>
+            <w:tcBorders>
+              <w:top w:val="single" w:sz="8" w:space="0" w:color="auto"/>
+              <w:left w:val="nil"/>
+              <w:bottom w:val="single" w:sz="4" w:space="0" w:color="auto"/>
+              <w:right w:val="single" w:sz="4" w:space="0" w:color="auto"/>
+            </w:tcBorders>
+            <w:shd w:val="clear" w:color="000000" w:fill="4EA72E"/>
+            <w:vAlign w:val="center"/>
+            <w:hideMark/>
+          </w:tcPr>
+          <w:p>
+            <w:pPr>
+              <w:spacing w:line="240" w:lineRule="auto"/>
+              <w:jc w:val="center"/>
+              <w:rPr>
+                <w:rFonts w:asciiTheme="majorHAnsi" w:eastAsia="Times New Roman" w:hAnsiTheme="majorHAnsi" w:cstheme="majorHAnsi"/>
+                <w:color w:val="FFFFFF"/>
+                <w:lang w:val="en-IN"/>
+              </w:rPr>
+            </w:pPr>
+            <w:r>
+              <w:rPr>
+                <w:rFonts w:asciiTheme="majorHAnsi" w:eastAsia="Times New Roman" w:hAnsiTheme="majorHAnsi" w:cstheme="majorHAnsi"/>
+                <w:color w:val="FFFFFF"/>
+                <w:lang w:val="en-IN"/>
+              </w:rPr>
+              <w:t>Pass</w:t>
+            </w:r>
+          </w:p>
+        </w:tc>
+        <w:tc>
+          <w:tcPr>
+            <w:tcW w:w="2625" w:type="dxa"/>
+            <w:tcBorders>
+              <w:top w:val="single" w:sz="8" w:space="0" w:color="auto"/>
+              <w:left w:val="nil"/>
+              <w:bottom w:val="single" w:sz="4" w:space="0" w:color="auto"/>
+              <w:right w:val="single" w:sz="4" w:space="0" w:color="auto"/>
+            </w:tcBorders>
+            <w:shd w:val="clear" w:color="000000" w:fill="4EA72E"/>
+            <w:vAlign w:val="center"/>
+            <w:hideMark/>
+          </w:tcPr>
+          <w:p>
+            <w:pPr>
+              <w:spacing w:line="240" w:lineRule="auto"/>
+              <w:jc w:val="center"/>
+              <w:rPr>
+                <w:rFonts w:asciiTheme="majorHAnsi" w:eastAsia="Times New Roman" w:hAnsiTheme="majorHAnsi" w:cstheme="majorHAnsi"/>
+                <w:color w:val="FFFFFF"/>
+                <w:lang w:val="en-IN"/>
+              </w:rPr>
+            </w:pPr>
+            <w:r>
+              <w:rPr>
+                <w:rFonts w:asciiTheme="majorHAnsi" w:eastAsia="Times New Roman" w:hAnsiTheme="majorHAnsi" w:cstheme="majorHAnsi"/>
+                <w:color w:val="FFFFFF"/>
+                <w:lang w:val="en-IN"/>
+              </w:rPr>
+              <w:t>Pass</w:t>
+            </w:r>
+          </w:p>
+        </w:tc>
+        <w:tc>
+          <w:tcPr>
+            <w:tcW w:w="1061" w:type="dxa"/>
+            <w:tcBorders>
+              <w:top w:val="single" w:sz="8" w:space="0" w:color="auto"/>
+              <w:left w:val="nil"/>
+              <w:bottom w:val="single" w:sz="4" w:space="0" w:color="auto"/>
+              <w:right w:val="single" w:sz="4" w:space="0" w:color="auto"/>
+            </w:tcBorders>
+            <w:shd w:val="clear" w:color="000000" w:fill="4EA72E"/>
+            <w:vAlign w:val="center"/>
+            <w:hideMark/>
+          </w:tcPr>
+          <w:p>
+            <w:pPr>
+              <w:spacing w:line="240" w:lineRule="auto"/>
+              <w:jc w:val="center"/>
+              <w:rPr>
+                <w:rFonts w:asciiTheme="majorHAnsi" w:eastAsia="Times New Roman" w:hAnsiTheme="majorHAnsi" w:cstheme="majorHAnsi"/>
+                <w:color w:val="FFFFFF"/>
+                <w:lang w:val="en-IN"/>
+              </w:rPr>
+            </w:pPr>
+            <w:r>
+              <w:rPr>
+                <w:rFonts w:asciiTheme="majorHAnsi" w:eastAsia="Times New Roman" w:hAnsiTheme="majorHAnsi" w:cstheme="majorHAnsi"/>
+                <w:color w:val="FFFFFF"/>
+                <w:lang w:val="en-IN"/>
+              </w:rPr>
+              <w:t>Pass</w:t>
+            </w:r>
+          </w:p>
+        </w:tc>
+      </w:tr>
+      <w:tr>
+        <w:trPr>
+          <w:trHeight w:val="340"/>
+        </w:trPr>
+        <w:tc>
+          <w:tcPr>
+            <w:tcW w:w="1276" w:type="dxa"/>
+            <w:vMerge/>
+            <w:tcBorders>
+              <w:top w:val="nil"/>
+              <w:left w:val="single" w:sz="8" w:space="0" w:color="auto"/>
+              <w:bottom w:val="single" w:sz="4" w:space="0" w:color="auto"/>
+              <w:right w:val="single" w:sz="8" w:space="0" w:color="auto"/>
+            </w:tcBorders>
+            <w:vAlign w:val="center"/>
+            <w:hideMark/>
+          </w:tcPr>
+          <w:p>
+            <w:pPr>
+              <w:spacing w:line="240" w:lineRule="auto"/>
+              <w:rPr>
+                <w:rFonts w:asciiTheme="majorHAnsi" w:eastAsia="Times New Roman" w:hAnsiTheme="majorHAnsi" w:cstheme="majorHAnsi"/>
+                <w:b/>
+                <w:bCs/>
+                <w:color w:val="172B4D"/>
+                <w:lang w:val="en-IN"/>
+              </w:rPr>
+            </w:pPr>
+          </w:p>
+        </w:tc>
+        <w:tc>
+          <w:tcPr>
+            <w:tcW w:w="1076" w:type="dxa"/>
+            <w:tcBorders>
+              <w:top w:val="nil"/>
+              <w:left w:val="nil"/>
+              <w:bottom w:val="nil"/>
+              <w:right w:val="single" w:sz="4" w:space="0" w:color="auto"/>
+            </w:tcBorders>
+            <w:shd w:val="clear" w:color="000000" w:fill="FBE2D5"/>
+            <w:vAlign w:val="center"/>
+            <w:hideMark/>
+          </w:tcPr>
+          <w:p>
+            <w:pPr>
+              <w:spacing w:line="240" w:lineRule="auto"/>
+              <w:jc w:val="center"/>
+              <w:rPr>
+                <w:rFonts w:asciiTheme="majorHAnsi" w:eastAsia="Times New Roman" w:hAnsiTheme="majorHAnsi" w:cstheme="majorHAnsi"/>
+                <w:b/>
+                <w:bCs/>
+                <w:color w:val="172B4D"/>
+                <w:lang w:val="en-IN"/>
+              </w:rPr>
+            </w:pPr>
+            <w:r>
+              <w:rPr>
+                <w:rFonts w:asciiTheme="majorHAnsi" w:eastAsia="Times New Roman" w:hAnsiTheme="majorHAnsi" w:cstheme="majorHAnsi"/>
+                <w:b/>
+                <w:bCs/>
+                <w:color w:val="172B4D"/>
+                <w:lang w:val="en-IN"/>
+              </w:rPr>
+              <w:t>Chrome</w:t>
+            </w:r>
+          </w:p>
+        </w:tc>
+        <w:tc>
+          <w:tcPr>
+            <w:tcW w:w="1051" w:type="dxa"/>
+            <w:tcBorders>
+              <w:top w:val="single" w:sz="8" w:space="0" w:color="auto"/>
+              <w:left w:val="nil"/>
+              <w:bottom w:val="nil"/>
+              <w:right w:val="single" w:sz="4" w:space="0" w:color="auto"/>
+            </w:tcBorders>
+            <w:shd w:val="clear" w:color="000000" w:fill="4EA72E"/>
+            <w:vAlign w:val="center"/>
+            <w:hideMark/>
+          </w:tcPr>
+          <w:p>
+            <w:pPr>
+              <w:spacing w:line="240" w:lineRule="auto"/>
+              <w:jc w:val="center"/>
+              <w:rPr>
+                <w:rFonts w:asciiTheme="majorHAnsi" w:eastAsia="Times New Roman" w:hAnsiTheme="majorHAnsi" w:cstheme="majorHAnsi"/>
+                <w:color w:val="FFFFFF"/>
+                <w:lang w:val="en-IN"/>
+              </w:rPr>
+            </w:pPr>
+            <w:r>
+              <w:rPr>
+                <w:rFonts w:asciiTheme="majorHAnsi" w:eastAsia="Times New Roman" w:hAnsiTheme="majorHAnsi" w:cstheme="majorHAnsi"/>
+                <w:color w:val="FFFFFF"/>
+                <w:lang w:val="en-IN"/>
+              </w:rPr>
+              <w:t>Pass</w:t>
+            </w:r>
+          </w:p>
+        </w:tc>
+        <w:tc>
+          <w:tcPr>
+            <w:tcW w:w="992" w:type="dxa"/>
+            <w:tcBorders>
+              <w:top w:val="single" w:sz="8" w:space="0" w:color="auto"/>
+              <w:left w:val="nil"/>
+              <w:bottom w:val="nil"/>
+              <w:right w:val="single" w:sz="4" w:space="0" w:color="auto"/>
+            </w:tcBorders>
+            <w:shd w:val="clear" w:color="000000" w:fill="4EA72E"/>
+            <w:vAlign w:val="center"/>
+            <w:hideMark/>
+          </w:tcPr>
+          <w:p>
+            <w:pPr>
+              <w:spacing w:line="240" w:lineRule="auto"/>
+              <w:jc w:val="center"/>
+              <w:rPr>
+                <w:rFonts w:asciiTheme="majorHAnsi" w:eastAsia="Times New Roman" w:hAnsiTheme="majorHAnsi" w:cstheme="majorHAnsi"/>
+                <w:color w:val="FFFFFF"/>
+                <w:lang w:val="en-IN"/>
+              </w:rPr>
+            </w:pPr>
+            <w:r>
+              <w:rPr>
+                <w:rFonts w:asciiTheme="majorHAnsi" w:eastAsia="Times New Roman" w:hAnsiTheme="majorHAnsi" w:cstheme="majorHAnsi"/>
+                <w:color w:val="FFFFFF"/>
+                <w:lang w:val="en-IN"/>
+              </w:rPr>
+              <w:t>Pass</w:t>
+            </w:r>
+          </w:p>
+        </w:tc>
+        <w:tc>
+          <w:tcPr>
+            <w:tcW w:w="992" w:type="dxa"/>
+            <w:tcBorders>
+              <w:top w:val="single" w:sz="8" w:space="0" w:color="auto"/>
+              <w:left w:val="nil"/>
+              <w:bottom w:val="nil"/>
+              <w:right w:val="single" w:sz="4" w:space="0" w:color="auto"/>
+            </w:tcBorders>
+            <w:shd w:val="clear" w:color="000000" w:fill="4EA72E"/>
+            <w:vAlign w:val="center"/>
+            <w:hideMark/>
+          </w:tcPr>
+          <w:p>
+            <w:pPr>
+              <w:spacing w:line="240" w:lineRule="auto"/>
+              <w:jc w:val="center"/>
+              <w:rPr>
+                <w:rFonts w:asciiTheme="majorHAnsi" w:eastAsia="Times New Roman" w:hAnsiTheme="majorHAnsi" w:cstheme="majorHAnsi"/>
+                <w:color w:val="FFFFFF"/>
+                <w:lang w:val="en-IN"/>
+              </w:rPr>
+            </w:pPr>
+            <w:r>
+              <w:rPr>
+                <w:rFonts w:asciiTheme="majorHAnsi" w:eastAsia="Times New Roman" w:hAnsiTheme="majorHAnsi" w:cstheme="majorHAnsi"/>
+                <w:color w:val="FFFFFF"/>
+                <w:lang w:val="en-IN"/>
+              </w:rPr>
+              <w:t>Pass</w:t>
+            </w:r>
+          </w:p>
+        </w:tc>
+        <w:tc>
+          <w:tcPr>
+            <w:tcW w:w="2625" w:type="dxa"/>
+            <w:tcBorders>
+              <w:top w:val="single" w:sz="8" w:space="0" w:color="auto"/>
+              <w:left w:val="nil"/>
+              <w:bottom w:val="nil"/>
+              <w:right w:val="single" w:sz="4" w:space="0" w:color="auto"/>
+            </w:tcBorders>
+            <w:shd w:val="clear" w:color="000000" w:fill="4EA72E"/>
+            <w:vAlign w:val="center"/>
+            <w:hideMark/>
+          </w:tcPr>
+          <w:p>
+            <w:pPr>
+              <w:spacing w:line="240" w:lineRule="auto"/>
+              <w:jc w:val="center"/>
+              <w:rPr>
+                <w:rFonts w:asciiTheme="majorHAnsi" w:eastAsia="Times New Roman" w:hAnsiTheme="majorHAnsi" w:cstheme="majorHAnsi"/>
+                <w:color w:val="FFFFFF"/>
+                <w:lang w:val="en-IN"/>
+              </w:rPr>
+            </w:pPr>
+            <w:r>
+              <w:rPr>
+                <w:rFonts w:asciiTheme="majorHAnsi" w:eastAsia="Times New Roman" w:hAnsiTheme="majorHAnsi" w:cstheme="majorHAnsi"/>
+                <w:color w:val="FFFFFF"/>
+                <w:lang w:val="en-IN"/>
+              </w:rPr>
+              <w:t>Pass</w:t>
+            </w:r>
+          </w:p>
+        </w:tc>
+        <w:tc>
+          <w:tcPr>
+            <w:tcW w:w="1061" w:type="dxa"/>
+            <w:tcBorders>
+              <w:top w:val="single" w:sz="8" w:space="0" w:color="auto"/>
+              <w:left w:val="nil"/>
+              <w:bottom w:val="nil"/>
+              <w:right w:val="single" w:sz="4" w:space="0" w:color="auto"/>
+            </w:tcBorders>
+            <w:shd w:val="clear" w:color="000000" w:fill="4EA72E"/>
+            <w:vAlign w:val="center"/>
+            <w:hideMark/>
+          </w:tcPr>
+          <w:p>
+            <w:pPr>
+              <w:spacing w:line="240" w:lineRule="auto"/>
+              <w:jc w:val="center"/>
+              <w:rPr>
+                <w:rFonts w:asciiTheme="majorHAnsi" w:eastAsia="Times New Roman" w:hAnsiTheme="majorHAnsi" w:cstheme="majorHAnsi"/>
+                <w:color w:val="FFFFFF"/>
+                <w:lang w:val="en-IN"/>
+              </w:rPr>
+            </w:pPr>
+            <w:r>
+              <w:rPr>
+                <w:rFonts w:asciiTheme="majorHAnsi" w:eastAsia="Times New Roman" w:hAnsiTheme="majorHAnsi" w:cstheme="majorHAnsi"/>
+                <w:color w:val="FFFFFF"/>
+                <w:lang w:val="en-IN"/>
+              </w:rPr>
+              <w:t>Pass</w:t>
+            </w:r>
+          </w:p>
+        </w:tc>
+      </w:tr>
+      <w:tr>
+        <w:trPr>
+          <w:trHeight w:val="340"/>
+        </w:trPr>
+        <w:tc>
+          <w:tcPr>
+            <w:tcW w:w="9073" w:type="dxa"/>
+            <w:gridSpan w:val="7"/>
+            <w:tcBorders>
+              <w:top w:val="single" w:sz="8" w:space="0" w:color="auto"/>
+              <w:left w:val="single" w:sz="8" w:space="0" w:color="auto"/>
+              <w:bottom w:val="single" w:sz="8" w:space="0" w:color="auto"/>
+              <w:right w:val="single" w:sz="8" w:space="0" w:color="000000"/>
+            </w:tcBorders>
+            <w:shd w:val="clear" w:color="000000" w:fill="F1F2F4"/>
+            <w:vAlign w:val="center"/>
+            <w:hideMark/>
+          </w:tcPr>
+          <w:p>
+            <w:pPr>
+              <w:spacing w:line="240" w:lineRule="auto"/>
+              <w:jc w:val="center"/>
+              <w:rPr>
+                <w:rFonts w:asciiTheme="majorHAnsi" w:eastAsia="Times New Roman" w:hAnsiTheme="majorHAnsi" w:cstheme="majorHAnsi"/>
+                <w:color w:val="172B4D"/>
+                <w:lang w:val="en-IN"/>
+              </w:rPr>
+            </w:pPr>
+            <w:r>
+              <w:rPr>
+                <w:rFonts w:asciiTheme="majorHAnsi" w:eastAsia="Times New Roman" w:hAnsiTheme="majorHAnsi" w:cstheme="majorHAnsi"/>
+                <w:color w:val="172B4D"/>
+                <w:lang w:val="en-IN"/>
+              </w:rPr>
+              <w:t> </w:t>
+            </w:r>
+          </w:p>
+        </w:tc>
+      </w:tr>
+      <w:tr>
+        <w:trPr>
+          <w:trHeight w:val="340"/>
+        </w:trPr>
+        <w:tc>
+          <w:tcPr>
+            <w:tcW w:w="1276" w:type="dxa"/>
+            <w:vMerge w:val="restart"/>
+            <w:tcBorders>
+              <w:top w:val="nil"/>
+              <w:left w:val="single" w:sz="8" w:space="0" w:color="auto"/>
+              <w:bottom w:val="single" w:sz="8" w:space="0" w:color="000000"/>
+              <w:right w:val="single" w:sz="8" w:space="0" w:color="auto"/>
+            </w:tcBorders>
+            <w:shd w:val="clear" w:color="000000" w:fill="FFFFFF"/>
+            <w:vAlign w:val="center"/>
+            <w:hideMark/>
+          </w:tcPr>
+          <w:p>
+            <w:pPr>
+              <w:spacing w:line="240" w:lineRule="auto"/>
+              <w:jc w:val="center"/>
+              <w:rPr>
+                <w:rFonts w:asciiTheme="majorHAnsi" w:eastAsia="Times New Roman" w:hAnsiTheme="majorHAnsi" w:cstheme="majorHAnsi"/>
+                <w:b/>
+                <w:bCs/>
+                <w:color w:val="172B4D"/>
+                <w:lang w:val="en-IN"/>
+              </w:rPr>
+            </w:pPr>
+            <w:r>
+              <w:rPr>
+                <w:rFonts w:asciiTheme="majorHAnsi" w:eastAsia="Times New Roman" w:hAnsiTheme="majorHAnsi" w:cstheme="majorHAnsi"/>
+                <w:b/>
+                <w:bCs/>
+                <w:color w:val="172B4D"/>
+                <w:lang w:val="en-IN"/>
+              </w:rPr>
+              <w:t>Android</w:t>
+            </w:r>
+          </w:p>
+        </w:tc>
+        <w:tc>
+          <w:tcPr>
+            <w:tcW w:w="1076" w:type="dxa"/>
+            <w:tcBorders>
+              <w:top w:val="nil"/>
+              <w:left w:val="nil"/>
+              <w:bottom w:val="single" w:sz="4" w:space="0" w:color="auto"/>
+              <w:right w:val="single" w:sz="4" w:space="0" w:color="auto"/>
+            </w:tcBorders>
+            <w:shd w:val="clear" w:color="000000" w:fill="FBE2D5"/>
+            <w:vAlign w:val="center"/>
+            <w:hideMark/>
+          </w:tcPr>
+          <w:p>
+            <w:pPr>
+              <w:spacing w:line="240" w:lineRule="auto"/>
+              <w:jc w:val="center"/>
+              <w:rPr>
+                <w:rFonts w:asciiTheme="majorHAnsi" w:eastAsia="Times New Roman" w:hAnsiTheme="majorHAnsi" w:cstheme="majorHAnsi"/>
+                <w:b/>
+                <w:bCs/>
+                <w:color w:val="172B4D"/>
+                <w:lang w:val="en-IN"/>
+              </w:rPr>
+            </w:pPr>
+            <w:r>
+              <w:rPr>
+                <w:rFonts w:asciiTheme="majorHAnsi" w:eastAsia="Times New Roman" w:hAnsiTheme="majorHAnsi" w:cstheme="majorHAnsi"/>
+                <w:b/>
+                <w:bCs/>
+                <w:color w:val="172B4D"/>
+                <w:lang w:val="en-IN"/>
+              </w:rPr>
+              <w:t>Firefox</w:t>
+            </w:r>
+          </w:p>
+        </w:tc>
+        <w:tc>
+          <w:tcPr>
+            <w:tcW w:w="1051" w:type="dxa"/>
+            <w:tcBorders>
+              <w:top w:val="nil"/>
+              <w:left w:val="nil"/>
+              <w:bottom w:val="single" w:sz="4" w:space="0" w:color="auto"/>
+              <w:right w:val="single" w:sz="4" w:space="0" w:color="auto"/>
+            </w:tcBorders>
+            <w:shd w:val="clear" w:color="000000" w:fill="4EA72E"/>
+            <w:vAlign w:val="center"/>
+            <w:hideMark/>
+          </w:tcPr>
+          <w:p>
+            <w:pPr>
+              <w:spacing w:line="240" w:lineRule="auto"/>
+              <w:jc w:val="center"/>
+              <w:rPr>
+                <w:rFonts w:asciiTheme="majorHAnsi" w:eastAsia="Times New Roman" w:hAnsiTheme="majorHAnsi" w:cstheme="majorHAnsi"/>
+                <w:color w:val="FFFFFF"/>
+                <w:lang w:val="en-IN"/>
+              </w:rPr>
+            </w:pPr>
+            <w:r>
+              <w:rPr>
+                <w:rFonts w:asciiTheme="majorHAnsi" w:eastAsia="Times New Roman" w:hAnsiTheme="majorHAnsi" w:cstheme="majorHAnsi"/>
+                <w:color w:val="FFFFFF"/>
+                <w:lang w:val="en-IN"/>
+              </w:rPr>
+              <w:t>Pass</w:t>
+            </w:r>
+          </w:p>
+        </w:tc>
+        <w:tc>
+          <w:tcPr>
+            <w:tcW w:w="992" w:type="dxa"/>
+            <w:tcBorders>
+              <w:top w:val="nil"/>
+              <w:left w:val="nil"/>
+              <w:bottom w:val="single" w:sz="4" w:space="0" w:color="auto"/>
+              <w:right w:val="single" w:sz="4" w:space="0" w:color="auto"/>
+            </w:tcBorders>
+            <w:shd w:val="clear" w:color="000000" w:fill="4EA72E"/>
+            <w:vAlign w:val="center"/>
+            <w:hideMark/>
+          </w:tcPr>
+          <w:p>
+            <w:pPr>
+              <w:spacing w:line="240" w:lineRule="auto"/>
+              <w:jc w:val="center"/>
+              <w:rPr>
+                <w:rFonts w:asciiTheme="majorHAnsi" w:eastAsia="Times New Roman" w:hAnsiTheme="majorHAnsi" w:cstheme="majorHAnsi"/>
+                <w:color w:val="FFFFFF"/>
+                <w:lang w:val="en-IN"/>
+              </w:rPr>
+            </w:pPr>
+            <w:r>
+              <w:rPr>
+                <w:rFonts w:asciiTheme="majorHAnsi" w:eastAsia="Times New Roman" w:hAnsiTheme="majorHAnsi" w:cstheme="majorHAnsi"/>
+                <w:color w:val="FFFFFF"/>
+                <w:lang w:val="en-IN"/>
+              </w:rPr>
+              <w:t>Pass</w:t>
+            </w:r>
+          </w:p>
+        </w:tc>
+        <w:tc>
+          <w:tcPr>
+            <w:tcW w:w="992" w:type="dxa"/>
+            <w:tcBorders>
+              <w:top w:val="nil"/>
+              <w:left w:val="nil"/>
+              <w:bottom w:val="single" w:sz="4" w:space="0" w:color="auto"/>
+              <w:right w:val="single" w:sz="4" w:space="0" w:color="auto"/>
+            </w:tcBorders>
+            <w:shd w:val="clear" w:color="000000" w:fill="4EA72E"/>
+            <w:vAlign w:val="center"/>
+            <w:hideMark/>
+          </w:tcPr>
+          <w:p>
+            <w:pPr>
+              <w:spacing w:line="240" w:lineRule="auto"/>
+              <w:jc w:val="center"/>
+              <w:rPr>
+                <w:rFonts w:asciiTheme="majorHAnsi" w:eastAsia="Times New Roman" w:hAnsiTheme="majorHAnsi" w:cstheme="majorHAnsi"/>
+                <w:color w:val="FFFFFF"/>
+                <w:lang w:val="en-IN"/>
+              </w:rPr>
+            </w:pPr>
+            <w:r>
+              <w:rPr>
+                <w:rFonts w:asciiTheme="majorHAnsi" w:eastAsia="Times New Roman" w:hAnsiTheme="majorHAnsi" w:cstheme="majorHAnsi"/>
+                <w:color w:val="FFFFFF"/>
+                <w:lang w:val="en-IN"/>
+              </w:rPr>
+              <w:t>Pass</w:t>
+            </w:r>
+          </w:p>
+        </w:tc>
+        <w:tc>
+          <w:tcPr>
+            <w:tcW w:w="2625" w:type="dxa"/>
+            <w:tcBorders>
+              <w:top w:val="nil"/>
+              <w:left w:val="nil"/>
+              <w:bottom w:val="single" w:sz="4" w:space="0" w:color="auto"/>
+              <w:right w:val="single" w:sz="4" w:space="0" w:color="auto"/>
+            </w:tcBorders>
+            <w:shd w:val="clear" w:color="000000" w:fill="4EA72E"/>
+            <w:vAlign w:val="center"/>
+            <w:hideMark/>
+          </w:tcPr>
+          <w:p>
+            <w:pPr>
+              <w:spacing w:line="240" w:lineRule="auto"/>
+              <w:jc w:val="center"/>
+              <w:rPr>
+                <w:rFonts w:asciiTheme="majorHAnsi" w:eastAsia="Times New Roman" w:hAnsiTheme="majorHAnsi" w:cstheme="majorHAnsi"/>
+                <w:color w:val="FFFFFF"/>
+                <w:lang w:val="en-IN"/>
+              </w:rPr>
+            </w:pPr>
+            <w:r>
+              <w:rPr>
+                <w:rFonts w:asciiTheme="majorHAnsi" w:eastAsia="Times New Roman" w:hAnsiTheme="majorHAnsi" w:cstheme="majorHAnsi"/>
+                <w:color w:val="FFFFFF"/>
+                <w:lang w:val="en-IN"/>
+              </w:rPr>
+              <w:t>Pass</w:t>
+            </w:r>
+          </w:p>
+        </w:tc>
+        <w:tc>
+          <w:tcPr>
+            <w:tcW w:w="1061" w:type="dxa"/>
+            <w:tcBorders>
+              <w:top w:val="nil"/>
+              <w:left w:val="nil"/>
+              <w:bottom w:val="single" w:sz="4" w:space="0" w:color="auto"/>
+              <w:right w:val="single" w:sz="4" w:space="0" w:color="auto"/>
+            </w:tcBorders>
+            <w:shd w:val="clear" w:color="000000" w:fill="4EA72E"/>
+            <w:vAlign w:val="center"/>
+            <w:hideMark/>
+          </w:tcPr>
+          <w:p>
+            <w:pPr>
+              <w:spacing w:line="240" w:lineRule="auto"/>
+              <w:jc w:val="center"/>
+              <w:rPr>
+                <w:rFonts w:asciiTheme="majorHAnsi" w:eastAsia="Times New Roman" w:hAnsiTheme="majorHAnsi" w:cstheme="majorHAnsi"/>
+                <w:color w:val="FFFFFF"/>
+                <w:lang w:val="en-IN"/>
+              </w:rPr>
+            </w:pPr>
+            <w:r>
+              <w:rPr>
+                <w:rFonts w:asciiTheme="majorHAnsi" w:eastAsia="Times New Roman" w:hAnsiTheme="majorHAnsi" w:cstheme="majorHAnsi"/>
+                <w:color w:val="FFFFFF"/>
+                <w:lang w:val="en-IN"/>
+              </w:rPr>
+              <w:t>Pass</w:t>
+            </w:r>
+          </w:p>
+        </w:tc>
+      </w:tr>
+      <w:tr>
+        <w:trPr>
+          <w:trHeight w:val="330"/>
+        </w:trPr>
+        <w:tc>
+          <w:tcPr>
+            <w:tcW w:w="1276" w:type="dxa"/>
+            <w:vMerge/>
+            <w:tcBorders>
+              <w:top w:val="nil"/>
+              <w:left w:val="single" w:sz="8" w:space="0" w:color="auto"/>
+              <w:bottom w:val="single" w:sz="8" w:space="0" w:color="000000"/>
+              <w:right w:val="single" w:sz="8" w:space="0" w:color="auto"/>
+            </w:tcBorders>
+            <w:vAlign w:val="center"/>
+            <w:hideMark/>
+          </w:tcPr>
+          <w:p>
+            <w:pPr>
+              <w:spacing w:line="240" w:lineRule="auto"/>
+              <w:rPr>
+                <w:rFonts w:asciiTheme="majorHAnsi" w:eastAsia="Times New Roman" w:hAnsiTheme="majorHAnsi" w:cstheme="majorHAnsi"/>
+                <w:b/>
+                <w:bCs/>
+                <w:color w:val="172B4D"/>
+                <w:lang w:val="en-IN"/>
+              </w:rPr>
+            </w:pPr>
+          </w:p>
+        </w:tc>
+        <w:tc>
+          <w:tcPr>
+            <w:tcW w:w="1076" w:type="dxa"/>
+            <w:tcBorders>
+              <w:top w:val="nil"/>
+              <w:left w:val="nil"/>
+              <w:bottom w:val="single" w:sz="4" w:space="0" w:color="auto"/>
+              <w:right w:val="single" w:sz="4" w:space="0" w:color="auto"/>
+            </w:tcBorders>
+            <w:shd w:val="clear" w:color="000000" w:fill="FBE2D5"/>
+            <w:vAlign w:val="center"/>
+            <w:hideMark/>
+          </w:tcPr>
+          <w:p>
+            <w:pPr>
+              <w:spacing w:line="240" w:lineRule="auto"/>
+              <w:jc w:val="center"/>
+              <w:rPr>
+                <w:rFonts w:asciiTheme="majorHAnsi" w:eastAsia="Times New Roman" w:hAnsiTheme="majorHAnsi" w:cstheme="majorHAnsi"/>
+                <w:b/>
+                <w:bCs/>
+                <w:color w:val="172B4D"/>
+                <w:lang w:val="en-IN"/>
+              </w:rPr>
+            </w:pPr>
+            <w:r>
+              <w:rPr>
+                <w:rFonts w:asciiTheme="majorHAnsi" w:eastAsia="Times New Roman" w:hAnsiTheme="majorHAnsi" w:cstheme="majorHAnsi"/>
+                <w:b/>
+                <w:bCs/>
+                <w:color w:val="172B4D"/>
+                <w:lang w:val="en-IN"/>
+              </w:rPr>
+              <w:t>Edge</w:t>
+            </w:r>
+          </w:p>
+        </w:tc>
+        <w:tc>
+          <w:tcPr>
+            <w:tcW w:w="1051" w:type="dxa"/>
+            <w:tcBorders>
+              <w:top w:val="single" w:sz="8" w:space="0" w:color="auto"/>
+              <w:left w:val="nil"/>
+              <w:bottom w:val="single" w:sz="4" w:space="0" w:color="auto"/>
+              <w:right w:val="single" w:sz="4" w:space="0" w:color="auto"/>
+            </w:tcBorders>
+            <w:shd w:val="clear" w:color="000000" w:fill="4EA72E"/>
+            <w:vAlign w:val="center"/>
+            <w:hideMark/>
+          </w:tcPr>
+          <w:p>
+            <w:pPr>
+              <w:spacing w:line="240" w:lineRule="auto"/>
+              <w:jc w:val="center"/>
+              <w:rPr>
+                <w:rFonts w:asciiTheme="majorHAnsi" w:eastAsia="Times New Roman" w:hAnsiTheme="majorHAnsi" w:cstheme="majorHAnsi"/>
+                <w:color w:val="FFFFFF"/>
+                <w:lang w:val="en-IN"/>
+              </w:rPr>
+            </w:pPr>
+            <w:r>
+              <w:rPr>
+                <w:rFonts w:asciiTheme="majorHAnsi" w:eastAsia="Times New Roman" w:hAnsiTheme="majorHAnsi" w:cstheme="majorHAnsi"/>
+                <w:color w:val="FFFFFF"/>
+                <w:lang w:val="en-IN"/>
+              </w:rPr>
+              <w:t>Pass</w:t>
+            </w:r>
+          </w:p>
+        </w:tc>
+        <w:tc>
+          <w:tcPr>
+            <w:tcW w:w="992" w:type="dxa"/>
+            <w:tcBorders>
+              <w:top w:val="single" w:sz="8" w:space="0" w:color="auto"/>
+              <w:left w:val="nil"/>
+              <w:bottom w:val="single" w:sz="4" w:space="0" w:color="auto"/>
+              <w:right w:val="single" w:sz="4" w:space="0" w:color="auto"/>
+            </w:tcBorders>
+            <w:shd w:val="clear" w:color="000000" w:fill="4EA72E"/>
+            <w:vAlign w:val="center"/>
+            <w:hideMark/>
+          </w:tcPr>
+          <w:p>
+            <w:pPr>
+              <w:spacing w:line="240" w:lineRule="auto"/>
+              <w:jc w:val="center"/>
+              <w:rPr>
+                <w:rFonts w:asciiTheme="majorHAnsi" w:eastAsia="Times New Roman" w:hAnsiTheme="majorHAnsi" w:cstheme="majorHAnsi"/>
+                <w:color w:val="FFFFFF"/>
+                <w:lang w:val="en-IN"/>
+              </w:rPr>
+            </w:pPr>
+            <w:r>
+              <w:rPr>
+                <w:rFonts w:asciiTheme="majorHAnsi" w:eastAsia="Times New Roman" w:hAnsiTheme="majorHAnsi" w:cstheme="majorHAnsi"/>
+                <w:color w:val="FFFFFF"/>
+                <w:lang w:val="en-IN"/>
+              </w:rPr>
+              <w:t>Pass</w:t>
+            </w:r>
+          </w:p>
+        </w:tc>
+        <w:tc>
+          <w:tcPr>
+            <w:tcW w:w="992" w:type="dxa"/>
+            <w:tcBorders>
+              <w:top w:val="single" w:sz="8" w:space="0" w:color="auto"/>
+              <w:left w:val="nil"/>
+              <w:bottom w:val="single" w:sz="4" w:space="0" w:color="auto"/>
+              <w:right w:val="single" w:sz="4" w:space="0" w:color="auto"/>
+            </w:tcBorders>
+            <w:shd w:val="clear" w:color="000000" w:fill="4EA72E"/>
+            <w:vAlign w:val="center"/>
+            <w:hideMark/>
+          </w:tcPr>
+          <w:p>
+            <w:pPr>
+              <w:spacing w:line="240" w:lineRule="auto"/>
+              <w:jc w:val="center"/>
+              <w:rPr>
+                <w:rFonts w:asciiTheme="majorHAnsi" w:eastAsia="Times New Roman" w:hAnsiTheme="majorHAnsi" w:cstheme="majorHAnsi"/>
+                <w:color w:val="FFFFFF"/>
+                <w:lang w:val="en-IN"/>
+              </w:rPr>
+            </w:pPr>
+            <w:r>
+              <w:rPr>
+                <w:rFonts w:asciiTheme="majorHAnsi" w:eastAsia="Times New Roman" w:hAnsiTheme="majorHAnsi" w:cstheme="majorHAnsi"/>
+                <w:color w:val="FFFFFF"/>
+                <w:lang w:val="en-IN"/>
+              </w:rPr>
+              <w:t>Pass</w:t>
+            </w:r>
+          </w:p>
+        </w:tc>
+        <w:tc>
+          <w:tcPr>
+            <w:tcW w:w="2625" w:type="dxa"/>
+            <w:tcBorders>
+              <w:top w:val="single" w:sz="8" w:space="0" w:color="auto"/>
+              <w:left w:val="nil"/>
+              <w:bottom w:val="single" w:sz="4" w:space="0" w:color="auto"/>
+              <w:right w:val="single" w:sz="4" w:space="0" w:color="auto"/>
+            </w:tcBorders>
+            <w:shd w:val="clear" w:color="000000" w:fill="4EA72E"/>
+            <w:vAlign w:val="center"/>
+            <w:hideMark/>
+          </w:tcPr>
+          <w:p>
+            <w:pPr>
+              <w:spacing w:line="240" w:lineRule="auto"/>
+              <w:jc w:val="center"/>
+              <w:rPr>
+                <w:rFonts w:asciiTheme="majorHAnsi" w:eastAsia="Times New Roman" w:hAnsiTheme="majorHAnsi" w:cstheme="majorHAnsi"/>
+                <w:color w:val="FFFFFF"/>
+                <w:lang w:val="en-IN"/>
+              </w:rPr>
+            </w:pPr>
+            <w:r>
+              <w:rPr>
+                <w:rFonts w:asciiTheme="majorHAnsi" w:eastAsia="Times New Roman" w:hAnsiTheme="majorHAnsi" w:cstheme="majorHAnsi"/>
+                <w:color w:val="FFFFFF"/>
+                <w:lang w:val="en-IN"/>
+              </w:rPr>
+              <w:t>Pass</w:t>
+            </w:r>
+          </w:p>
+        </w:tc>
+        <w:tc>
+          <w:tcPr>
+            <w:tcW w:w="1061" w:type="dxa"/>
+            <w:tcBorders>
+              <w:top w:val="single" w:sz="8" w:space="0" w:color="auto"/>
+              <w:left w:val="nil"/>
+              <w:bottom w:val="single" w:sz="4" w:space="0" w:color="auto"/>
+              <w:right w:val="single" w:sz="4" w:space="0" w:color="auto"/>
+            </w:tcBorders>
+            <w:shd w:val="clear" w:color="000000" w:fill="4EA72E"/>
+            <w:vAlign w:val="center"/>
+            <w:hideMark/>
+          </w:tcPr>
+          <w:p>
+            <w:pPr>
+              <w:spacing w:line="240" w:lineRule="auto"/>
+              <w:jc w:val="center"/>
+              <w:rPr>
+                <w:rFonts w:asciiTheme="majorHAnsi" w:eastAsia="Times New Roman" w:hAnsiTheme="majorHAnsi" w:cstheme="majorHAnsi"/>
+                <w:color w:val="FFFFFF"/>
+                <w:lang w:val="en-IN"/>
+              </w:rPr>
+            </w:pPr>
+            <w:r>
+              <w:rPr>
+                <w:rFonts w:asciiTheme="majorHAnsi" w:eastAsia="Times New Roman" w:hAnsiTheme="majorHAnsi" w:cstheme="majorHAnsi"/>
+                <w:color w:val="FFFFFF"/>
+                <w:lang w:val="en-IN"/>
+              </w:rPr>
+              <w:t>Pass</w:t>
+            </w:r>
+          </w:p>
+        </w:tc>
+      </w:tr>
+      <w:tr>
+        <w:trPr>
+          <w:trHeight w:val="340"/>
+        </w:trPr>
+        <w:tc>
+          <w:tcPr>
+            <w:tcW w:w="1276" w:type="dxa"/>
+            <w:vMerge/>
+            <w:tcBorders>
+              <w:top w:val="nil"/>
+              <w:left w:val="single" w:sz="8" w:space="0" w:color="auto"/>
+              <w:bottom w:val="single" w:sz="8" w:space="0" w:color="000000"/>
+              <w:right w:val="single" w:sz="8" w:space="0" w:color="auto"/>
+            </w:tcBorders>
+            <w:vAlign w:val="center"/>
+            <w:hideMark/>
+          </w:tcPr>
+          <w:p>
+            <w:pPr>
+              <w:spacing w:line="240" w:lineRule="auto"/>
+              <w:rPr>
+                <w:rFonts w:asciiTheme="majorHAnsi" w:eastAsia="Times New Roman" w:hAnsiTheme="majorHAnsi" w:cstheme="majorHAnsi"/>
+                <w:b/>
+                <w:bCs/>
+                <w:color w:val="172B4D"/>
+                <w:lang w:val="en-IN"/>
+              </w:rPr>
+            </w:pPr>
+          </w:p>
+        </w:tc>
+        <w:tc>
+          <w:tcPr>
+            <w:tcW w:w="1076" w:type="dxa"/>
+            <w:tcBorders>
+              <w:top w:val="nil"/>
+              <w:left w:val="nil"/>
+              <w:bottom w:val="single" w:sz="4" w:space="0" w:color="auto"/>
+              <w:right w:val="single" w:sz="4" w:space="0" w:color="auto"/>
+            </w:tcBorders>
+            <w:shd w:val="clear" w:color="000000" w:fill="FBE2D5"/>
+            <w:vAlign w:val="center"/>
+            <w:hideMark/>
+          </w:tcPr>
+          <w:p>
+            <w:pPr>
+              <w:spacing w:line="240" w:lineRule="auto"/>
+              <w:jc w:val="center"/>
+              <w:rPr>
+                <w:rFonts w:asciiTheme="majorHAnsi" w:eastAsia="Times New Roman" w:hAnsiTheme="majorHAnsi" w:cstheme="majorHAnsi"/>
+                <w:b/>
+                <w:bCs/>
+                <w:color w:val="172B4D"/>
+                <w:lang w:val="en-IN"/>
+              </w:rPr>
+            </w:pPr>
+            <w:r>
+              <w:rPr>
+                <w:rFonts w:asciiTheme="majorHAnsi" w:eastAsia="Times New Roman" w:hAnsiTheme="majorHAnsi" w:cstheme="majorHAnsi"/>
+                <w:b/>
+                <w:bCs/>
+                <w:color w:val="172B4D"/>
+                <w:lang w:val="en-IN"/>
+              </w:rPr>
+              <w:t>Safari</w:t>
+            </w:r>
+          </w:p>
+        </w:tc>
+        <w:tc>
+          <w:tcPr>
+            <w:tcW w:w="1051" w:type="dxa"/>
+            <w:tcBorders>
+              <w:top w:val="nil"/>
+              <w:left w:val="nil"/>
+              <w:bottom w:val="single" w:sz="4" w:space="0" w:color="auto"/>
+              <w:right w:val="single" w:sz="4" w:space="0" w:color="auto"/>
+            </w:tcBorders>
+            <w:shd w:val="clear" w:color="000000" w:fill="E97132"/>
+            <w:vAlign w:val="center"/>
+            <w:hideMark/>
+          </w:tcPr>
+          <w:p>
+            <w:pPr>
+              <w:spacing w:line="240" w:lineRule="auto"/>
+              <w:jc w:val="center"/>
+              <w:rPr>
+                <w:rFonts w:asciiTheme="majorHAnsi" w:eastAsia="Times New Roman" w:hAnsiTheme="majorHAnsi" w:cstheme="majorHAnsi"/>
+                <w:color w:val="FFFFFF"/>
+                <w:lang w:val="en-IN"/>
+              </w:rPr>
+            </w:pPr>
+            <w:r>
+              <w:rPr>
+                <w:rFonts w:asciiTheme="majorHAnsi" w:eastAsia="Times New Roman" w:hAnsiTheme="majorHAnsi" w:cstheme="majorHAnsi"/>
+                <w:color w:val="FFFFFF"/>
+                <w:lang w:val="en-IN"/>
+              </w:rPr>
+              <w:t>NA</w:t>
+            </w:r>
+          </w:p>
+        </w:tc>
+        <w:tc>
+          <w:tcPr>
+            <w:tcW w:w="992" w:type="dxa"/>
+            <w:tcBorders>
+              <w:top w:val="nil"/>
+              <w:left w:val="nil"/>
+              <w:bottom w:val="single" w:sz="4" w:space="0" w:color="auto"/>
+              <w:right w:val="single" w:sz="4" w:space="0" w:color="auto"/>
+            </w:tcBorders>
+            <w:shd w:val="clear" w:color="000000" w:fill="E97132"/>
+            <w:vAlign w:val="center"/>
+            <w:hideMark/>
+          </w:tcPr>
+          <w:p>
+            <w:pPr>
+              <w:spacing w:line="240" w:lineRule="auto"/>
+              <w:jc w:val="center"/>
+              <w:rPr>
+                <w:rFonts w:asciiTheme="majorHAnsi" w:eastAsia="Times New Roman" w:hAnsiTheme="majorHAnsi" w:cstheme="majorHAnsi"/>
+                <w:color w:val="FFFFFF"/>
+                <w:lang w:val="en-IN"/>
+              </w:rPr>
+            </w:pPr>
+            <w:r>
+              <w:rPr>
+                <w:rFonts w:asciiTheme="majorHAnsi" w:eastAsia="Times New Roman" w:hAnsiTheme="majorHAnsi" w:cstheme="majorHAnsi"/>
+                <w:color w:val="FFFFFF"/>
+                <w:lang w:val="en-IN"/>
+              </w:rPr>
+              <w:t>NA</w:t>
+            </w:r>
+          </w:p>
+        </w:tc>
+        <w:tc>
+          <w:tcPr>
+            <w:tcW w:w="992" w:type="dxa"/>
+            <w:tcBorders>
+              <w:top w:val="nil"/>
+              <w:left w:val="nil"/>
+              <w:bottom w:val="single" w:sz="4" w:space="0" w:color="auto"/>
+              <w:right w:val="single" w:sz="4" w:space="0" w:color="auto"/>
+            </w:tcBorders>
+            <w:shd w:val="clear" w:color="000000" w:fill="E97132"/>
+            <w:vAlign w:val="center"/>
+            <w:hideMark/>
+          </w:tcPr>
+          <w:p>
+            <w:pPr>
+              <w:spacing w:line="240" w:lineRule="auto"/>
+              <w:jc w:val="center"/>
+              <w:rPr>
+                <w:rFonts w:asciiTheme="majorHAnsi" w:eastAsia="Times New Roman" w:hAnsiTheme="majorHAnsi" w:cstheme="majorHAnsi"/>
+                <w:color w:val="FFFFFF"/>
+                <w:lang w:val="en-IN"/>
+              </w:rPr>
+            </w:pPr>
+            <w:r>
+              <w:rPr>
+                <w:rFonts w:asciiTheme="majorHAnsi" w:eastAsia="Times New Roman" w:hAnsiTheme="majorHAnsi" w:cstheme="majorHAnsi"/>
+                <w:color w:val="FFFFFF"/>
+                <w:lang w:val="en-IN"/>
+              </w:rPr>
+              <w:t>NA</w:t>
+            </w:r>
+          </w:p>
+        </w:tc>
+        <w:tc>
+          <w:tcPr>
+            <w:tcW w:w="2625" w:type="dxa"/>
+            <w:tcBorders>
+              <w:top w:val="nil"/>
+              <w:left w:val="nil"/>
+              <w:bottom w:val="single" w:sz="4" w:space="0" w:color="auto"/>
+              <w:right w:val="single" w:sz="4" w:space="0" w:color="auto"/>
+            </w:tcBorders>
+            <w:shd w:val="clear" w:color="000000" w:fill="E97132"/>
+            <w:vAlign w:val="center"/>
+            <w:hideMark/>
+          </w:tcPr>
+          <w:p>
+            <w:pPr>
+              <w:spacing w:line="240" w:lineRule="auto"/>
+              <w:jc w:val="center"/>
+              <w:rPr>
+                <w:rFonts w:asciiTheme="majorHAnsi" w:eastAsia="Times New Roman" w:hAnsiTheme="majorHAnsi" w:cstheme="majorHAnsi"/>
+                <w:color w:val="FFFFFF"/>
+                <w:lang w:val="en-IN"/>
+              </w:rPr>
+            </w:pPr>
+            <w:r>
+              <w:rPr>
+                <w:rFonts w:asciiTheme="majorHAnsi" w:eastAsia="Times New Roman" w:hAnsiTheme="majorHAnsi" w:cstheme="majorHAnsi"/>
+                <w:color w:val="FFFFFF"/>
+                <w:lang w:val="en-IN"/>
+              </w:rPr>
+              <w:t>NA</w:t>
+            </w:r>
+          </w:p>
+        </w:tc>
+        <w:tc>
+          <w:tcPr>
+            <w:tcW w:w="1061" w:type="dxa"/>
+            <w:tcBorders>
+              <w:top w:val="nil"/>
+              <w:left w:val="nil"/>
+              <w:bottom w:val="single" w:sz="4" w:space="0" w:color="auto"/>
+              <w:right w:val="single" w:sz="8" w:space="0" w:color="auto"/>
+            </w:tcBorders>
+            <w:shd w:val="clear" w:color="000000" w:fill="E97132"/>
+            <w:vAlign w:val="center"/>
+            <w:hideMark/>
+          </w:tcPr>
+          <w:p>
+            <w:pPr>
+              <w:spacing w:line="240" w:lineRule="auto"/>
+              <w:jc w:val="center"/>
+              <w:rPr>
+                <w:rFonts w:asciiTheme="majorHAnsi" w:eastAsia="Times New Roman" w:hAnsiTheme="majorHAnsi" w:cstheme="majorHAnsi"/>
+                <w:color w:val="FFFFFF"/>
+                <w:lang w:val="en-IN"/>
+              </w:rPr>
+            </w:pPr>
+            <w:r>
+              <w:rPr>
+                <w:rFonts w:asciiTheme="majorHAnsi" w:eastAsia="Times New Roman" w:hAnsiTheme="majorHAnsi" w:cstheme="majorHAnsi"/>
+                <w:color w:val="FFFFFF"/>
+                <w:lang w:val="en-IN"/>
+              </w:rPr>
+              <w:t>NA</w:t>
+            </w:r>
+          </w:p>
+        </w:tc>
+      </w:tr>
+      <w:tr>
+        <w:trPr>
+          <w:trHeight w:val="340"/>
+        </w:trPr>
+        <w:tc>
+          <w:tcPr>
+            <w:tcW w:w="1276" w:type="dxa"/>
+            <w:vMerge/>
+            <w:tcBorders>
+              <w:top w:val="nil"/>
+              <w:left w:val="single" w:sz="8" w:space="0" w:color="auto"/>
+              <w:bottom w:val="single" w:sz="8" w:space="0" w:color="000000"/>
+              <w:right w:val="single" w:sz="8" w:space="0" w:color="auto"/>
+            </w:tcBorders>
+            <w:vAlign w:val="center"/>
+            <w:hideMark/>
+          </w:tcPr>
+          <w:p>
+            <w:pPr>
+              <w:spacing w:line="240" w:lineRule="auto"/>
+              <w:rPr>
+                <w:rFonts w:asciiTheme="majorHAnsi" w:eastAsia="Times New Roman" w:hAnsiTheme="majorHAnsi" w:cstheme="majorHAnsi"/>
+                <w:b/>
+                <w:bCs/>
+                <w:color w:val="172B4D"/>
+                <w:lang w:val="en-IN"/>
+              </w:rPr>
+            </w:pPr>
+          </w:p>
+        </w:tc>
+        <w:tc>
+          <w:tcPr>
+            <w:tcW w:w="1076" w:type="dxa"/>
+            <w:tcBorders>
+              <w:top w:val="nil"/>
+              <w:left w:val="nil"/>
+              <w:bottom w:val="single" w:sz="8" w:space="0" w:color="auto"/>
+              <w:right w:val="single" w:sz="4" w:space="0" w:color="auto"/>
+            </w:tcBorders>
+            <w:shd w:val="clear" w:color="000000" w:fill="FBE2D5"/>
+            <w:vAlign w:val="center"/>
+            <w:hideMark/>
+          </w:tcPr>
+          <w:p>
+            <w:pPr>
+              <w:spacing w:line="240" w:lineRule="auto"/>
+              <w:jc w:val="center"/>
+              <w:rPr>
+                <w:rFonts w:asciiTheme="majorHAnsi" w:eastAsia="Times New Roman" w:hAnsiTheme="majorHAnsi" w:cstheme="majorHAnsi"/>
+                <w:b/>
+                <w:bCs/>
+                <w:color w:val="172B4D"/>
+                <w:lang w:val="en-IN"/>
+              </w:rPr>
+            </w:pPr>
+            <w:r>
+              <w:rPr>
+                <w:rFonts w:asciiTheme="majorHAnsi" w:eastAsia="Times New Roman" w:hAnsiTheme="majorHAnsi" w:cstheme="majorHAnsi"/>
+                <w:b/>
+                <w:bCs/>
+                <w:color w:val="172B4D"/>
+                <w:lang w:val="en-IN"/>
+              </w:rPr>
+              <w:t>Chrome</w:t>
+            </w:r>
+          </w:p>
+        </w:tc>
+        <w:tc>
+          <w:tcPr>
+            <w:tcW w:w="1051" w:type="dxa"/>
+            <w:tcBorders>
+              <w:top w:val="single" w:sz="8" w:space="0" w:color="auto"/>
+              <w:left w:val="nil"/>
+              <w:bottom w:val="single" w:sz="4" w:space="0" w:color="auto"/>
+              <w:right w:val="single" w:sz="4" w:space="0" w:color="auto"/>
+            </w:tcBorders>
+            <w:shd w:val="clear" w:color="000000" w:fill="4EA72E"/>
+            <w:vAlign w:val="center"/>
+            <w:hideMark/>
+          </w:tcPr>
+          <w:p>
+            <w:pPr>
+              <w:spacing w:line="240" w:lineRule="auto"/>
+              <w:jc w:val="center"/>
+              <w:rPr>
+                <w:rFonts w:asciiTheme="majorHAnsi" w:eastAsia="Times New Roman" w:hAnsiTheme="majorHAnsi" w:cstheme="majorHAnsi"/>
+                <w:color w:val="FFFFFF"/>
+                <w:lang w:val="en-IN"/>
+              </w:rPr>
+            </w:pPr>
+            <w:r>
+              <w:rPr>
+                <w:rFonts w:asciiTheme="majorHAnsi" w:eastAsia="Times New Roman" w:hAnsiTheme="majorHAnsi" w:cstheme="majorHAnsi"/>
+                <w:color w:val="FFFFFF"/>
+                <w:lang w:val="en-IN"/>
+              </w:rPr>
+              <w:t>Pass</w:t>
+            </w:r>
+          </w:p>
+        </w:tc>
+        <w:tc>
+          <w:tcPr>
+            <w:tcW w:w="992" w:type="dxa"/>
+            <w:tcBorders>
+              <w:top w:val="single" w:sz="8" w:space="0" w:color="auto"/>
+              <w:left w:val="nil"/>
+              <w:bottom w:val="single" w:sz="4" w:space="0" w:color="auto"/>
+              <w:right w:val="single" w:sz="4" w:space="0" w:color="auto"/>
+            </w:tcBorders>
+            <w:shd w:val="clear" w:color="000000" w:fill="4EA72E"/>
+            <w:vAlign w:val="center"/>
+            <w:hideMark/>
+          </w:tcPr>
+          <w:p>
+            <w:pPr>
+              <w:spacing w:line="240" w:lineRule="auto"/>
+              <w:jc w:val="center"/>
+              <w:rPr>
+                <w:rFonts w:asciiTheme="majorHAnsi" w:eastAsia="Times New Roman" w:hAnsiTheme="majorHAnsi" w:cstheme="majorHAnsi"/>
+                <w:color w:val="FFFFFF"/>
+                <w:lang w:val="en-IN"/>
+              </w:rPr>
+            </w:pPr>
+            <w:r>
+              <w:rPr>
+                <w:rFonts w:asciiTheme="majorHAnsi" w:eastAsia="Times New Roman" w:hAnsiTheme="majorHAnsi" w:cstheme="majorHAnsi"/>
+                <w:color w:val="FFFFFF"/>
+                <w:lang w:val="en-IN"/>
+              </w:rPr>
+              <w:t>Pass</w:t>
+            </w:r>
+          </w:p>
+        </w:tc>
+        <w:tc>
+          <w:tcPr>
+            <w:tcW w:w="992" w:type="dxa"/>
+            <w:tcBorders>
+              <w:top w:val="single" w:sz="8" w:space="0" w:color="auto"/>
+              <w:left w:val="nil"/>
+              <w:bottom w:val="single" w:sz="4" w:space="0" w:color="auto"/>
+              <w:right w:val="single" w:sz="4" w:space="0" w:color="auto"/>
+            </w:tcBorders>
+            <w:shd w:val="clear" w:color="000000" w:fill="4EA72E"/>
+            <w:vAlign w:val="center"/>
+            <w:hideMark/>
+          </w:tcPr>
+          <w:p>
+            <w:pPr>
+              <w:spacing w:line="240" w:lineRule="auto"/>
+              <w:jc w:val="center"/>
+              <w:rPr>
+                <w:rFonts w:asciiTheme="majorHAnsi" w:eastAsia="Times New Roman" w:hAnsiTheme="majorHAnsi" w:cstheme="majorHAnsi"/>
+                <w:color w:val="FFFFFF"/>
+                <w:lang w:val="en-IN"/>
+              </w:rPr>
+            </w:pPr>
+            <w:r>
+              <w:rPr>
+                <w:rFonts w:asciiTheme="majorHAnsi" w:eastAsia="Times New Roman" w:hAnsiTheme="majorHAnsi" w:cstheme="majorHAnsi"/>
+                <w:color w:val="FFFFFF"/>
+                <w:lang w:val="en-IN"/>
+              </w:rPr>
+              <w:t>Pass</w:t>
+            </w:r>
+          </w:p>
+        </w:tc>
+        <w:tc>
+          <w:tcPr>
+            <w:tcW w:w="2625" w:type="dxa"/>
+            <w:tcBorders>
+              <w:top w:val="single" w:sz="8" w:space="0" w:color="auto"/>
+              <w:left w:val="nil"/>
+              <w:bottom w:val="single" w:sz="4" w:space="0" w:color="auto"/>
+              <w:right w:val="single" w:sz="4" w:space="0" w:color="auto"/>
+            </w:tcBorders>
+            <w:shd w:val="clear" w:color="000000" w:fill="4EA72E"/>
+            <w:vAlign w:val="center"/>
+            <w:hideMark/>
+          </w:tcPr>
+          <w:p>
+            <w:pPr>
+              <w:spacing w:line="240" w:lineRule="auto"/>
+              <w:jc w:val="center"/>
+              <w:rPr>
+                <w:rFonts w:asciiTheme="majorHAnsi" w:eastAsia="Times New Roman" w:hAnsiTheme="majorHAnsi" w:cstheme="majorHAnsi"/>
+                <w:color w:val="FFFFFF"/>
+                <w:lang w:val="en-IN"/>
+              </w:rPr>
+            </w:pPr>
+            <w:r>
+              <w:rPr>
+                <w:rFonts w:asciiTheme="majorHAnsi" w:eastAsia="Times New Roman" w:hAnsiTheme="majorHAnsi" w:cstheme="majorHAnsi"/>
+                <w:color w:val="FFFFFF"/>
+                <w:lang w:val="en-IN"/>
+              </w:rPr>
+              <w:t>Pass</w:t>
+            </w:r>
+          </w:p>
+        </w:tc>
+        <w:tc>
+          <w:tcPr>
+            <w:tcW w:w="1061" w:type="dxa"/>
+            <w:tcBorders>
+              <w:top w:val="single" w:sz="8" w:space="0" w:color="auto"/>
+              <w:left w:val="nil"/>
+              <w:bottom w:val="single" w:sz="4" w:space="0" w:color="auto"/>
+              <w:right w:val="single" w:sz="4" w:space="0" w:color="auto"/>
+            </w:tcBorders>
+            <w:shd w:val="clear" w:color="000000" w:fill="4EA72E"/>
+            <w:vAlign w:val="center"/>
+            <w:hideMark/>
+          </w:tcPr>
+          <w:p>
+            <w:pPr>
+              <w:spacing w:line="240" w:lineRule="auto"/>
+              <w:jc w:val="center"/>
+              <w:rPr>
+                <w:rFonts w:asciiTheme="majorHAnsi" w:eastAsia="Times New Roman" w:hAnsiTheme="majorHAnsi" w:cstheme="majorHAnsi"/>
+                <w:color w:val="FFFFFF"/>
+                <w:lang w:val="en-IN"/>
+              </w:rPr>
+            </w:pPr>
+            <w:r>
+              <w:rPr>
+                <w:rFonts w:asciiTheme="majorHAnsi" w:eastAsia="Times New Roman" w:hAnsiTheme="majorHAnsi" w:cstheme="majorHAnsi"/>
+                <w:color w:val="FFFFFF"/>
+                <w:lang w:val="en-IN"/>
+              </w:rPr>
+              <w:t>Pass</w:t>
+            </w:r>
+          </w:p>
+        </w:tc>
+      </w:tr>
+    </w:tbl>
+    <w:p/>
+    <w:p/>
+    <w:p/>
+    <w:p/>
+    <w:p/>
+    <w:p/>
+    <w:p/>
+    <w:p>
+      <w:pPr>
+        <w:pStyle w:val="Heading2"/>
+      </w:pPr>
+      <w:bookmarkStart w:id="10" w:name="_Toc171361171"/>
       <w:r>
         <w:lastRenderedPageBreak/>
         <w:t>Detailed Test metrics</w:t>
       </w:r>
-      <w:bookmarkEnd w:id="9"/>
+      <w:bookmarkEnd w:id="10"/>
     </w:p>
     <w:p>
       <w:pPr>

</xml_diff>